<commit_message>
Updated Homework #4 with Problem #5
</commit_message>
<xml_diff>
--- a/homework_4_week_10_ray_duran_und.docx
+++ b/homework_4_week_10_ray_duran_und.docx
@@ -182,6 +182,137 @@
         <w:adjustRightInd w:val="0"/>
         <w:spacing w:after="0" w:line="240" w:lineRule="auto"/>
         <w:rPr>
+          <w:rFonts w:ascii="Times New Roman" w:hAnsi="Times New Roman" w:cs="Times New Roman"/>
+          <w:color w:val="000000"/>
+        </w:rPr>
+      </w:pPr>
+      <w:r>
+        <w:rPr>
+          <w:rFonts w:ascii="Times New Roman" w:hAnsi="Times New Roman" w:cs="Times New Roman"/>
+          <w:color w:val="000000"/>
+        </w:rPr>
+        <w:t xml:space="preserve">FRET is a kind of </w:t>
+      </w:r>
+      <w:proofErr w:type="gramStart"/>
+      <w:r>
+        <w:rPr>
+          <w:rFonts w:ascii="Times New Roman" w:hAnsi="Times New Roman" w:cs="Times New Roman"/>
+          <w:color w:val="000000"/>
+        </w:rPr>
+        <w:t>dipole to dipole</w:t>
+      </w:r>
+      <w:proofErr w:type="gramEnd"/>
+      <w:r>
+        <w:rPr>
+          <w:rFonts w:ascii="Times New Roman" w:hAnsi="Times New Roman" w:cs="Times New Roman"/>
+          <w:color w:val="000000"/>
+        </w:rPr>
+        <w:t xml:space="preserve"> interaction between proteins that occurs at a very small distance, typically less than 10 nm. The</w:t>
+      </w:r>
+      <w:r>
+        <w:rPr>
+          <w:rFonts w:ascii="Times New Roman" w:hAnsi="Times New Roman" w:cs="Times New Roman"/>
+          <w:color w:val="000000"/>
+        </w:rPr>
+        <w:t xml:space="preserve"> application of this interaction is to reveal if proteins are interacting with each other. The basic idea is to attach(fuse) fluorophores to a </w:t>
+      </w:r>
+      <w:r>
+        <w:rPr>
+          <w:rFonts w:ascii="Times New Roman" w:hAnsi="Times New Roman" w:cs="Times New Roman"/>
+          <w:color w:val="000000"/>
+        </w:rPr>
+        <w:t>protein</w:t>
+      </w:r>
+      <w:r>
+        <w:rPr>
+          <w:rFonts w:ascii="Times New Roman" w:hAnsi="Times New Roman" w:cs="Times New Roman"/>
+          <w:color w:val="000000"/>
+        </w:rPr>
+        <w:t>. Now, we excite the first protein-</w:t>
+      </w:r>
+      <w:r>
+        <w:rPr>
+          <w:rFonts w:ascii="Times New Roman" w:hAnsi="Times New Roman" w:cs="Times New Roman"/>
+          <w:color w:val="000000"/>
+        </w:rPr>
+        <w:t>fluorophore</w:t>
+      </w:r>
+      <w:r>
+        <w:rPr>
+          <w:rFonts w:ascii="Times New Roman" w:hAnsi="Times New Roman" w:cs="Times New Roman"/>
+          <w:color w:val="000000"/>
+        </w:rPr>
+        <w:t xml:space="preserve"> </w:t>
+      </w:r>
+      <w:r>
+        <w:rPr>
+          <w:rFonts w:ascii="Times New Roman" w:hAnsi="Times New Roman" w:cs="Times New Roman"/>
+          <w:color w:val="000000"/>
+        </w:rPr>
+        <w:t>pair</w:t>
+      </w:r>
+      <w:r>
+        <w:rPr>
+          <w:rFonts w:ascii="Times New Roman" w:hAnsi="Times New Roman" w:cs="Times New Roman"/>
+          <w:color w:val="000000"/>
+        </w:rPr>
+        <w:t xml:space="preserve"> </w:t>
+      </w:r>
+    </w:p>
+    <w:p>
+      <w:pPr>
+        <w:autoSpaceDE w:val="0"/>
+        <w:autoSpaceDN w:val="0"/>
+        <w:adjustRightInd w:val="0"/>
+        <w:spacing w:after="0" w:line="240" w:lineRule="auto"/>
+        <w:rPr>
+          <w:rFonts w:ascii="Times New Roman" w:hAnsi="Times New Roman" w:cs="Times New Roman"/>
+          <w:color w:val="000000"/>
+        </w:rPr>
+      </w:pPr>
+    </w:p>
+    <w:p>
+      <w:pPr>
+        <w:pStyle w:val="Default"/>
+      </w:pPr>
+    </w:p>
+    <w:p>
+      <w:pPr>
+        <w:autoSpaceDE w:val="0"/>
+        <w:autoSpaceDN w:val="0"/>
+        <w:adjustRightInd w:val="0"/>
+        <w:spacing w:after="0" w:line="240" w:lineRule="auto"/>
+        <w:rPr>
+          <w:rFonts w:ascii="Times New Roman" w:hAnsi="Times New Roman" w:cs="Times New Roman"/>
+          <w:color w:val="000000"/>
+        </w:rPr>
+      </w:pPr>
+      <w:r>
+        <w:rPr>
+          <w:rFonts w:ascii="Times New Roman" w:hAnsi="Times New Roman" w:cs="Times New Roman"/>
+          <w:color w:val="000000"/>
+          <w:sz w:val="24"/>
+          <w:szCs w:val="24"/>
+        </w:rPr>
+        <w:t xml:space="preserve"> </w:t>
+      </w:r>
+      <w:r>
+        <w:rPr>
+          <w:rFonts w:ascii="Times New Roman" w:hAnsi="Times New Roman" w:cs="Times New Roman"/>
+          <w:b/>
+          <w:bCs/>
+          <w:color w:val="000000"/>
+        </w:rPr>
+        <w:t xml:space="preserve">3. Microscopy basics (20%) </w:t>
+      </w:r>
+    </w:p>
+    <w:p>
+      <w:pPr>
+        <w:autoSpaceDE w:val="0"/>
+        <w:autoSpaceDN w:val="0"/>
+        <w:adjustRightInd w:val="0"/>
+        <w:spacing w:after="0" w:line="240" w:lineRule="auto"/>
+        <w:rPr>
           <w:rFonts w:ascii="Courier New" w:hAnsi="Courier New" w:cs="Courier New"/>
           <w:color w:val="000000"/>
           <w:sz w:val="20"/>
@@ -193,74 +324,7 @@
           <w:rFonts w:ascii="Times New Roman" w:hAnsi="Times New Roman" w:cs="Times New Roman"/>
           <w:color w:val="000000"/>
         </w:rPr>
-        <w:t xml:space="preserve">FRET is a kind of </w:t>
-      </w:r>
-      <w:proofErr w:type="gramStart"/>
-      <w:r>
-        <w:rPr>
-          <w:rFonts w:ascii="Times New Roman" w:hAnsi="Times New Roman" w:cs="Times New Roman"/>
-          <w:color w:val="000000"/>
-        </w:rPr>
-        <w:t>dipole to dipole</w:t>
-      </w:r>
-      <w:proofErr w:type="gramEnd"/>
-      <w:r>
-        <w:rPr>
-          <w:rFonts w:ascii="Times New Roman" w:hAnsi="Times New Roman" w:cs="Times New Roman"/>
-          <w:color w:val="000000"/>
-        </w:rPr>
-        <w:t xml:space="preserve"> interaction between proteins that occurs at a very small distance, typically less than 10 nm. The</w:t>
-      </w:r>
-      <w:r>
-        <w:rPr>
-          <w:rFonts w:ascii="Times New Roman" w:hAnsi="Times New Roman" w:cs="Times New Roman"/>
-          <w:color w:val="000000"/>
-        </w:rPr>
-        <w:t xml:space="preserve"> application of this interaction is to reveal if proteins are interacting with each other. The basic idea is to attach(fuse) fluorophores to a </w:t>
-      </w:r>
-      <w:proofErr w:type="gramStart"/>
-      <w:r>
-        <w:rPr>
-          <w:rFonts w:ascii="Times New Roman" w:hAnsi="Times New Roman" w:cs="Times New Roman"/>
-          <w:color w:val="000000"/>
-        </w:rPr>
-        <w:t>proteins</w:t>
-      </w:r>
-      <w:proofErr w:type="gramEnd"/>
-      <w:r>
-        <w:rPr>
-          <w:rFonts w:ascii="Times New Roman" w:hAnsi="Times New Roman" w:cs="Times New Roman"/>
-          <w:color w:val="000000"/>
-        </w:rPr>
-        <w:t>. Now, we excite the first protein-</w:t>
-      </w:r>
-      <w:r>
-        <w:rPr>
-          <w:rFonts w:ascii="Times New Roman" w:hAnsi="Times New Roman" w:cs="Times New Roman"/>
-          <w:color w:val="000000"/>
-        </w:rPr>
-        <w:t>fluorophore</w:t>
-      </w:r>
-      <w:r>
-        <w:rPr>
-          <w:rFonts w:ascii="Times New Roman" w:hAnsi="Times New Roman" w:cs="Times New Roman"/>
-          <w:color w:val="000000"/>
-        </w:rPr>
-        <w:t xml:space="preserve"> </w:t>
-      </w:r>
-      <w:r>
-        <w:rPr>
-          <w:rFonts w:ascii="Times New Roman" w:hAnsi="Times New Roman" w:cs="Times New Roman"/>
-          <w:color w:val="000000"/>
-        </w:rPr>
-        <w:t>pair</w:t>
-      </w:r>
-      <w:r>
-        <w:rPr>
-          <w:rFonts w:ascii="Times New Roman" w:hAnsi="Times New Roman" w:cs="Times New Roman"/>
-          <w:color w:val="000000"/>
-        </w:rPr>
-        <w:t xml:space="preserve"> </w:t>
+        <w:t>Describe and compare polarized light microscopy, phase contrast microscopy and differential interference contrast microscopy (Basic principles, system configurations and advantages).</w:t>
       </w:r>
     </w:p>
     <w:p>
@@ -283,6 +347,676 @@
         <w:adjustRightInd w:val="0"/>
         <w:spacing w:after="0" w:line="240" w:lineRule="auto"/>
         <w:rPr>
+          <w:rFonts w:ascii="Times New Roman" w:hAnsi="Times New Roman" w:cs="Times New Roman"/>
+          <w:color w:val="000000"/>
+        </w:rPr>
+      </w:pPr>
+      <w:r>
+        <w:rPr>
+          <w:rFonts w:ascii="Times New Roman" w:hAnsi="Times New Roman" w:cs="Times New Roman"/>
+          <w:color w:val="000000"/>
+        </w:rPr>
+        <w:t>Ans:</w:t>
+      </w:r>
+    </w:p>
+    <w:p>
+      <w:pPr>
+        <w:autoSpaceDE w:val="0"/>
+        <w:autoSpaceDN w:val="0"/>
+        <w:adjustRightInd w:val="0"/>
+        <w:spacing w:after="0" w:line="240" w:lineRule="auto"/>
+        <w:rPr>
+          <w:rFonts w:ascii="Times New Roman" w:hAnsi="Times New Roman" w:cs="Times New Roman"/>
+          <w:color w:val="000000"/>
+        </w:rPr>
+      </w:pPr>
+      <w:r>
+        <w:rPr>
+          <w:rFonts w:ascii="Times New Roman" w:hAnsi="Times New Roman" w:cs="Times New Roman"/>
+          <w:color w:val="000000"/>
+        </w:rPr>
+        <w:t xml:space="preserve">Talk about Polarized light </w:t>
+      </w:r>
+      <w:proofErr w:type="spellStart"/>
+      <w:r>
+        <w:rPr>
+          <w:rFonts w:ascii="Times New Roman" w:hAnsi="Times New Roman" w:cs="Times New Roman"/>
+          <w:color w:val="000000"/>
+        </w:rPr>
+        <w:t>microsopy</w:t>
+      </w:r>
+      <w:proofErr w:type="spellEnd"/>
+      <w:r>
+        <w:rPr>
+          <w:rFonts w:ascii="Times New Roman" w:hAnsi="Times New Roman" w:cs="Times New Roman"/>
+          <w:color w:val="000000"/>
+        </w:rPr>
+        <w:t>…</w:t>
+      </w:r>
+    </w:p>
+    <w:p>
+      <w:pPr>
+        <w:autoSpaceDE w:val="0"/>
+        <w:autoSpaceDN w:val="0"/>
+        <w:adjustRightInd w:val="0"/>
+        <w:spacing w:after="0" w:line="240" w:lineRule="auto"/>
+        <w:rPr>
+          <w:rFonts w:ascii="Times New Roman" w:hAnsi="Times New Roman" w:cs="Times New Roman"/>
+          <w:color w:val="000000"/>
+        </w:rPr>
+      </w:pPr>
+    </w:p>
+    <w:p>
+      <w:pPr>
+        <w:autoSpaceDE w:val="0"/>
+        <w:autoSpaceDN w:val="0"/>
+        <w:adjustRightInd w:val="0"/>
+        <w:spacing w:after="0" w:line="240" w:lineRule="auto"/>
+        <w:rPr>
+          <w:rFonts w:ascii="Times New Roman" w:hAnsi="Times New Roman" w:cs="Times New Roman"/>
+          <w:color w:val="000000"/>
+        </w:rPr>
+      </w:pPr>
+      <w:r>
+        <w:rPr>
+          <w:rFonts w:ascii="Times New Roman" w:hAnsi="Times New Roman" w:cs="Times New Roman"/>
+          <w:color w:val="000000"/>
+        </w:rPr>
+        <w:t xml:space="preserve">Phase contrast first works on the principle of what our eye can discern, which </w:t>
+      </w:r>
+      <w:r>
+        <w:rPr>
+          <w:rFonts w:ascii="Times New Roman" w:hAnsi="Times New Roman" w:cs="Times New Roman"/>
+          <w:color w:val="000000"/>
+        </w:rPr>
+        <w:t>is differences in intensity. So</w:t>
+      </w:r>
+      <w:r>
+        <w:rPr>
+          <w:rFonts w:ascii="Times New Roman" w:hAnsi="Times New Roman" w:cs="Times New Roman"/>
+          <w:color w:val="000000"/>
+        </w:rPr>
+        <w:t xml:space="preserve"> light that is slowed down by the thickness of a specimen, also diffracted, lags at a quarter wavelength with the light that was not affected by the specimen.</w:t>
+      </w:r>
+      <w:r>
+        <w:rPr>
+          <w:rFonts w:ascii="Times New Roman" w:hAnsi="Times New Roman" w:cs="Times New Roman"/>
+          <w:color w:val="000000"/>
+        </w:rPr>
+        <w:t xml:space="preserve"> </w:t>
+      </w:r>
+      <w:r>
+        <w:rPr>
+          <w:rFonts w:ascii="Times New Roman" w:hAnsi="Times New Roman" w:cs="Times New Roman"/>
+          <w:color w:val="000000"/>
+        </w:rPr>
+        <w:t>So, if the undisturbed light is sped up by a quarter wavelength there is a destructive interference at the eyepiece that would cause darkness that our eyes are sensitive to and would be able to see.</w:t>
+      </w:r>
+    </w:p>
+    <w:p>
+      <w:pPr>
+        <w:autoSpaceDE w:val="0"/>
+        <w:autoSpaceDN w:val="0"/>
+        <w:adjustRightInd w:val="0"/>
+        <w:spacing w:after="0" w:line="240" w:lineRule="auto"/>
+        <w:rPr>
+          <w:rFonts w:ascii="Times New Roman" w:hAnsi="Times New Roman" w:cs="Times New Roman"/>
+          <w:color w:val="000000"/>
+        </w:rPr>
+      </w:pPr>
+    </w:p>
+    <w:p>
+      <w:pPr>
+        <w:autoSpaceDE w:val="0"/>
+        <w:autoSpaceDN w:val="0"/>
+        <w:adjustRightInd w:val="0"/>
+        <w:spacing w:after="0" w:line="240" w:lineRule="auto"/>
+        <w:rPr>
+          <w:rFonts w:ascii="Times New Roman" w:hAnsi="Times New Roman" w:cs="Times New Roman"/>
+          <w:color w:val="000000"/>
+        </w:rPr>
+      </w:pPr>
+      <w:r>
+        <w:rPr>
+          <w:rFonts w:ascii="Times New Roman" w:hAnsi="Times New Roman" w:cs="Times New Roman"/>
+          <w:color w:val="000000"/>
+        </w:rPr>
+        <w:t xml:space="preserve">A system configuration of light </w:t>
+      </w:r>
+    </w:p>
+    <w:p>
+      <w:pPr>
+        <w:autoSpaceDE w:val="0"/>
+        <w:autoSpaceDN w:val="0"/>
+        <w:adjustRightInd w:val="0"/>
+        <w:spacing w:after="0" w:line="240" w:lineRule="auto"/>
+        <w:rPr>
+          <w:rFonts w:ascii="Times New Roman" w:hAnsi="Times New Roman" w:cs="Times New Roman"/>
+          <w:color w:val="000000"/>
+        </w:rPr>
+      </w:pPr>
+    </w:p>
+    <w:p>
+      <w:pPr>
+        <w:autoSpaceDE w:val="0"/>
+        <w:autoSpaceDN w:val="0"/>
+        <w:adjustRightInd w:val="0"/>
+        <w:spacing w:after="0" w:line="240" w:lineRule="auto"/>
+        <w:rPr>
+          <w:rFonts w:ascii="Times New Roman" w:hAnsi="Times New Roman" w:cs="Times New Roman"/>
+          <w:color w:val="000000"/>
+        </w:rPr>
+      </w:pPr>
+      <w:r>
+        <w:rPr>
+          <w:rFonts w:ascii="Times New Roman" w:hAnsi="Times New Roman" w:cs="Times New Roman"/>
+          <w:color w:val="000000"/>
+        </w:rPr>
+        <w:t xml:space="preserve">Some of the advantages of the phase contrasting method are: </w:t>
+      </w:r>
+    </w:p>
+    <w:p>
+      <w:pPr>
+        <w:autoSpaceDE w:val="0"/>
+        <w:autoSpaceDN w:val="0"/>
+        <w:adjustRightInd w:val="0"/>
+        <w:spacing w:after="0" w:line="240" w:lineRule="auto"/>
+        <w:rPr>
+          <w:rFonts w:ascii="Times New Roman" w:hAnsi="Times New Roman" w:cs="Times New Roman"/>
+          <w:color w:val="000000"/>
+        </w:rPr>
+      </w:pPr>
+    </w:p>
+    <w:p>
+      <w:pPr>
+        <w:autoSpaceDE w:val="0"/>
+        <w:autoSpaceDN w:val="0"/>
+        <w:adjustRightInd w:val="0"/>
+        <w:spacing w:after="0" w:line="240" w:lineRule="auto"/>
+        <w:rPr>
+          <w:rFonts w:ascii="Times New Roman" w:hAnsi="Times New Roman" w:cs="Times New Roman"/>
+          <w:color w:val="000000"/>
+        </w:rPr>
+      </w:pPr>
+      <w:r>
+        <w:rPr>
+          <w:rFonts w:ascii="Times New Roman" w:hAnsi="Times New Roman" w:cs="Times New Roman"/>
+          <w:color w:val="000000"/>
+        </w:rPr>
+        <w:t>Differential Interference contrast microscopy is an improvement on the original phase contrast by Zernike’s original idea….</w:t>
+      </w:r>
+    </w:p>
+    <w:p>
+      <w:pPr>
+        <w:autoSpaceDE w:val="0"/>
+        <w:autoSpaceDN w:val="0"/>
+        <w:adjustRightInd w:val="0"/>
+        <w:spacing w:after="0" w:line="240" w:lineRule="auto"/>
+        <w:rPr>
+          <w:rFonts w:ascii="Times New Roman" w:hAnsi="Times New Roman" w:cs="Times New Roman"/>
+          <w:color w:val="000000"/>
+        </w:rPr>
+      </w:pPr>
+    </w:p>
+    <w:p>
+      <w:pPr>
+        <w:autoSpaceDE w:val="0"/>
+        <w:autoSpaceDN w:val="0"/>
+        <w:adjustRightInd w:val="0"/>
+        <w:spacing w:after="0" w:line="240" w:lineRule="auto"/>
+        <w:rPr>
+          <w:rFonts w:ascii="Times New Roman" w:hAnsi="Times New Roman" w:cs="Times New Roman"/>
+          <w:color w:val="000000"/>
+        </w:rPr>
+      </w:pPr>
+      <w:r>
+        <w:rPr>
+          <w:rFonts w:ascii="Times New Roman" w:hAnsi="Times New Roman" w:cs="Times New Roman"/>
+          <w:color w:val="000000"/>
+        </w:rPr>
+        <w:t>System configuration</w:t>
+      </w:r>
+    </w:p>
+    <w:p>
+      <w:pPr>
+        <w:autoSpaceDE w:val="0"/>
+        <w:autoSpaceDN w:val="0"/>
+        <w:adjustRightInd w:val="0"/>
+        <w:spacing w:after="0" w:line="240" w:lineRule="auto"/>
+        <w:rPr>
+          <w:rFonts w:ascii="Times New Roman" w:hAnsi="Times New Roman" w:cs="Times New Roman"/>
+          <w:color w:val="000000"/>
+        </w:rPr>
+      </w:pPr>
+    </w:p>
+    <w:p>
+      <w:pPr>
+        <w:autoSpaceDE w:val="0"/>
+        <w:autoSpaceDN w:val="0"/>
+        <w:adjustRightInd w:val="0"/>
+        <w:spacing w:after="0" w:line="240" w:lineRule="auto"/>
+        <w:rPr>
+          <w:rFonts w:ascii="Times New Roman" w:hAnsi="Times New Roman" w:cs="Times New Roman"/>
+          <w:color w:val="000000"/>
+        </w:rPr>
+      </w:pPr>
+      <w:r>
+        <w:rPr>
+          <w:rFonts w:ascii="Times New Roman" w:hAnsi="Times New Roman" w:cs="Times New Roman"/>
+          <w:color w:val="000000"/>
+        </w:rPr>
+        <w:t>Advantages:</w:t>
+      </w:r>
+    </w:p>
+    <w:p>
+      <w:pPr>
+        <w:autoSpaceDE w:val="0"/>
+        <w:autoSpaceDN w:val="0"/>
+        <w:adjustRightInd w:val="0"/>
+        <w:spacing w:after="0" w:line="240" w:lineRule="auto"/>
+        <w:rPr>
+          <w:rFonts w:ascii="Times New Roman" w:hAnsi="Times New Roman" w:cs="Times New Roman"/>
+          <w:color w:val="000000"/>
+        </w:rPr>
+      </w:pPr>
+    </w:p>
+    <w:p>
+      <w:pPr>
+        <w:autoSpaceDE w:val="0"/>
+        <w:autoSpaceDN w:val="0"/>
+        <w:adjustRightInd w:val="0"/>
+        <w:spacing w:after="0" w:line="240" w:lineRule="auto"/>
+        <w:rPr>
+          <w:rFonts w:ascii="Times New Roman" w:hAnsi="Times New Roman" w:cs="Times New Roman"/>
+          <w:color w:val="000000"/>
+        </w:rPr>
+      </w:pPr>
+      <w:r>
+        <w:rPr>
+          <w:rFonts w:ascii="Times New Roman" w:hAnsi="Times New Roman" w:cs="Times New Roman"/>
+          <w:color w:val="000000"/>
+        </w:rPr>
+        <w:t>Comparisons between all of the above</w:t>
+      </w:r>
+      <w:proofErr w:type="gramStart"/>
+      <w:r>
+        <w:rPr>
+          <w:rFonts w:ascii="Times New Roman" w:hAnsi="Times New Roman" w:cs="Times New Roman"/>
+          <w:color w:val="000000"/>
+        </w:rPr>
+        <w:t>…..</w:t>
+      </w:r>
+      <w:proofErr w:type="gramEnd"/>
+    </w:p>
+    <w:p>
+      <w:pPr>
+        <w:autoSpaceDE w:val="0"/>
+        <w:autoSpaceDN w:val="0"/>
+        <w:adjustRightInd w:val="0"/>
+        <w:spacing w:after="0" w:line="240" w:lineRule="auto"/>
+        <w:rPr>
+          <w:rFonts w:ascii="Times New Roman" w:hAnsi="Times New Roman" w:cs="Times New Roman"/>
+          <w:color w:val="000000"/>
+        </w:rPr>
+      </w:pPr>
+    </w:p>
+    <w:p>
+      <w:pPr>
+        <w:autoSpaceDE w:val="0"/>
+        <w:autoSpaceDN w:val="0"/>
+        <w:adjustRightInd w:val="0"/>
+        <w:spacing w:after="0" w:line="240" w:lineRule="auto"/>
+        <w:rPr>
+          <w:rFonts w:ascii="Times New Roman" w:hAnsi="Times New Roman" w:cs="Times New Roman"/>
+          <w:color w:val="000000"/>
+          <w:sz w:val="24"/>
+          <w:szCs w:val="24"/>
+        </w:rPr>
+      </w:pPr>
+    </w:p>
+    <w:p>
+      <w:pPr>
+        <w:autoSpaceDE w:val="0"/>
+        <w:autoSpaceDN w:val="0"/>
+        <w:adjustRightInd w:val="0"/>
+        <w:spacing w:after="0" w:line="240" w:lineRule="auto"/>
+        <w:rPr>
+          <w:rFonts w:ascii="Times New Roman" w:hAnsi="Times New Roman" w:cs="Times New Roman"/>
+          <w:color w:val="000000"/>
+        </w:rPr>
+      </w:pPr>
+      <w:r>
+        <w:rPr>
+          <w:rFonts w:ascii="Times New Roman" w:hAnsi="Times New Roman" w:cs="Times New Roman"/>
+          <w:color w:val="000000"/>
+          <w:sz w:val="24"/>
+          <w:szCs w:val="24"/>
+        </w:rPr>
+        <w:t xml:space="preserve"> </w:t>
+      </w:r>
+      <w:r>
+        <w:rPr>
+          <w:rFonts w:ascii="Times New Roman" w:hAnsi="Times New Roman" w:cs="Times New Roman"/>
+          <w:b/>
+          <w:bCs/>
+          <w:color w:val="000000"/>
+        </w:rPr>
+        <w:t xml:space="preserve">4. Fluorescence microscopy (20%) </w:t>
+      </w:r>
+    </w:p>
+    <w:p>
+      <w:pPr>
+        <w:autoSpaceDE w:val="0"/>
+        <w:autoSpaceDN w:val="0"/>
+        <w:adjustRightInd w:val="0"/>
+        <w:spacing w:after="0" w:line="240" w:lineRule="auto"/>
+        <w:rPr>
+          <w:rFonts w:ascii="Times New Roman" w:hAnsi="Times New Roman" w:cs="Times New Roman"/>
+          <w:color w:val="000000"/>
+        </w:rPr>
+      </w:pPr>
+      <w:r>
+        <w:rPr>
+          <w:rFonts w:ascii="Times New Roman" w:hAnsi="Times New Roman" w:cs="Times New Roman"/>
+          <w:color w:val="000000"/>
+        </w:rPr>
+        <w:t>Describe and compare widefield fluorescence microscopy, confocal laser scanning microscopy and two-photon excitation microscopy (Basic principles, system configurations and advantages).</w:t>
+      </w:r>
+    </w:p>
+    <w:p>
+      <w:pPr>
+        <w:autoSpaceDE w:val="0"/>
+        <w:autoSpaceDN w:val="0"/>
+        <w:adjustRightInd w:val="0"/>
+        <w:spacing w:after="0" w:line="240" w:lineRule="auto"/>
+        <w:rPr>
+          <w:rFonts w:ascii="Times New Roman" w:hAnsi="Times New Roman" w:cs="Times New Roman"/>
+          <w:color w:val="000000"/>
+        </w:rPr>
+      </w:pPr>
+    </w:p>
+    <w:p>
+      <w:pPr>
+        <w:autoSpaceDE w:val="0"/>
+        <w:autoSpaceDN w:val="0"/>
+        <w:adjustRightInd w:val="0"/>
+        <w:spacing w:after="0" w:line="240" w:lineRule="auto"/>
+        <w:rPr>
+          <w:rFonts w:ascii="Times New Roman" w:hAnsi="Times New Roman" w:cs="Times New Roman"/>
+          <w:color w:val="000000"/>
+        </w:rPr>
+      </w:pPr>
+      <w:r>
+        <w:rPr>
+          <w:rFonts w:ascii="Times New Roman" w:hAnsi="Times New Roman" w:cs="Times New Roman"/>
+          <w:color w:val="000000"/>
+        </w:rPr>
+        <w:t>Ans:</w:t>
+      </w:r>
+    </w:p>
+    <w:p>
+      <w:pPr>
+        <w:autoSpaceDE w:val="0"/>
+        <w:autoSpaceDN w:val="0"/>
+        <w:adjustRightInd w:val="0"/>
+        <w:spacing w:after="0" w:line="240" w:lineRule="auto"/>
+        <w:rPr>
+          <w:rFonts w:ascii="Times New Roman" w:hAnsi="Times New Roman" w:cs="Times New Roman"/>
+          <w:color w:val="000000"/>
+        </w:rPr>
+      </w:pPr>
+    </w:p>
+    <w:p>
+      <w:pPr>
+        <w:autoSpaceDE w:val="0"/>
+        <w:autoSpaceDN w:val="0"/>
+        <w:adjustRightInd w:val="0"/>
+        <w:spacing w:after="0" w:line="240" w:lineRule="auto"/>
+        <w:rPr>
+          <w:rFonts w:ascii="Times New Roman" w:hAnsi="Times New Roman" w:cs="Times New Roman"/>
+          <w:color w:val="000000"/>
+        </w:rPr>
+      </w:pPr>
+      <w:r>
+        <w:rPr>
+          <w:rFonts w:ascii="Times New Roman" w:hAnsi="Times New Roman" w:cs="Times New Roman"/>
+          <w:color w:val="000000"/>
+        </w:rPr>
+        <w:t xml:space="preserve">Widefield fluorescence </w:t>
+      </w:r>
+      <w:r>
+        <w:rPr>
+          <w:rFonts w:ascii="Times New Roman" w:hAnsi="Times New Roman" w:cs="Times New Roman"/>
+          <w:color w:val="000000"/>
+        </w:rPr>
+        <w:t>microscopy</w:t>
+      </w:r>
+      <w:r>
+        <w:rPr>
+          <w:rFonts w:ascii="Times New Roman" w:hAnsi="Times New Roman" w:cs="Times New Roman"/>
+          <w:color w:val="000000"/>
+        </w:rPr>
+        <w:t xml:space="preserve"> basically works on the principle of fluorescence which immediately emits light after photon absorption. </w:t>
+      </w:r>
+      <w:r>
+        <w:rPr>
+          <w:rFonts w:ascii="Times New Roman" w:hAnsi="Times New Roman" w:cs="Times New Roman"/>
+          <w:color w:val="000000"/>
+        </w:rPr>
+        <w:t xml:space="preserve">A typical scenario will see a molecule, </w:t>
+      </w:r>
+      <w:r>
+        <w:rPr>
+          <w:rFonts w:ascii="Times New Roman" w:hAnsi="Times New Roman" w:cs="Times New Roman"/>
+          <w:color w:val="000000"/>
+        </w:rPr>
+        <w:t>fluorophore</w:t>
+      </w:r>
+      <w:r>
+        <w:rPr>
+          <w:rFonts w:ascii="Times New Roman" w:hAnsi="Times New Roman" w:cs="Times New Roman"/>
+          <w:color w:val="000000"/>
+        </w:rPr>
+        <w:t xml:space="preserve">, attach itself to a </w:t>
+      </w:r>
+      <w:r>
+        <w:rPr>
+          <w:rFonts w:ascii="Times New Roman" w:hAnsi="Times New Roman" w:cs="Times New Roman"/>
+          <w:color w:val="000000"/>
+        </w:rPr>
+        <w:t xml:space="preserve">molecule or protein of interest and then respond to a stimulus within a prescribed localized biological region. A basic system configuration would see a lamp, </w:t>
+      </w:r>
+      <w:r>
+        <w:rPr>
+          <w:rFonts w:ascii="Times New Roman" w:hAnsi="Times New Roman" w:cs="Times New Roman"/>
+          <w:color w:val="000000"/>
+        </w:rPr>
+        <w:t>lens,</w:t>
+      </w:r>
+      <w:r>
+        <w:rPr>
+          <w:rFonts w:ascii="Times New Roman" w:hAnsi="Times New Roman" w:cs="Times New Roman"/>
+          <w:color w:val="000000"/>
+        </w:rPr>
+        <w:t xml:space="preserve"> </w:t>
+      </w:r>
+      <w:r>
+        <w:rPr>
+          <w:rFonts w:ascii="Times New Roman" w:hAnsi="Times New Roman" w:cs="Times New Roman"/>
+          <w:color w:val="000000"/>
+        </w:rPr>
+        <w:t>aperture,</w:t>
+      </w:r>
+      <w:r>
+        <w:rPr>
+          <w:rFonts w:ascii="Times New Roman" w:hAnsi="Times New Roman" w:cs="Times New Roman"/>
+          <w:color w:val="000000"/>
+        </w:rPr>
+        <w:t xml:space="preserve"> and diaphragm direct light at an excitation filter which would then pass thru typically a dichroic mirror to an objective lens and ultimately to the specimen. This excitation light would then stimulate the specimen which in turn would respond with a weaker emission light passing back thru our emission filter for capture and processing. Some of the a</w:t>
+      </w:r>
+      <w:r>
+        <w:rPr>
+          <w:rFonts w:ascii="Times New Roman" w:hAnsi="Times New Roman" w:cs="Times New Roman"/>
+          <w:color w:val="000000"/>
+        </w:rPr>
+        <w:t xml:space="preserve">dvantages of a </w:t>
+      </w:r>
+      <w:r>
+        <w:rPr>
+          <w:rFonts w:ascii="Times New Roman" w:hAnsi="Times New Roman" w:cs="Times New Roman"/>
+          <w:color w:val="000000"/>
+        </w:rPr>
+        <w:t xml:space="preserve">fluorescent microscope </w:t>
+      </w:r>
+      <w:r>
+        <w:rPr>
+          <w:rFonts w:ascii="Times New Roman" w:hAnsi="Times New Roman" w:cs="Times New Roman"/>
+          <w:color w:val="000000"/>
+        </w:rPr>
+        <w:t>our:</w:t>
+      </w:r>
+      <w:r>
+        <w:rPr>
+          <w:rFonts w:ascii="Times New Roman" w:hAnsi="Times New Roman" w:cs="Times New Roman"/>
+          <w:color w:val="000000"/>
+        </w:rPr>
+        <w:t xml:space="preserve"> development of hundreds of fluorochromes, availability of different contrasting </w:t>
+      </w:r>
+      <w:r>
+        <w:rPr>
+          <w:rFonts w:ascii="Times New Roman" w:hAnsi="Times New Roman" w:cs="Times New Roman"/>
+          <w:color w:val="000000"/>
+        </w:rPr>
+        <w:t>techniques (DIC</w:t>
+      </w:r>
+      <w:r>
+        <w:rPr>
+          <w:rFonts w:ascii="Times New Roman" w:hAnsi="Times New Roman" w:cs="Times New Roman"/>
+          <w:color w:val="000000"/>
+        </w:rPr>
+        <w:t xml:space="preserve"> as an example), </w:t>
+      </w:r>
+      <w:r>
+        <w:rPr>
+          <w:rFonts w:ascii="Times New Roman" w:hAnsi="Times New Roman" w:cs="Times New Roman"/>
+          <w:color w:val="000000"/>
+        </w:rPr>
+        <w:t>highly sensitive and simple to implement.</w:t>
+      </w:r>
+    </w:p>
+    <w:p>
+      <w:pPr>
+        <w:autoSpaceDE w:val="0"/>
+        <w:autoSpaceDN w:val="0"/>
+        <w:adjustRightInd w:val="0"/>
+        <w:spacing w:after="0" w:line="240" w:lineRule="auto"/>
+        <w:rPr>
+          <w:rFonts w:ascii="Times New Roman" w:hAnsi="Times New Roman" w:cs="Times New Roman"/>
+          <w:color w:val="000000"/>
+        </w:rPr>
+      </w:pPr>
+    </w:p>
+    <w:p>
+      <w:pPr>
+        <w:autoSpaceDE w:val="0"/>
+        <w:autoSpaceDN w:val="0"/>
+        <w:adjustRightInd w:val="0"/>
+        <w:spacing w:after="0" w:line="240" w:lineRule="auto"/>
+        <w:rPr>
+          <w:rFonts w:ascii="Times New Roman" w:hAnsi="Times New Roman" w:cs="Times New Roman"/>
+          <w:color w:val="000000"/>
+        </w:rPr>
+      </w:pPr>
+      <w:r>
+        <w:rPr>
+          <w:rFonts w:ascii="Times New Roman" w:hAnsi="Times New Roman" w:cs="Times New Roman"/>
+          <w:color w:val="000000"/>
+        </w:rPr>
+        <w:t>Confocal laser scanning</w:t>
+      </w:r>
+    </w:p>
+    <w:p>
+      <w:pPr>
+        <w:autoSpaceDE w:val="0"/>
+        <w:autoSpaceDN w:val="0"/>
+        <w:adjustRightInd w:val="0"/>
+        <w:spacing w:after="0" w:line="240" w:lineRule="auto"/>
+        <w:rPr>
+          <w:rFonts w:ascii="Times New Roman" w:hAnsi="Times New Roman" w:cs="Times New Roman"/>
+          <w:color w:val="000000"/>
+        </w:rPr>
+      </w:pPr>
+    </w:p>
+    <w:p>
+      <w:pPr>
+        <w:autoSpaceDE w:val="0"/>
+        <w:autoSpaceDN w:val="0"/>
+        <w:adjustRightInd w:val="0"/>
+        <w:spacing w:after="0" w:line="240" w:lineRule="auto"/>
+        <w:rPr>
+          <w:rFonts w:ascii="Times New Roman" w:hAnsi="Times New Roman" w:cs="Times New Roman"/>
+          <w:color w:val="000000"/>
+          <w:sz w:val="24"/>
+          <w:szCs w:val="24"/>
+        </w:rPr>
+      </w:pPr>
+    </w:p>
+    <w:p>
+      <w:pPr>
+        <w:autoSpaceDE w:val="0"/>
+        <w:autoSpaceDN w:val="0"/>
+        <w:adjustRightInd w:val="0"/>
+        <w:spacing w:after="0" w:line="240" w:lineRule="auto"/>
+        <w:rPr>
+          <w:rFonts w:ascii="Times New Roman" w:hAnsi="Times New Roman" w:cs="Times New Roman"/>
+          <w:color w:val="000000"/>
+        </w:rPr>
+      </w:pPr>
+      <w:r>
+        <w:rPr>
+          <w:rFonts w:ascii="Times New Roman" w:hAnsi="Times New Roman" w:cs="Times New Roman"/>
+          <w:color w:val="000000"/>
+          <w:sz w:val="24"/>
+          <w:szCs w:val="24"/>
+        </w:rPr>
+        <w:t xml:space="preserve"> </w:t>
+      </w:r>
+      <w:r>
+        <w:rPr>
+          <w:rFonts w:ascii="Times New Roman" w:hAnsi="Times New Roman" w:cs="Times New Roman"/>
+          <w:b/>
+          <w:bCs/>
+          <w:color w:val="000000"/>
+        </w:rPr>
+        <w:t xml:space="preserve">5. Super-resolution microscopy (20%) </w:t>
+      </w:r>
+    </w:p>
+    <w:p>
+      <w:pPr>
+        <w:autoSpaceDE w:val="0"/>
+        <w:autoSpaceDN w:val="0"/>
+        <w:adjustRightInd w:val="0"/>
+        <w:spacing w:after="0" w:line="240" w:lineRule="auto"/>
+        <w:rPr>
+          <w:rFonts w:ascii="Times New Roman" w:hAnsi="Times New Roman" w:cs="Times New Roman"/>
+          <w:color w:val="000000"/>
+        </w:rPr>
+      </w:pPr>
+      <w:r>
+        <w:rPr>
+          <w:rFonts w:ascii="Times New Roman" w:hAnsi="Times New Roman" w:cs="Times New Roman"/>
+          <w:color w:val="000000"/>
+        </w:rPr>
+        <w:t>What is the resolution limit of an optical imaging system? Explain why there’s such limit and describe at least one method to break the resolution limit.</w:t>
+      </w:r>
+    </w:p>
+    <w:p>
+      <w:pPr>
+        <w:autoSpaceDE w:val="0"/>
+        <w:autoSpaceDN w:val="0"/>
+        <w:adjustRightInd w:val="0"/>
+        <w:spacing w:after="0" w:line="240" w:lineRule="auto"/>
+        <w:rPr>
           <w:rFonts w:ascii="Courier New" w:hAnsi="Courier New" w:cs="Courier New"/>
           <w:color w:val="000000"/>
           <w:sz w:val="20"/>
@@ -297,13 +1031,195 @@
         <w:adjustRightInd w:val="0"/>
         <w:spacing w:after="0" w:line="240" w:lineRule="auto"/>
         <w:rPr>
-          <w:rFonts w:ascii="Courier New" w:hAnsi="Courier New" w:cs="Courier New"/>
-          <w:sz w:val="24"/>
-          <w:szCs w:val="24"/>
-        </w:rPr>
-      </w:pPr>
-    </w:p>
-    <w:p/>
+          <w:rFonts w:ascii="Times New Roman" w:hAnsi="Times New Roman" w:cs="Times New Roman"/>
+          <w:color w:val="000000"/>
+          <w:sz w:val="20"/>
+          <w:szCs w:val="20"/>
+        </w:rPr>
+      </w:pPr>
+      <w:r>
+        <w:rPr>
+          <w:rFonts w:ascii="Times New Roman" w:hAnsi="Times New Roman" w:cs="Times New Roman"/>
+          <w:color w:val="000000"/>
+        </w:rPr>
+        <w:t>Ans:</w:t>
+      </w:r>
+    </w:p>
+    <w:p>
+      <w:pPr>
+        <w:autoSpaceDE w:val="0"/>
+        <w:autoSpaceDN w:val="0"/>
+        <w:adjustRightInd w:val="0"/>
+        <w:spacing w:after="0" w:line="240" w:lineRule="auto"/>
+        <w:rPr>
+          <w:rFonts w:ascii="Times New Roman" w:hAnsi="Times New Roman" w:cs="Times New Roman"/>
+        </w:rPr>
+      </w:pPr>
+      <w:r>
+        <w:rPr>
+          <w:rFonts w:ascii="Times New Roman" w:hAnsi="Times New Roman" w:cs="Times New Roman"/>
+          <w:color w:val="000000"/>
+        </w:rPr>
+        <w:t>Part 1:</w:t>
+      </w:r>
+      <w:r>
+        <w:rPr>
+          <w:rFonts w:ascii="Times New Roman" w:hAnsi="Times New Roman" w:cs="Times New Roman"/>
+          <w:color w:val="000000"/>
+          <w:sz w:val="20"/>
+          <w:szCs w:val="20"/>
+        </w:rPr>
+        <w:t xml:space="preserve"> </w:t>
+      </w:r>
+      <w:r>
+        <w:rPr>
+          <w:rFonts w:ascii="Times New Roman" w:hAnsi="Times New Roman" w:cs="Times New Roman"/>
+        </w:rPr>
+        <w:t>The resolution limit of optical imaging systems is the Abbe diffraction limit which is about</w:t>
+      </w:r>
+    </w:p>
+    <w:p>
+      <w:pPr>
+        <w:autoSpaceDE w:val="0"/>
+        <w:autoSpaceDN w:val="0"/>
+        <w:adjustRightInd w:val="0"/>
+        <w:spacing w:after="0" w:line="240" w:lineRule="auto"/>
+        <w:rPr>
+          <w:rFonts w:ascii="Times New Roman" w:hAnsi="Times New Roman" w:cs="Times New Roman"/>
+        </w:rPr>
+      </w:pPr>
+      <w:r>
+        <w:rPr>
+          <w:rFonts w:ascii="Times New Roman" w:hAnsi="Times New Roman" w:cs="Times New Roman"/>
+        </w:rPr>
+        <w:t>200 nm.</w:t>
+      </w:r>
+    </w:p>
+    <w:p>
+      <w:pPr>
+        <w:autoSpaceDE w:val="0"/>
+        <w:autoSpaceDN w:val="0"/>
+        <w:adjustRightInd w:val="0"/>
+        <w:spacing w:after="0" w:line="240" w:lineRule="auto"/>
+        <w:rPr>
+          <w:rFonts w:ascii="Times New Roman" w:hAnsi="Times New Roman" w:cs="Times New Roman"/>
+          <w:color w:val="000000"/>
+          <w:sz w:val="20"/>
+          <w:szCs w:val="20"/>
+        </w:rPr>
+      </w:pPr>
+    </w:p>
+    <w:p>
+      <w:pPr>
+        <w:rPr>
+          <w:rFonts w:ascii="Times New Roman" w:hAnsi="Times New Roman" w:cs="Times New Roman"/>
+        </w:rPr>
+      </w:pPr>
+      <w:r>
+        <w:rPr>
+          <w:rFonts w:ascii="Times New Roman" w:hAnsi="Times New Roman" w:cs="Times New Roman"/>
+        </w:rPr>
+        <w:t>Part 2:</w:t>
+      </w:r>
+      <w:r>
+        <w:rPr>
+          <w:rFonts w:ascii="Times New Roman" w:hAnsi="Times New Roman" w:cs="Times New Roman"/>
+        </w:rPr>
+        <w:t xml:space="preserve"> </w:t>
+      </w:r>
+      <w:r>
+        <w:rPr>
+          <w:rFonts w:ascii="Times New Roman" w:hAnsi="Times New Roman" w:cs="Times New Roman"/>
+        </w:rPr>
+        <w:t>The reason that there is a diffraction limit is that</w:t>
+      </w:r>
+      <w:r>
+        <w:rPr>
+          <w:rFonts w:ascii="Times New Roman" w:hAnsi="Times New Roman" w:cs="Times New Roman"/>
+        </w:rPr>
+        <w:t xml:space="preserve"> the focus size of an object has a limit, this limit is the point spread </w:t>
+      </w:r>
+      <w:r>
+        <w:rPr>
+          <w:rFonts w:ascii="Times New Roman" w:hAnsi="Times New Roman" w:cs="Times New Roman"/>
+        </w:rPr>
+        <w:t>function (PSF)</w:t>
+      </w:r>
+      <w:r>
+        <w:rPr>
+          <w:rFonts w:ascii="Times New Roman" w:hAnsi="Times New Roman" w:cs="Times New Roman"/>
+        </w:rPr>
+        <w:t xml:space="preserve">. Now, </w:t>
+      </w:r>
+      <w:r>
+        <w:rPr>
+          <w:rFonts w:ascii="Times New Roman" w:hAnsi="Times New Roman" w:cs="Times New Roman"/>
+        </w:rPr>
+        <w:t>if</w:t>
+      </w:r>
+      <w:r>
+        <w:rPr>
+          <w:rFonts w:ascii="Times New Roman" w:hAnsi="Times New Roman" w:cs="Times New Roman"/>
+        </w:rPr>
+        <w:t xml:space="preserve"> the distan</w:t>
+      </w:r>
+      <w:r>
+        <w:rPr>
+          <w:rFonts w:ascii="Times New Roman" w:hAnsi="Times New Roman" w:cs="Times New Roman"/>
+        </w:rPr>
+        <w:t xml:space="preserve">ce </w:t>
+      </w:r>
+      <w:r>
+        <w:rPr>
+          <w:rFonts w:ascii="Times New Roman" w:hAnsi="Times New Roman" w:cs="Times New Roman"/>
+        </w:rPr>
+        <w:t>between PSF is greater than 200 nm then we can resolve individual PSFs, but if not then the two light objects appear as one and we can no longer resolve.</w:t>
+      </w:r>
+    </w:p>
+    <w:p>
+      <w:pPr>
+        <w:rPr>
+          <w:rFonts w:ascii="Times New Roman" w:hAnsi="Times New Roman" w:cs="Times New Roman"/>
+        </w:rPr>
+      </w:pPr>
+      <w:r>
+        <w:rPr>
+          <w:rFonts w:ascii="Times New Roman" w:hAnsi="Times New Roman" w:cs="Times New Roman"/>
+        </w:rPr>
+        <w:t>Now, there are two schools of thought on now to break this diffraction limit, one relies on shrinking the PSF, by pattern illumination. Here methods such as Stimulated emission depletion (STED) and RESOLFT microscopy use this idea of a smaller PSF to get sub-diffraction imaging.</w:t>
+      </w:r>
+    </w:p>
+    <w:p>
+      <w:pPr>
+        <w:rPr>
+          <w:rFonts w:ascii="Times New Roman" w:hAnsi="Times New Roman" w:cs="Times New Roman"/>
+        </w:rPr>
+      </w:pPr>
+      <w:r>
+        <w:rPr>
+          <w:rFonts w:ascii="Times New Roman" w:hAnsi="Times New Roman" w:cs="Times New Roman"/>
+        </w:rPr>
+        <w:t xml:space="preserve">Another method to get beyond the diffraction limit is by the method of stochastic switching of single molecules that is popular. Here the basic idea </w:t>
+      </w:r>
+      <w:r>
+        <w:rPr>
+          <w:rFonts w:ascii="Times New Roman" w:hAnsi="Times New Roman" w:cs="Times New Roman"/>
+        </w:rPr>
+        <w:t xml:space="preserve">is to apply </w:t>
+      </w:r>
+      <w:r>
+        <w:rPr>
+          <w:rFonts w:ascii="Times New Roman" w:hAnsi="Times New Roman" w:cs="Times New Roman"/>
+        </w:rPr>
+        <w:t xml:space="preserve">a widefield excitation of different fluorophores in the specimen. The switching of light will cause a weak activation in a small subset of all the possible fluorophores. </w:t>
+      </w:r>
+      <w:r>
+        <w:rPr>
+          <w:rFonts w:ascii="Times New Roman" w:hAnsi="Times New Roman" w:cs="Times New Roman"/>
+        </w:rPr>
+        <w:t xml:space="preserve">Now their will be a stochastic behavior of which local fluorophores are activated and an accumulation of the images can be used to discern sub-diffraction structures, like organelles. A biomedical imaging technique that uses this method is called Stochastic Optical Reconstruction Microscopy or STORM. </w:t>
+      </w:r>
+    </w:p>
     <w:sectPr>
       <w:pgSz w:w="12240" w:h="15840"/>
       <w:pgMar w:top="1440" w:right="1440" w:bottom="1440" w:left="1440" w:header="720" w:footer="720" w:gutter="0"/>

</xml_diff>

<commit_message>
did problem #4 for homwwork #4
</commit_message>
<xml_diff>
--- a/homework_4_week_10_ray_duran_und.docx
+++ b/homework_4_week_10_ray_duran_und.docx
@@ -932,7 +932,194 @@
           <w:rFonts w:ascii="Times New Roman" w:hAnsi="Times New Roman" w:cs="Times New Roman"/>
           <w:color w:val="000000"/>
         </w:rPr>
+        <w:t xml:space="preserve">The basic principle of </w:t>
+      </w:r>
+      <w:r>
+        <w:rPr>
+          <w:rFonts w:ascii="Times New Roman" w:hAnsi="Times New Roman" w:cs="Times New Roman"/>
+          <w:color w:val="000000"/>
+        </w:rPr>
         <w:t>Confocal laser scanning</w:t>
+      </w:r>
+      <w:r>
+        <w:rPr>
+          <w:rFonts w:ascii="Times New Roman" w:hAnsi="Times New Roman" w:cs="Times New Roman"/>
+          <w:color w:val="000000"/>
+        </w:rPr>
+        <w:t xml:space="preserve"> is that a laser scans across a sample to reconstruct.</w:t>
+      </w:r>
+      <w:r>
+        <w:rPr>
+          <w:rFonts w:ascii="Times New Roman" w:hAnsi="Times New Roman" w:cs="Times New Roman"/>
+          <w:color w:val="000000"/>
+        </w:rPr>
+        <w:t xml:space="preserve"> A system configuration would use a motorized mirror to scan across the sample. Also, a camera would not work as well for detection, so instead the use of photomultiplier tubes would be used to collect and amplify the light. </w:t>
+      </w:r>
+      <w:r>
+        <w:rPr>
+          <w:rFonts w:ascii="Times New Roman" w:hAnsi="Times New Roman" w:cs="Times New Roman"/>
+          <w:color w:val="000000"/>
+        </w:rPr>
+        <w:t xml:space="preserve">After the PMT the signal would be digitized so that then the image can be reconstructed. </w:t>
+      </w:r>
+      <w:r>
+        <w:rPr>
+          <w:rFonts w:ascii="Times New Roman" w:hAnsi="Times New Roman" w:cs="Times New Roman"/>
+          <w:color w:val="000000"/>
+        </w:rPr>
+        <w:t>An advantage of laser scanning is that you can get clear images in thin optical sections from thick samples</w:t>
+      </w:r>
+      <w:r>
+        <w:rPr>
+          <w:rFonts w:ascii="Times New Roman" w:hAnsi="Times New Roman" w:cs="Times New Roman"/>
+          <w:color w:val="000000"/>
+        </w:rPr>
+        <w:t>. However, a disadvantage of confocal laser scanning is that it is slower than other optical techniques and requires deconvolution of the light</w:t>
+      </w:r>
+    </w:p>
+    <w:p>
+      <w:pPr>
+        <w:autoSpaceDE w:val="0"/>
+        <w:autoSpaceDN w:val="0"/>
+        <w:adjustRightInd w:val="0"/>
+        <w:spacing w:after="0" w:line="240" w:lineRule="auto"/>
+        <w:rPr>
+          <w:rFonts w:ascii="Times New Roman" w:hAnsi="Times New Roman" w:cs="Times New Roman"/>
+          <w:color w:val="000000"/>
+        </w:rPr>
+      </w:pPr>
+    </w:p>
+    <w:p>
+      <w:pPr>
+        <w:autoSpaceDE w:val="0"/>
+        <w:autoSpaceDN w:val="0"/>
+        <w:adjustRightInd w:val="0"/>
+        <w:spacing w:after="0" w:line="240" w:lineRule="auto"/>
+        <w:rPr>
+          <w:rFonts w:ascii="Times New Roman" w:hAnsi="Times New Roman" w:cs="Times New Roman"/>
+          <w:color w:val="000000"/>
+        </w:rPr>
+      </w:pPr>
+      <w:r>
+        <w:rPr>
+          <w:rFonts w:ascii="Times New Roman" w:hAnsi="Times New Roman" w:cs="Times New Roman"/>
+          <w:color w:val="000000"/>
+        </w:rPr>
+        <w:t>Two-photon micr</w:t>
+      </w:r>
+      <w:r>
+        <w:rPr>
+          <w:rFonts w:ascii="Times New Roman" w:hAnsi="Times New Roman" w:cs="Times New Roman"/>
+          <w:color w:val="000000"/>
+        </w:rPr>
+        <w:t xml:space="preserve">oscopy is like confocal in that it focuses on a very small area, this differentiates both two-photon and confocal from wide-field fluorescence which has a wider focus area. So, while it focuses on a small area it is much brighter and sharper than confocal that has to use a pin hole as part of </w:t>
+      </w:r>
+      <w:proofErr w:type="gramStart"/>
+      <w:r>
+        <w:rPr>
+          <w:rFonts w:ascii="Times New Roman" w:hAnsi="Times New Roman" w:cs="Times New Roman"/>
+          <w:color w:val="000000"/>
+        </w:rPr>
+        <w:t>it</w:t>
+      </w:r>
+      <w:r>
+        <w:rPr>
+          <w:rFonts w:ascii="Times New Roman" w:hAnsi="Times New Roman" w:cs="Times New Roman"/>
+          <w:color w:val="000000"/>
+        </w:rPr>
+        <w:t>s’</w:t>
+      </w:r>
+      <w:proofErr w:type="gramEnd"/>
+      <w:r>
+        <w:rPr>
+          <w:rFonts w:ascii="Times New Roman" w:hAnsi="Times New Roman" w:cs="Times New Roman"/>
+          <w:color w:val="000000"/>
+        </w:rPr>
+        <w:t xml:space="preserve"> </w:t>
+      </w:r>
+      <w:r>
+        <w:rPr>
+          <w:rFonts w:ascii="Times New Roman" w:hAnsi="Times New Roman" w:cs="Times New Roman"/>
+          <w:color w:val="000000"/>
+        </w:rPr>
+        <w:t>focusing mechanism.</w:t>
+      </w:r>
+      <w:r>
+        <w:rPr>
+          <w:rFonts w:ascii="Times New Roman" w:hAnsi="Times New Roman" w:cs="Times New Roman"/>
+          <w:color w:val="000000"/>
+        </w:rPr>
+        <w:t xml:space="preserve"> The principle and system configuration of two-photon microscopy is that the fluorophore that has attached to the specimen that we wish to excite has to receive and absorb both photons </w:t>
+      </w:r>
+      <w:r>
+        <w:rPr>
+          <w:rFonts w:ascii="Times New Roman" w:hAnsi="Times New Roman" w:cs="Times New Roman"/>
+          <w:color w:val="000000"/>
+        </w:rPr>
+        <w:t>to</w:t>
+      </w:r>
+      <w:r>
+        <w:rPr>
+          <w:rFonts w:ascii="Times New Roman" w:hAnsi="Times New Roman" w:cs="Times New Roman"/>
+          <w:color w:val="000000"/>
+        </w:rPr>
+        <w:t xml:space="preserve"> properly excite our system and have re-emission of another photon for detection. This is a great advantage of two-photon over normal one-photon </w:t>
+      </w:r>
+      <w:r>
+        <w:rPr>
+          <w:rFonts w:ascii="Times New Roman" w:hAnsi="Times New Roman" w:cs="Times New Roman"/>
+          <w:color w:val="000000"/>
+        </w:rPr>
+        <w:t>fluorescence</w:t>
+      </w:r>
+      <w:r>
+        <w:rPr>
+          <w:rFonts w:ascii="Times New Roman" w:hAnsi="Times New Roman" w:cs="Times New Roman"/>
+          <w:color w:val="000000"/>
+        </w:rPr>
+        <w:t xml:space="preserve">, the focal plane is smaller, so there is a sharper image, and since the area has to capture both photons, extraneous </w:t>
+      </w:r>
+      <w:r>
+        <w:rPr>
+          <w:rFonts w:ascii="Times New Roman" w:hAnsi="Times New Roman" w:cs="Times New Roman"/>
+          <w:color w:val="000000"/>
+        </w:rPr>
+        <w:t>fluorophore</w:t>
+      </w:r>
+      <w:r>
+        <w:rPr>
+          <w:rFonts w:ascii="Times New Roman" w:hAnsi="Times New Roman" w:cs="Times New Roman"/>
+          <w:color w:val="000000"/>
+        </w:rPr>
+        <w:t xml:space="preserve"> </w:t>
+      </w:r>
+      <w:r>
+        <w:rPr>
+          <w:rFonts w:ascii="Times New Roman" w:hAnsi="Times New Roman" w:cs="Times New Roman"/>
+          <w:color w:val="000000"/>
+        </w:rPr>
+        <w:t>emissions</w:t>
+      </w:r>
+      <w:r>
+        <w:rPr>
+          <w:rFonts w:ascii="Times New Roman" w:hAnsi="Times New Roman" w:cs="Times New Roman"/>
+          <w:color w:val="000000"/>
+        </w:rPr>
+        <w:t xml:space="preserve">, or background signals are </w:t>
+      </w:r>
+      <w:r>
+        <w:rPr>
+          <w:rFonts w:ascii="Times New Roman" w:hAnsi="Times New Roman" w:cs="Times New Roman"/>
+          <w:color w:val="000000"/>
+        </w:rPr>
+        <w:t>not permitted to excite because they do not receive both photons.</w:t>
+      </w:r>
+      <w:r>
+        <w:rPr>
+          <w:rFonts w:ascii="Times New Roman" w:hAnsi="Times New Roman" w:cs="Times New Roman"/>
+          <w:color w:val="000000"/>
+        </w:rPr>
+        <w:t xml:space="preserve"> </w:t>
       </w:r>
     </w:p>
     <w:p>
@@ -1217,7 +1404,14 @@
         <w:rPr>
           <w:rFonts w:ascii="Times New Roman" w:hAnsi="Times New Roman" w:cs="Times New Roman"/>
         </w:rPr>
-        <w:t xml:space="preserve">Now their will be a stochastic behavior of which local fluorophores are activated and an accumulation of the images can be used to discern sub-diffraction structures, like organelles. A biomedical imaging technique that uses this method is called Stochastic Optical Reconstruction Microscopy or STORM. </w:t>
+        <w:t xml:space="preserve">Now their will be a stochastic behavior of which local fluorophores are activated and an accumulation of the images can be used to discern sub-diffraction structures, like organelles. A </w:t>
+      </w:r>
+      <w:r>
+        <w:rPr>
+          <w:rFonts w:ascii="Times New Roman" w:hAnsi="Times New Roman" w:cs="Times New Roman"/>
+        </w:rPr>
+        <w:lastRenderedPageBreak/>
+        <w:t xml:space="preserve">biomedical imaging technique that uses this method is called Stochastic Optical Reconstruction Microscopy or STORM. </w:t>
       </w:r>
     </w:p>
     <w:sectPr>

</xml_diff>

<commit_message>
Finished problem #2 to homework #4.
</commit_message>
<xml_diff>
--- a/homework_4_week_10_ray_duran_und.docx
+++ b/homework_4_week_10_ray_duran_und.docx
@@ -193,15 +193,13 @@
         </w:rPr>
         <w:t xml:space="preserve">FRET is a kind of </w:t>
       </w:r>
-      <w:proofErr w:type="gramStart"/>
-      <w:r>
-        <w:rPr>
-          <w:rFonts w:ascii="Times New Roman" w:hAnsi="Times New Roman" w:cs="Times New Roman"/>
-          <w:color w:val="000000"/>
-        </w:rPr>
-        <w:t>dipole to dipole</w:t>
-      </w:r>
-      <w:proofErr w:type="gramEnd"/>
+      <w:r>
+        <w:rPr>
+          <w:rFonts w:ascii="Times New Roman" w:hAnsi="Times New Roman" w:cs="Times New Roman"/>
+          <w:color w:val="000000"/>
+        </w:rPr>
+        <w:t>dipole-to-dipole</w:t>
+      </w:r>
       <w:r>
         <w:rPr>
           <w:rFonts w:ascii="Times New Roman" w:hAnsi="Times New Roman" w:cs="Times New Roman"/>
@@ -228,35 +226,42 @@
           <w:rFonts w:ascii="Times New Roman" w:hAnsi="Times New Roman" w:cs="Times New Roman"/>
           <w:color w:val="000000"/>
         </w:rPr>
-        <w:t>. Now, we excite the first protein-</w:t>
-      </w:r>
-      <w:r>
-        <w:rPr>
-          <w:rFonts w:ascii="Times New Roman" w:hAnsi="Times New Roman" w:cs="Times New Roman"/>
-          <w:color w:val="000000"/>
-        </w:rPr>
-        <w:t>fluorophore</w:t>
-      </w:r>
-      <w:r>
-        <w:rPr>
-          <w:rFonts w:ascii="Times New Roman" w:hAnsi="Times New Roman" w:cs="Times New Roman"/>
-          <w:color w:val="000000"/>
-        </w:rPr>
-        <w:t xml:space="preserve"> </w:t>
-      </w:r>
-      <w:r>
-        <w:rPr>
-          <w:rFonts w:ascii="Times New Roman" w:hAnsi="Times New Roman" w:cs="Times New Roman"/>
-          <w:color w:val="000000"/>
-        </w:rPr>
-        <w:t>pair</w:t>
-      </w:r>
-      <w:r>
-        <w:rPr>
-          <w:rFonts w:ascii="Times New Roman" w:hAnsi="Times New Roman" w:cs="Times New Roman"/>
-          <w:color w:val="000000"/>
-        </w:rPr>
-        <w:t xml:space="preserve"> </w:t>
+        <w:t xml:space="preserve">. </w:t>
+      </w:r>
+      <w:r>
+        <w:rPr>
+          <w:rFonts w:ascii="Times New Roman" w:hAnsi="Times New Roman" w:cs="Times New Roman"/>
+          <w:color w:val="000000"/>
+        </w:rPr>
+        <w:t xml:space="preserve">As an example, let us say that we have two proteins, protein X and protein Y, and that to protein X we have attached a blue fluorescent protein and to protein Y we have attached a green fluorescent protein. Now, let us also say that if we emit a violet light excitation that the blue fluorescent protein will emit blue </w:t>
+      </w:r>
+      <w:r>
+        <w:rPr>
+          <w:rFonts w:ascii="Times New Roman" w:hAnsi="Times New Roman" w:cs="Times New Roman"/>
+          <w:color w:val="000000"/>
+        </w:rPr>
+        <w:t>light,</w:t>
+      </w:r>
+      <w:r>
+        <w:rPr>
+          <w:rFonts w:ascii="Times New Roman" w:hAnsi="Times New Roman" w:cs="Times New Roman"/>
+          <w:color w:val="000000"/>
+        </w:rPr>
+        <w:t xml:space="preserve"> but that the green fluorescent will only emit green light if exc</w:t>
+      </w:r>
+      <w:r>
+        <w:rPr>
+          <w:rFonts w:ascii="Times New Roman" w:hAnsi="Times New Roman" w:cs="Times New Roman"/>
+          <w:color w:val="000000"/>
+        </w:rPr>
+        <w:t xml:space="preserve">ited with </w:t>
+      </w:r>
+      <w:r>
+        <w:rPr>
+          <w:rFonts w:ascii="Times New Roman" w:hAnsi="Times New Roman" w:cs="Times New Roman"/>
+          <w:color w:val="000000"/>
+        </w:rPr>
+        <w:t>blue light. Now with the violet light exciting the blue fluorescent, if the green fluorescent is not in proximity of protein X it will not emit any light. However, if protein X is very close to protein Y, then when the violet light is emitted, the blue fluorescent protein, attached to protein X will emit and cause the green fluorescent protein, attached to protein Y to emit, thereby proving indirectly that protein X and protein Y are in close proximity to each other.</w:t>
       </w:r>
     </w:p>
     <w:p>
@@ -452,67 +457,117 @@
         </w:rPr>
         <w:t>So, if the undisturbed light is sped up by a quarter wavelength there is a destructive interference at the eyepiece that would cause darkness that our eyes are sensitive to and would be able to see.</w:t>
       </w:r>
-    </w:p>
-    <w:p>
-      <w:pPr>
-        <w:autoSpaceDE w:val="0"/>
-        <w:autoSpaceDN w:val="0"/>
-        <w:adjustRightInd w:val="0"/>
-        <w:spacing w:after="0" w:line="240" w:lineRule="auto"/>
-        <w:rPr>
-          <w:rFonts w:ascii="Times New Roman" w:hAnsi="Times New Roman" w:cs="Times New Roman"/>
-          <w:color w:val="000000"/>
-        </w:rPr>
-      </w:pPr>
-    </w:p>
-    <w:p>
-      <w:pPr>
-        <w:autoSpaceDE w:val="0"/>
-        <w:autoSpaceDN w:val="0"/>
-        <w:adjustRightInd w:val="0"/>
-        <w:spacing w:after="0" w:line="240" w:lineRule="auto"/>
-        <w:rPr>
-          <w:rFonts w:ascii="Times New Roman" w:hAnsi="Times New Roman" w:cs="Times New Roman"/>
-          <w:color w:val="000000"/>
-        </w:rPr>
-      </w:pPr>
-      <w:r>
-        <w:rPr>
-          <w:rFonts w:ascii="Times New Roman" w:hAnsi="Times New Roman" w:cs="Times New Roman"/>
-          <w:color w:val="000000"/>
-        </w:rPr>
-        <w:t xml:space="preserve">A system configuration of light </w:t>
-      </w:r>
-    </w:p>
-    <w:p>
-      <w:pPr>
-        <w:autoSpaceDE w:val="0"/>
-        <w:autoSpaceDN w:val="0"/>
-        <w:adjustRightInd w:val="0"/>
-        <w:spacing w:after="0" w:line="240" w:lineRule="auto"/>
-        <w:rPr>
-          <w:rFonts w:ascii="Times New Roman" w:hAnsi="Times New Roman" w:cs="Times New Roman"/>
-          <w:color w:val="000000"/>
-        </w:rPr>
-      </w:pPr>
-    </w:p>
-    <w:p>
-      <w:pPr>
-        <w:autoSpaceDE w:val="0"/>
-        <w:autoSpaceDN w:val="0"/>
-        <w:adjustRightInd w:val="0"/>
-        <w:spacing w:after="0" w:line="240" w:lineRule="auto"/>
-        <w:rPr>
-          <w:rFonts w:ascii="Times New Roman" w:hAnsi="Times New Roman" w:cs="Times New Roman"/>
-          <w:color w:val="000000"/>
-        </w:rPr>
-      </w:pPr>
-      <w:r>
-        <w:rPr>
-          <w:rFonts w:ascii="Times New Roman" w:hAnsi="Times New Roman" w:cs="Times New Roman"/>
-          <w:color w:val="000000"/>
-        </w:rPr>
-        <w:t xml:space="preserve">Some of the advantages of the phase contrasting method are: </w:t>
+      <w:r>
+        <w:rPr>
+          <w:rFonts w:ascii="Times New Roman" w:hAnsi="Times New Roman" w:cs="Times New Roman"/>
+          <w:color w:val="000000"/>
+        </w:rPr>
+        <w:t xml:space="preserve"> One</w:t>
+      </w:r>
+      <w:r>
+        <w:rPr>
+          <w:rFonts w:ascii="Times New Roman" w:hAnsi="Times New Roman" w:cs="Times New Roman"/>
+          <w:color w:val="000000"/>
+        </w:rPr>
+        <w:t xml:space="preserve"> system configuration of </w:t>
+      </w:r>
+      <w:r>
+        <w:rPr>
+          <w:rFonts w:ascii="Times New Roman" w:hAnsi="Times New Roman" w:cs="Times New Roman"/>
+          <w:color w:val="000000"/>
+        </w:rPr>
+        <w:t>phase contrast microscopes</w:t>
+      </w:r>
+      <w:r>
+        <w:rPr>
+          <w:rFonts w:ascii="Times New Roman" w:hAnsi="Times New Roman" w:cs="Times New Roman"/>
+          <w:color w:val="000000"/>
+        </w:rPr>
+        <w:t xml:space="preserve"> is like a darkfield microscope but has the addition of a phase plate. So, then a system configuration of a phase contract microscopy would be from top to bottom: </w:t>
+      </w:r>
+      <w:r>
+        <w:rPr>
+          <w:rFonts w:ascii="Times New Roman" w:hAnsi="Times New Roman" w:cs="Times New Roman"/>
+          <w:color w:val="000000"/>
+        </w:rPr>
+        <w:t>an</w:t>
+      </w:r>
+      <w:r>
+        <w:rPr>
+          <w:rFonts w:ascii="Times New Roman" w:hAnsi="Times New Roman" w:cs="Times New Roman"/>
+          <w:color w:val="000000"/>
+        </w:rPr>
+        <w:t xml:space="preserve"> ocular eyepiece, phase plate, objective lens, the specimen, a condenser annulus, and the light </w:t>
+      </w:r>
+      <w:r>
+        <w:rPr>
+          <w:rFonts w:ascii="Times New Roman" w:hAnsi="Times New Roman" w:cs="Times New Roman"/>
+          <w:color w:val="000000"/>
+        </w:rPr>
+        <w:t>source. Some</w:t>
+      </w:r>
+      <w:r>
+        <w:rPr>
+          <w:rFonts w:ascii="Times New Roman" w:hAnsi="Times New Roman" w:cs="Times New Roman"/>
+          <w:color w:val="000000"/>
+        </w:rPr>
+        <w:t xml:space="preserve"> of the advantages of the phase contrasting method are</w:t>
+      </w:r>
+      <w:r>
+        <w:rPr>
+          <w:rFonts w:ascii="Times New Roman" w:hAnsi="Times New Roman" w:cs="Times New Roman"/>
+          <w:color w:val="000000"/>
+        </w:rPr>
+        <w:t xml:space="preserve"> the ability to observe without staining the specimen. This is a</w:t>
+      </w:r>
+      <w:r>
+        <w:rPr>
+          <w:rFonts w:ascii="Times New Roman" w:hAnsi="Times New Roman" w:cs="Times New Roman"/>
+          <w:color w:val="000000"/>
+        </w:rPr>
+        <w:t>n a</w:t>
+      </w:r>
+      <w:r>
+        <w:rPr>
+          <w:rFonts w:ascii="Times New Roman" w:hAnsi="Times New Roman" w:cs="Times New Roman"/>
+          <w:color w:val="000000"/>
+        </w:rPr>
+        <w:t xml:space="preserve">dvantage as </w:t>
+      </w:r>
+      <w:r>
+        <w:rPr>
+          <w:rFonts w:ascii="Times New Roman" w:hAnsi="Times New Roman" w:cs="Times New Roman"/>
+          <w:color w:val="000000"/>
+        </w:rPr>
+        <w:t>this cut</w:t>
+      </w:r>
+      <w:r>
+        <w:rPr>
+          <w:rFonts w:ascii="Times New Roman" w:hAnsi="Times New Roman" w:cs="Times New Roman"/>
+          <w:color w:val="000000"/>
+        </w:rPr>
+        <w:t xml:space="preserve"> down on any toxicity and allows for the possibility </w:t>
+      </w:r>
+      <w:r>
+        <w:rPr>
+          <w:rFonts w:ascii="Times New Roman" w:hAnsi="Times New Roman" w:cs="Times New Roman"/>
+          <w:color w:val="000000"/>
+        </w:rPr>
+        <w:t>of in</w:t>
+      </w:r>
+      <w:r>
+        <w:rPr>
+          <w:rFonts w:ascii="Times New Roman" w:hAnsi="Times New Roman" w:cs="Times New Roman"/>
+          <w:color w:val="000000"/>
+        </w:rPr>
+        <w:t xml:space="preserve">-vivo imaging. </w:t>
+      </w:r>
+      <w:r>
+        <w:rPr>
+          <w:rFonts w:ascii="Times New Roman" w:hAnsi="Times New Roman" w:cs="Times New Roman"/>
+          <w:color w:val="000000"/>
+        </w:rPr>
+        <w:t>Closely related to the above advantage of phase contrast is the ability to contrast objects that don’t necessarily absorb light.</w:t>
       </w:r>
     </w:p>
     <w:p>
@@ -588,65 +643,6 @@
           <w:color w:val="000000"/>
         </w:rPr>
       </w:pPr>
-    </w:p>
-    <w:p>
-      <w:pPr>
-        <w:autoSpaceDE w:val="0"/>
-        <w:autoSpaceDN w:val="0"/>
-        <w:adjustRightInd w:val="0"/>
-        <w:spacing w:after="0" w:line="240" w:lineRule="auto"/>
-        <w:rPr>
-          <w:rFonts w:ascii="Times New Roman" w:hAnsi="Times New Roman" w:cs="Times New Roman"/>
-          <w:color w:val="000000"/>
-        </w:rPr>
-      </w:pPr>
-      <w:r>
-        <w:rPr>
-          <w:rFonts w:ascii="Times New Roman" w:hAnsi="Times New Roman" w:cs="Times New Roman"/>
-          <w:color w:val="000000"/>
-        </w:rPr>
-        <w:t>Advantages:</w:t>
-      </w:r>
-    </w:p>
-    <w:p>
-      <w:pPr>
-        <w:autoSpaceDE w:val="0"/>
-        <w:autoSpaceDN w:val="0"/>
-        <w:adjustRightInd w:val="0"/>
-        <w:spacing w:after="0" w:line="240" w:lineRule="auto"/>
-        <w:rPr>
-          <w:rFonts w:ascii="Times New Roman" w:hAnsi="Times New Roman" w:cs="Times New Roman"/>
-          <w:color w:val="000000"/>
-        </w:rPr>
-      </w:pPr>
-    </w:p>
-    <w:p>
-      <w:pPr>
-        <w:autoSpaceDE w:val="0"/>
-        <w:autoSpaceDN w:val="0"/>
-        <w:adjustRightInd w:val="0"/>
-        <w:spacing w:after="0" w:line="240" w:lineRule="auto"/>
-        <w:rPr>
-          <w:rFonts w:ascii="Times New Roman" w:hAnsi="Times New Roman" w:cs="Times New Roman"/>
-          <w:color w:val="000000"/>
-        </w:rPr>
-      </w:pPr>
-      <w:r>
-        <w:rPr>
-          <w:rFonts w:ascii="Times New Roman" w:hAnsi="Times New Roman" w:cs="Times New Roman"/>
-          <w:color w:val="000000"/>
-        </w:rPr>
-        <w:t>Comparisons between all of the above</w:t>
-      </w:r>
-      <w:proofErr w:type="gramStart"/>
-      <w:r>
-        <w:rPr>
-          <w:rFonts w:ascii="Times New Roman" w:hAnsi="Times New Roman" w:cs="Times New Roman"/>
-          <w:color w:val="000000"/>
-        </w:rPr>
-        <w:t>…..</w:t>
-      </w:r>
-      <w:proofErr w:type="gramEnd"/>
     </w:p>
     <w:p>
       <w:pPr>
@@ -683,17 +679,87 @@
         <w:rPr>
           <w:rFonts w:ascii="Times New Roman" w:hAnsi="Times New Roman" w:cs="Times New Roman"/>
           <w:color w:val="000000"/>
-        </w:rPr>
-      </w:pPr>
-      <w:r>
-        <w:rPr>
-          <w:rFonts w:ascii="Times New Roman" w:hAnsi="Times New Roman" w:cs="Times New Roman"/>
-          <w:color w:val="000000"/>
           <w:sz w:val="24"/>
           <w:szCs w:val="24"/>
         </w:rPr>
+      </w:pPr>
+      <w:r>
+        <w:rPr>
+          <w:rFonts w:ascii="Times New Roman" w:hAnsi="Times New Roman" w:cs="Times New Roman"/>
+          <w:color w:val="000000"/>
+          <w:sz w:val="24"/>
+          <w:szCs w:val="24"/>
+        </w:rPr>
         <w:t xml:space="preserve"> </w:t>
       </w:r>
+    </w:p>
+    <w:p>
+      <w:pPr>
+        <w:autoSpaceDE w:val="0"/>
+        <w:autoSpaceDN w:val="0"/>
+        <w:adjustRightInd w:val="0"/>
+        <w:spacing w:after="0" w:line="240" w:lineRule="auto"/>
+        <w:rPr>
+          <w:rFonts w:ascii="Times New Roman" w:hAnsi="Times New Roman" w:cs="Times New Roman"/>
+          <w:color w:val="000000"/>
+          <w:sz w:val="24"/>
+          <w:szCs w:val="24"/>
+        </w:rPr>
+      </w:pPr>
+    </w:p>
+    <w:p>
+      <w:pPr>
+        <w:autoSpaceDE w:val="0"/>
+        <w:autoSpaceDN w:val="0"/>
+        <w:adjustRightInd w:val="0"/>
+        <w:spacing w:after="0" w:line="240" w:lineRule="auto"/>
+        <w:rPr>
+          <w:rFonts w:ascii="Times New Roman" w:hAnsi="Times New Roman" w:cs="Times New Roman"/>
+          <w:color w:val="000000"/>
+          <w:sz w:val="24"/>
+          <w:szCs w:val="24"/>
+        </w:rPr>
+      </w:pPr>
+    </w:p>
+    <w:p>
+      <w:pPr>
+        <w:autoSpaceDE w:val="0"/>
+        <w:autoSpaceDN w:val="0"/>
+        <w:adjustRightInd w:val="0"/>
+        <w:spacing w:after="0" w:line="240" w:lineRule="auto"/>
+        <w:rPr>
+          <w:rFonts w:ascii="Times New Roman" w:hAnsi="Times New Roman" w:cs="Times New Roman"/>
+          <w:color w:val="000000"/>
+          <w:sz w:val="24"/>
+          <w:szCs w:val="24"/>
+        </w:rPr>
+      </w:pPr>
+    </w:p>
+    <w:p>
+      <w:pPr>
+        <w:autoSpaceDE w:val="0"/>
+        <w:autoSpaceDN w:val="0"/>
+        <w:adjustRightInd w:val="0"/>
+        <w:spacing w:after="0" w:line="240" w:lineRule="auto"/>
+        <w:rPr>
+          <w:rFonts w:ascii="Times New Roman" w:hAnsi="Times New Roman" w:cs="Times New Roman"/>
+          <w:color w:val="000000"/>
+          <w:sz w:val="24"/>
+          <w:szCs w:val="24"/>
+        </w:rPr>
+      </w:pPr>
+    </w:p>
+    <w:p>
+      <w:pPr>
+        <w:autoSpaceDE w:val="0"/>
+        <w:autoSpaceDN w:val="0"/>
+        <w:adjustRightInd w:val="0"/>
+        <w:spacing w:after="0" w:line="240" w:lineRule="auto"/>
+        <w:rPr>
+          <w:rFonts w:ascii="Times New Roman" w:hAnsi="Times New Roman" w:cs="Times New Roman"/>
+          <w:color w:val="000000"/>
+        </w:rPr>
+      </w:pPr>
       <w:r>
         <w:rPr>
           <w:rFonts w:ascii="Times New Roman" w:hAnsi="Times New Roman" w:cs="Times New Roman"/>
@@ -746,6 +812,18 @@
           <w:color w:val="000000"/>
         </w:rPr>
       </w:pPr>
+    </w:p>
+    <w:p>
+      <w:pPr>
+        <w:autoSpaceDE w:val="0"/>
+        <w:autoSpaceDN w:val="0"/>
+        <w:adjustRightInd w:val="0"/>
+        <w:spacing w:after="0" w:line="240" w:lineRule="auto"/>
+        <w:rPr>
+          <w:rFonts w:ascii="Times New Roman" w:hAnsi="Times New Roman" w:cs="Times New Roman"/>
+          <w:color w:val="000000"/>
+        </w:rPr>
+      </w:pPr>
       <w:r>
         <w:rPr>
           <w:rFonts w:ascii="Times New Roman" w:hAnsi="Times New Roman" w:cs="Times New Roman"/>
@@ -953,7 +1031,35 @@
           <w:rFonts w:ascii="Times New Roman" w:hAnsi="Times New Roman" w:cs="Times New Roman"/>
           <w:color w:val="000000"/>
         </w:rPr>
-        <w:t xml:space="preserve"> A system configuration would use a motorized mirror to scan across the sample. Also, a camera would not work as well for detection, so instead the use of photomultiplier tubes would be used to collect and amplify the light. </w:t>
+        <w:t xml:space="preserve"> </w:t>
+      </w:r>
+      <w:r>
+        <w:rPr>
+          <w:rFonts w:ascii="Times New Roman" w:hAnsi="Times New Roman" w:cs="Times New Roman"/>
+          <w:color w:val="000000"/>
+        </w:rPr>
+        <w:t xml:space="preserve">One </w:t>
+      </w:r>
+      <w:r>
+        <w:rPr>
+          <w:rFonts w:ascii="Times New Roman" w:hAnsi="Times New Roman" w:cs="Times New Roman"/>
+          <w:color w:val="000000"/>
+        </w:rPr>
+        <w:t>system configuration would use a motorized mirror to scan across the sample</w:t>
+      </w:r>
+      <w:r>
+        <w:rPr>
+          <w:rFonts w:ascii="Times New Roman" w:hAnsi="Times New Roman" w:cs="Times New Roman"/>
+          <w:color w:val="000000"/>
+        </w:rPr>
+        <w:t>, while another would use a spinning disc of micro lenses</w:t>
+      </w:r>
+      <w:r>
+        <w:rPr>
+          <w:rFonts w:ascii="Times New Roman" w:hAnsi="Times New Roman" w:cs="Times New Roman"/>
+          <w:color w:val="000000"/>
+        </w:rPr>
+        <w:t xml:space="preserve">. Also, a camera would not work as well for detection, so instead the use of photomultiplier tubes would be used to collect and amplify the light. </w:t>
       </w:r>
       <w:r>
         <w:rPr>
@@ -1105,7 +1211,23 @@
           <w:rFonts w:ascii="Times New Roman" w:hAnsi="Times New Roman" w:cs="Times New Roman"/>
           <w:color w:val="000000"/>
         </w:rPr>
-        <w:t xml:space="preserve">, or background signals are </w:t>
+        <w:t xml:space="preserve">, </w:t>
+      </w:r>
+      <w:proofErr w:type="gramStart"/>
+      <w:r>
+        <w:rPr>
+          <w:rFonts w:ascii="Times New Roman" w:hAnsi="Times New Roman" w:cs="Times New Roman"/>
+          <w:color w:val="000000"/>
+        </w:rPr>
+        <w:t>or</w:t>
+      </w:r>
+      <w:proofErr w:type="gramEnd"/>
+      <w:r>
+        <w:rPr>
+          <w:rFonts w:ascii="Times New Roman" w:hAnsi="Times New Roman" w:cs="Times New Roman"/>
+          <w:color w:val="000000"/>
+        </w:rPr>
+        <w:t xml:space="preserve"> background signals are </w:t>
       </w:r>
       <w:r>
         <w:rPr>
@@ -1121,6 +1243,18 @@
         </w:rPr>
         <w:t xml:space="preserve"> </w:t>
       </w:r>
+    </w:p>
+    <w:p>
+      <w:pPr>
+        <w:autoSpaceDE w:val="0"/>
+        <w:autoSpaceDN w:val="0"/>
+        <w:adjustRightInd w:val="0"/>
+        <w:spacing w:after="0" w:line="240" w:lineRule="auto"/>
+        <w:rPr>
+          <w:rFonts w:ascii="Times New Roman" w:hAnsi="Times New Roman" w:cs="Times New Roman"/>
+          <w:color w:val="000000"/>
+        </w:rPr>
+      </w:pPr>
     </w:p>
     <w:p>
       <w:pPr>
@@ -1404,14 +1538,7 @@
         <w:rPr>
           <w:rFonts w:ascii="Times New Roman" w:hAnsi="Times New Roman" w:cs="Times New Roman"/>
         </w:rPr>
-        <w:t xml:space="preserve">Now their will be a stochastic behavior of which local fluorophores are activated and an accumulation of the images can be used to discern sub-diffraction structures, like organelles. A </w:t>
-      </w:r>
-      <w:r>
-        <w:rPr>
-          <w:rFonts w:ascii="Times New Roman" w:hAnsi="Times New Roman" w:cs="Times New Roman"/>
-        </w:rPr>
-        <w:lastRenderedPageBreak/>
-        <w:t xml:space="preserve">biomedical imaging technique that uses this method is called Stochastic Optical Reconstruction Microscopy or STORM. </w:t>
+        <w:t xml:space="preserve">Now their will be a stochastic behavior of which local fluorophores are activated and an accumulation of the images can be used to discern sub-diffraction structures, like organelles. A biomedical imaging technique that uses this method is called Stochastic Optical Reconstruction Microscopy or STORM. </w:t>
       </w:r>
     </w:p>
     <w:sectPr>

</xml_diff>

<commit_message>
Finished problem #3, homework #4.
</commit_message>
<xml_diff>
--- a/homework_4_week_10_ray_duran_und.docx
+++ b/homework_4_week_10_ray_duran_und.docx
@@ -261,7 +261,21 @@
           <w:rFonts w:ascii="Times New Roman" w:hAnsi="Times New Roman" w:cs="Times New Roman"/>
           <w:color w:val="000000"/>
         </w:rPr>
-        <w:t>blue light. Now with the violet light exciting the blue fluorescent, if the green fluorescent is not in proximity of protein X it will not emit any light. However, if protein X is very close to protein Y, then when the violet light is emitted, the blue fluorescent protein, attached to protein X will emit and cause the green fluorescent protein, attached to protein Y to emit, thereby proving indirectly that protein X and protein Y are in close proximity to each other.</w:t>
+        <w:t xml:space="preserve">blue light. Now with the violet light exciting the blue fluorescent, if the green fluorescent is not in proximity of protein X it will not emit any light. However, if protein X is very close to protein Y, then when the violet light is emitted, the blue fluorescent protein, attached to protein X will emit and cause the green fluorescent protein, attached to protein Y to emit, thereby proving indirectly that protein X and protein Y are </w:t>
+      </w:r>
+      <w:r>
+        <w:rPr>
+          <w:rFonts w:ascii="Times New Roman" w:hAnsi="Times New Roman" w:cs="Times New Roman"/>
+          <w:color w:val="000000"/>
+        </w:rPr>
+        <w:t>near</w:t>
+      </w:r>
+      <w:r>
+        <w:rPr>
+          <w:rFonts w:ascii="Times New Roman" w:hAnsi="Times New Roman" w:cs="Times New Roman"/>
+          <w:color w:val="000000"/>
+        </w:rPr>
+        <w:t xml:space="preserve"> each other.</w:t>
       </w:r>
     </w:p>
     <w:p>
@@ -375,28 +389,150 @@
           <w:color w:val="000000"/>
         </w:rPr>
       </w:pPr>
-      <w:r>
-        <w:rPr>
-          <w:rFonts w:ascii="Times New Roman" w:hAnsi="Times New Roman" w:cs="Times New Roman"/>
-          <w:color w:val="000000"/>
-        </w:rPr>
-        <w:t xml:space="preserve">Talk about Polarized light </w:t>
-      </w:r>
-      <w:proofErr w:type="spellStart"/>
-      <w:r>
-        <w:rPr>
-          <w:rFonts w:ascii="Times New Roman" w:hAnsi="Times New Roman" w:cs="Times New Roman"/>
-          <w:color w:val="000000"/>
-        </w:rPr>
-        <w:t>microsopy</w:t>
-      </w:r>
-      <w:proofErr w:type="spellEnd"/>
-      <w:r>
-        <w:rPr>
-          <w:rFonts w:ascii="Times New Roman" w:hAnsi="Times New Roman" w:cs="Times New Roman"/>
-          <w:color w:val="000000"/>
-        </w:rPr>
-        <w:t>…</w:t>
+    </w:p>
+    <w:p>
+      <w:pPr>
+        <w:autoSpaceDE w:val="0"/>
+        <w:autoSpaceDN w:val="0"/>
+        <w:adjustRightInd w:val="0"/>
+        <w:spacing w:after="0" w:line="240" w:lineRule="auto"/>
+        <w:rPr>
+          <w:rFonts w:ascii="Times New Roman" w:hAnsi="Times New Roman" w:cs="Times New Roman"/>
+          <w:color w:val="000000"/>
+        </w:rPr>
+      </w:pPr>
+      <w:r>
+        <w:rPr>
+          <w:rFonts w:ascii="Times New Roman" w:hAnsi="Times New Roman" w:cs="Times New Roman"/>
+          <w:color w:val="000000"/>
+        </w:rPr>
+        <w:t xml:space="preserve">Polarized </w:t>
+      </w:r>
+      <w:r>
+        <w:rPr>
+          <w:rFonts w:ascii="Times New Roman" w:hAnsi="Times New Roman" w:cs="Times New Roman"/>
+          <w:color w:val="000000"/>
+        </w:rPr>
+        <w:t>microscopy</w:t>
+      </w:r>
+      <w:r>
+        <w:rPr>
+          <w:rFonts w:ascii="Times New Roman" w:hAnsi="Times New Roman" w:cs="Times New Roman"/>
+          <w:color w:val="000000"/>
+        </w:rPr>
+        <w:t xml:space="preserve"> is a type of microscope that really depends on some properties of the sample. The specimen to be magnified </w:t>
+      </w:r>
+      <w:r>
+        <w:rPr>
+          <w:rFonts w:ascii="Times New Roman" w:hAnsi="Times New Roman" w:cs="Times New Roman"/>
+          <w:color w:val="000000"/>
+        </w:rPr>
+        <w:t>must</w:t>
+      </w:r>
+      <w:r>
+        <w:rPr>
+          <w:rFonts w:ascii="Times New Roman" w:hAnsi="Times New Roman" w:cs="Times New Roman"/>
+          <w:color w:val="000000"/>
+        </w:rPr>
+        <w:t xml:space="preserve"> contain the property of birefringence, otherwise the contrast of polarization will not yield good results. Basically, the system works as follows. </w:t>
+      </w:r>
+      <w:r>
+        <w:rPr>
+          <w:rFonts w:ascii="Times New Roman" w:hAnsi="Times New Roman" w:cs="Times New Roman"/>
+          <w:color w:val="000000"/>
+        </w:rPr>
+        <w:t xml:space="preserve">A light source is polarized so that the EM wave is linearly polarized. The sample, usually a crystal or other substance that has the property of </w:t>
+      </w:r>
+      <w:r>
+        <w:rPr>
+          <w:rFonts w:ascii="Times New Roman" w:hAnsi="Times New Roman" w:cs="Times New Roman"/>
+          <w:color w:val="000000"/>
+        </w:rPr>
+        <w:t xml:space="preserve">birefringence. Then, when the polarized light strikes the specimen, the light is split into two EM waves that are 90 out of phase with each other. These waves are then filtered thru the analyzer, wherever the component of the wave does not pass the image is seen as dark. </w:t>
+      </w:r>
+      <w:r>
+        <w:rPr>
+          <w:rFonts w:ascii="Times New Roman" w:hAnsi="Times New Roman" w:cs="Times New Roman"/>
+          <w:color w:val="000000"/>
+        </w:rPr>
+        <w:t xml:space="preserve"> The main two system configurations </w:t>
+      </w:r>
+      <w:r>
+        <w:rPr>
+          <w:rFonts w:ascii="Times New Roman" w:hAnsi="Times New Roman" w:cs="Times New Roman"/>
+          <w:color w:val="000000"/>
+        </w:rPr>
+        <w:t>of polarized</w:t>
+      </w:r>
+      <w:r>
+        <w:rPr>
+          <w:rFonts w:ascii="Times New Roman" w:hAnsi="Times New Roman" w:cs="Times New Roman"/>
+          <w:color w:val="000000"/>
+        </w:rPr>
+        <w:t xml:space="preserve"> light microscopy are the polarizer and the analyze</w:t>
+      </w:r>
+      <w:r>
+        <w:rPr>
+          <w:rFonts w:ascii="Times New Roman" w:hAnsi="Times New Roman" w:cs="Times New Roman"/>
+          <w:color w:val="000000"/>
+        </w:rPr>
+        <w:t>, with eyepieces, camera extensions and other components added to enhance the image.</w:t>
+      </w:r>
+      <w:r>
+        <w:rPr>
+          <w:rFonts w:ascii="Times New Roman" w:hAnsi="Times New Roman" w:cs="Times New Roman"/>
+          <w:color w:val="000000"/>
+        </w:rPr>
+        <w:t xml:space="preserve"> Also, when configuring a sample with a polarized microscope the preparation is important. The choice of the sample, meaning the thickness and density will affect the image, but unlike other imaging techniques, also the orientation will give different results. In other words, even with the same specimen, to fully analyze the sample, experimentation with orientation is needed to yield good </w:t>
+      </w:r>
+      <w:r>
+        <w:rPr>
+          <w:rFonts w:ascii="Times New Roman" w:hAnsi="Times New Roman" w:cs="Times New Roman"/>
+          <w:color w:val="000000"/>
+        </w:rPr>
+        <w:t xml:space="preserve">results. One advantage of polarized microscopy is the compact size of the system. Also for </w:t>
+      </w:r>
+      <w:r>
+        <w:rPr>
+          <w:rFonts w:ascii="Times New Roman" w:hAnsi="Times New Roman" w:cs="Times New Roman"/>
+          <w:color w:val="000000"/>
+        </w:rPr>
+        <w:t>crystals a polarized microscope is a quick and convenient method.</w:t>
+      </w:r>
+      <w:r>
+        <w:rPr>
+          <w:rFonts w:ascii="Times New Roman" w:hAnsi="Times New Roman" w:cs="Times New Roman"/>
+          <w:color w:val="000000"/>
+        </w:rPr>
+        <w:t xml:space="preserve"> However, a </w:t>
+      </w:r>
+      <w:r>
+        <w:rPr>
+          <w:rFonts w:ascii="Times New Roman" w:hAnsi="Times New Roman" w:cs="Times New Roman"/>
+          <w:color w:val="000000"/>
+        </w:rPr>
+        <w:t xml:space="preserve">disadvantage </w:t>
+      </w:r>
+      <w:r>
+        <w:rPr>
+          <w:rFonts w:ascii="Times New Roman" w:hAnsi="Times New Roman" w:cs="Times New Roman"/>
+          <w:color w:val="000000"/>
+        </w:rPr>
+        <w:t>of a</w:t>
+      </w:r>
+      <w:r>
+        <w:rPr>
+          <w:rFonts w:ascii="Times New Roman" w:hAnsi="Times New Roman" w:cs="Times New Roman"/>
+          <w:color w:val="000000"/>
+        </w:rPr>
+        <w:t xml:space="preserve"> polarized microscope is that the sample needs to contain the property of birefringence, without this property results will not </w:t>
+      </w:r>
+      <w:r>
+        <w:rPr>
+          <w:rFonts w:ascii="Times New Roman" w:hAnsi="Times New Roman" w:cs="Times New Roman"/>
+          <w:color w:val="000000"/>
+        </w:rPr>
+        <w:t>offer enough contrast for good viewing.</w:t>
       </w:r>
     </w:p>
     <w:p>
@@ -441,7 +577,15 @@
           <w:rFonts w:ascii="Times New Roman" w:hAnsi="Times New Roman" w:cs="Times New Roman"/>
           <w:color w:val="000000"/>
         </w:rPr>
-        <w:t xml:space="preserve"> light that is slowed down by the thickness of a specimen, also diffracted, lags at a quarter wavelength with the light that was not affected by the specimen.</w:t>
+        <w:t xml:space="preserve"> light that is slowed down by the thickness of a specimen, also diffracted, lags at a quarter wavelength </w:t>
+      </w:r>
+      <w:r>
+        <w:rPr>
+          <w:rFonts w:ascii="Times New Roman" w:hAnsi="Times New Roman" w:cs="Times New Roman"/>
+          <w:color w:val="000000"/>
+        </w:rPr>
+        <w:lastRenderedPageBreak/>
+        <w:t>with the light that was not affected by the specimen.</w:t>
       </w:r>
       <w:r>
         <w:rPr>
@@ -598,63 +742,120 @@
           <w:rFonts w:ascii="Times New Roman" w:hAnsi="Times New Roman" w:cs="Times New Roman"/>
           <w:color w:val="000000"/>
         </w:rPr>
-        <w:t>Differential Interference contrast microscopy is an improvement on the original phase contrast by Zernike’s original idea….</w:t>
-      </w:r>
-    </w:p>
-    <w:p>
-      <w:pPr>
-        <w:autoSpaceDE w:val="0"/>
-        <w:autoSpaceDN w:val="0"/>
-        <w:adjustRightInd w:val="0"/>
-        <w:spacing w:after="0" w:line="240" w:lineRule="auto"/>
-        <w:rPr>
-          <w:rFonts w:ascii="Times New Roman" w:hAnsi="Times New Roman" w:cs="Times New Roman"/>
-          <w:color w:val="000000"/>
-        </w:rPr>
-      </w:pPr>
-    </w:p>
-    <w:p>
-      <w:pPr>
-        <w:autoSpaceDE w:val="0"/>
-        <w:autoSpaceDN w:val="0"/>
-        <w:adjustRightInd w:val="0"/>
-        <w:spacing w:after="0" w:line="240" w:lineRule="auto"/>
-        <w:rPr>
-          <w:rFonts w:ascii="Times New Roman" w:hAnsi="Times New Roman" w:cs="Times New Roman"/>
-          <w:color w:val="000000"/>
-        </w:rPr>
-      </w:pPr>
-      <w:r>
-        <w:rPr>
-          <w:rFonts w:ascii="Times New Roman" w:hAnsi="Times New Roman" w:cs="Times New Roman"/>
-          <w:color w:val="000000"/>
-        </w:rPr>
-        <w:t>System configuration</w:t>
-      </w:r>
-    </w:p>
-    <w:p>
-      <w:pPr>
-        <w:autoSpaceDE w:val="0"/>
-        <w:autoSpaceDN w:val="0"/>
-        <w:adjustRightInd w:val="0"/>
-        <w:spacing w:after="0" w:line="240" w:lineRule="auto"/>
-        <w:rPr>
-          <w:rFonts w:ascii="Times New Roman" w:hAnsi="Times New Roman" w:cs="Times New Roman"/>
-          <w:color w:val="000000"/>
-        </w:rPr>
-      </w:pPr>
-    </w:p>
-    <w:p>
-      <w:pPr>
-        <w:autoSpaceDE w:val="0"/>
-        <w:autoSpaceDN w:val="0"/>
-        <w:adjustRightInd w:val="0"/>
-        <w:spacing w:after="0" w:line="240" w:lineRule="auto"/>
-        <w:rPr>
-          <w:rFonts w:ascii="Times New Roman" w:hAnsi="Times New Roman" w:cs="Times New Roman"/>
-          <w:color w:val="000000"/>
-        </w:rPr>
-      </w:pPr>
+        <w:t xml:space="preserve">Differential Interference </w:t>
+      </w:r>
+      <w:r>
+        <w:rPr>
+          <w:rFonts w:ascii="Times New Roman" w:hAnsi="Times New Roman" w:cs="Times New Roman"/>
+          <w:color w:val="000000"/>
+        </w:rPr>
+        <w:t>contrast (DIC)</w:t>
+      </w:r>
+      <w:r>
+        <w:rPr>
+          <w:rFonts w:ascii="Times New Roman" w:hAnsi="Times New Roman" w:cs="Times New Roman"/>
+          <w:color w:val="000000"/>
+        </w:rPr>
+        <w:t xml:space="preserve"> microscopy is an improvement on the original phase contrast by Zernike’s original ide</w:t>
+      </w:r>
+      <w:r>
+        <w:rPr>
+          <w:rFonts w:ascii="Times New Roman" w:hAnsi="Times New Roman" w:cs="Times New Roman"/>
+          <w:color w:val="000000"/>
+        </w:rPr>
+        <w:t>a. The basics of</w:t>
+      </w:r>
+      <w:r>
+        <w:rPr>
+          <w:rFonts w:ascii="Times New Roman" w:hAnsi="Times New Roman" w:cs="Times New Roman"/>
+          <w:color w:val="000000"/>
+        </w:rPr>
+        <w:t xml:space="preserve"> DIC are that a prism splits our polarized light into two orth</w:t>
+      </w:r>
+      <w:r>
+        <w:rPr>
+          <w:rFonts w:ascii="Times New Roman" w:hAnsi="Times New Roman" w:cs="Times New Roman"/>
+          <w:color w:val="000000"/>
+        </w:rPr>
+        <w:t>ogonal rays of light. The light then passes thru the sample and then</w:t>
+      </w:r>
+      <w:r>
+        <w:rPr>
+          <w:rFonts w:ascii="Times New Roman" w:hAnsi="Times New Roman" w:cs="Times New Roman"/>
+          <w:color w:val="000000"/>
+        </w:rPr>
+        <w:t xml:space="preserve"> </w:t>
+      </w:r>
+      <w:r>
+        <w:rPr>
+          <w:rFonts w:ascii="Times New Roman" w:hAnsi="Times New Roman" w:cs="Times New Roman"/>
+          <w:color w:val="000000"/>
+        </w:rPr>
+        <w:t>a second prism recombines and translates those beams of light into amplitudes that can be seen.</w:t>
+      </w:r>
+      <w:r>
+        <w:rPr>
+          <w:rFonts w:ascii="Times New Roman" w:hAnsi="Times New Roman" w:cs="Times New Roman"/>
+          <w:color w:val="000000"/>
+        </w:rPr>
+        <w:t xml:space="preserve"> The main characteristic of the DIC is that contrast in directional and that there is a maximum in one direction and a minimum in another direction. Comparing this to </w:t>
+      </w:r>
+      <w:r>
+        <w:rPr>
+          <w:rFonts w:ascii="Times New Roman" w:hAnsi="Times New Roman" w:cs="Times New Roman"/>
+          <w:color w:val="000000"/>
+        </w:rPr>
+        <w:t xml:space="preserve">polarized microscopy the contrast is highlighted at the edges. Delving a bit more into the basic details, there are two overlapping airy disks in the image where one is brighter, and the other is darker than the background. Thus, the direction of the airy disk separation is the shear direction and direction of maximum contrast. In a system configuration the condensers above the light source can include multiple stages with internal lenses, aperture diaphragm and a Nomarski prism </w:t>
+      </w:r>
+      <w:r>
+        <w:rPr>
+          <w:rFonts w:ascii="Times New Roman" w:hAnsi="Times New Roman" w:cs="Times New Roman"/>
+          <w:color w:val="000000"/>
+        </w:rPr>
+        <w:t xml:space="preserve">to help create a kind of double dual beam interferometer. </w:t>
+      </w:r>
+      <w:r>
+        <w:rPr>
+          <w:rFonts w:ascii="Times New Roman" w:hAnsi="Times New Roman" w:cs="Times New Roman"/>
+          <w:color w:val="000000"/>
+        </w:rPr>
+        <w:t>The advantages of DIC are in building on the foundations of phase contrasting</w:t>
+      </w:r>
+      <w:r>
+        <w:rPr>
+          <w:rFonts w:ascii="Times New Roman" w:hAnsi="Times New Roman" w:cs="Times New Roman"/>
+          <w:color w:val="000000"/>
+        </w:rPr>
+        <w:t xml:space="preserve">, providing </w:t>
+      </w:r>
+      <w:r>
+        <w:rPr>
+          <w:rFonts w:ascii="Times New Roman" w:hAnsi="Times New Roman" w:cs="Times New Roman"/>
+          <w:color w:val="000000"/>
+        </w:rPr>
+        <w:t>a sharper</w:t>
+      </w:r>
+      <w:r>
+        <w:rPr>
+          <w:rFonts w:ascii="Times New Roman" w:hAnsi="Times New Roman" w:cs="Times New Roman"/>
+          <w:color w:val="000000"/>
+        </w:rPr>
+        <w:t xml:space="preserve"> resolution image</w:t>
+      </w:r>
+      <w:r>
+        <w:rPr>
+          <w:rFonts w:ascii="Times New Roman" w:hAnsi="Times New Roman" w:cs="Times New Roman"/>
+          <w:color w:val="000000"/>
+        </w:rPr>
+        <w:t xml:space="preserve"> than the birefringence of polarization.</w:t>
+      </w:r>
+      <w:r>
+        <w:rPr>
+          <w:rFonts w:ascii="Times New Roman" w:hAnsi="Times New Roman" w:cs="Times New Roman"/>
+          <w:color w:val="000000"/>
+        </w:rPr>
+        <w:t xml:space="preserve"> </w:t>
+      </w:r>
     </w:p>
     <w:p>
       <w:pPr>
@@ -683,71 +884,6 @@
           <w:szCs w:val="24"/>
         </w:rPr>
       </w:pPr>
-      <w:r>
-        <w:rPr>
-          <w:rFonts w:ascii="Times New Roman" w:hAnsi="Times New Roman" w:cs="Times New Roman"/>
-          <w:color w:val="000000"/>
-          <w:sz w:val="24"/>
-          <w:szCs w:val="24"/>
-        </w:rPr>
-        <w:t xml:space="preserve"> </w:t>
-      </w:r>
-    </w:p>
-    <w:p>
-      <w:pPr>
-        <w:autoSpaceDE w:val="0"/>
-        <w:autoSpaceDN w:val="0"/>
-        <w:adjustRightInd w:val="0"/>
-        <w:spacing w:after="0" w:line="240" w:lineRule="auto"/>
-        <w:rPr>
-          <w:rFonts w:ascii="Times New Roman" w:hAnsi="Times New Roman" w:cs="Times New Roman"/>
-          <w:color w:val="000000"/>
-          <w:sz w:val="24"/>
-          <w:szCs w:val="24"/>
-        </w:rPr>
-      </w:pPr>
-    </w:p>
-    <w:p>
-      <w:pPr>
-        <w:autoSpaceDE w:val="0"/>
-        <w:autoSpaceDN w:val="0"/>
-        <w:adjustRightInd w:val="0"/>
-        <w:spacing w:after="0" w:line="240" w:lineRule="auto"/>
-        <w:rPr>
-          <w:rFonts w:ascii="Times New Roman" w:hAnsi="Times New Roman" w:cs="Times New Roman"/>
-          <w:color w:val="000000"/>
-          <w:sz w:val="24"/>
-          <w:szCs w:val="24"/>
-        </w:rPr>
-      </w:pPr>
-    </w:p>
-    <w:p>
-      <w:pPr>
-        <w:autoSpaceDE w:val="0"/>
-        <w:autoSpaceDN w:val="0"/>
-        <w:adjustRightInd w:val="0"/>
-        <w:spacing w:after="0" w:line="240" w:lineRule="auto"/>
-        <w:rPr>
-          <w:rFonts w:ascii="Times New Roman" w:hAnsi="Times New Roman" w:cs="Times New Roman"/>
-          <w:color w:val="000000"/>
-          <w:sz w:val="24"/>
-          <w:szCs w:val="24"/>
-        </w:rPr>
-      </w:pPr>
-    </w:p>
-    <w:p>
-      <w:pPr>
-        <w:autoSpaceDE w:val="0"/>
-        <w:autoSpaceDN w:val="0"/>
-        <w:adjustRightInd w:val="0"/>
-        <w:spacing w:after="0" w:line="240" w:lineRule="auto"/>
-        <w:rPr>
-          <w:rFonts w:ascii="Times New Roman" w:hAnsi="Times New Roman" w:cs="Times New Roman"/>
-          <w:color w:val="000000"/>
-          <w:sz w:val="24"/>
-          <w:szCs w:val="24"/>
-        </w:rPr>
-      </w:pPr>
     </w:p>
     <w:p>
       <w:pPr>
@@ -1118,7 +1254,15 @@
           <w:rFonts w:ascii="Times New Roman" w:hAnsi="Times New Roman" w:cs="Times New Roman"/>
           <w:color w:val="000000"/>
         </w:rPr>
-        <w:t xml:space="preserve">oscopy is like confocal in that it focuses on a very small area, this differentiates both two-photon and confocal from wide-field fluorescence which has a wider focus area. So, while it focuses on a small area it is much brighter and sharper than confocal that has to use a pin hole as part of </w:t>
+        <w:t xml:space="preserve">oscopy is like confocal in that it focuses on a very small area, this differentiates both two-photon and confocal from wide-field fluorescence which has a wider focus area. So, while it focuses </w:t>
+      </w:r>
+      <w:r>
+        <w:rPr>
+          <w:rFonts w:ascii="Times New Roman" w:hAnsi="Times New Roman" w:cs="Times New Roman"/>
+          <w:color w:val="000000"/>
+        </w:rPr>
+        <w:lastRenderedPageBreak/>
+        <w:t xml:space="preserve">on a small area it is much brighter and sharper than confocal that has to use a pin hole as part of </w:t>
       </w:r>
       <w:proofErr w:type="gramStart"/>
       <w:r>
@@ -1183,7 +1327,23 @@
           <w:rFonts w:ascii="Times New Roman" w:hAnsi="Times New Roman" w:cs="Times New Roman"/>
           <w:color w:val="000000"/>
         </w:rPr>
-        <w:t xml:space="preserve">, the focal plane is smaller, so there is a sharper image, and since the area has to capture both photons, extraneous </w:t>
+        <w:t xml:space="preserve">, the focal plane is smaller, so there is a sharper image, and since the area </w:t>
+      </w:r>
+      <w:proofErr w:type="gramStart"/>
+      <w:r>
+        <w:rPr>
+          <w:rFonts w:ascii="Times New Roman" w:hAnsi="Times New Roman" w:cs="Times New Roman"/>
+          <w:color w:val="000000"/>
+        </w:rPr>
+        <w:t>has to</w:t>
+      </w:r>
+      <w:proofErr w:type="gramEnd"/>
+      <w:r>
+        <w:rPr>
+          <w:rFonts w:ascii="Times New Roman" w:hAnsi="Times New Roman" w:cs="Times New Roman"/>
+          <w:color w:val="000000"/>
+        </w:rPr>
+        <w:t xml:space="preserve"> capture both photons, extraneous </w:t>
       </w:r>
       <w:r>
         <w:rPr>
@@ -1213,15 +1373,13 @@
         </w:rPr>
         <w:t xml:space="preserve">, </w:t>
       </w:r>
-      <w:proofErr w:type="gramStart"/>
-      <w:r>
-        <w:rPr>
-          <w:rFonts w:ascii="Times New Roman" w:hAnsi="Times New Roman" w:cs="Times New Roman"/>
-          <w:color w:val="000000"/>
-        </w:rPr>
-        <w:t>or</w:t>
-      </w:r>
-      <w:proofErr w:type="gramEnd"/>
+      <w:r>
+        <w:rPr>
+          <w:rFonts w:ascii="Times New Roman" w:hAnsi="Times New Roman" w:cs="Times New Roman"/>
+          <w:color w:val="000000"/>
+        </w:rPr>
+        <w:t>and</w:t>
+      </w:r>
       <w:r>
         <w:rPr>
           <w:rFonts w:ascii="Times New Roman" w:hAnsi="Times New Roman" w:cs="Times New Roman"/>

</xml_diff>

<commit_message>
Finish problem 1 homework #4
</commit_message>
<xml_diff>
--- a/homework_4_week_10_ray_duran_und.docx
+++ b/homework_4_week_10_ray_duran_und.docx
@@ -55,8 +55,6 @@
         <w:rPr>
           <w:rFonts w:ascii="Times New Roman" w:hAnsi="Times New Roman" w:cs="Times New Roman"/>
           <w:color w:val="000000"/>
-          <w:sz w:val="24"/>
-          <w:szCs w:val="24"/>
         </w:rPr>
       </w:pPr>
       <w:r>
@@ -66,6 +64,2586 @@
         </w:rPr>
         <w:t>Download the data for the molar extinction coefficients of oxy- and deoxyhemoglobin as a function of wavelength from the Website (https://omlc.org/spectra/hemoglobin/), convert the molar extinction coefficients to absorption coefficients of oxy- and deoxyhemoglobin, and plot the two curves in MATLAB (or similar programming platform).</w:t>
       </w:r>
+    </w:p>
+    <w:p>
+      <w:pPr>
+        <w:autoSpaceDE w:val="0"/>
+        <w:autoSpaceDN w:val="0"/>
+        <w:adjustRightInd w:val="0"/>
+        <w:spacing w:after="0" w:line="240" w:lineRule="auto"/>
+        <w:rPr>
+          <w:rFonts w:ascii="Times New Roman" w:hAnsi="Times New Roman" w:cs="Times New Roman"/>
+          <w:color w:val="000000"/>
+        </w:rPr>
+      </w:pPr>
+    </w:p>
+    <w:p>
+      <w:pPr>
+        <w:autoSpaceDE w:val="0"/>
+        <w:autoSpaceDN w:val="0"/>
+        <w:adjustRightInd w:val="0"/>
+        <w:spacing w:after="0" w:line="240" w:lineRule="auto"/>
+        <w:rPr>
+          <w:rFonts w:ascii="Times New Roman" w:hAnsi="Times New Roman" w:cs="Times New Roman"/>
+          <w:color w:val="000000"/>
+        </w:rPr>
+      </w:pPr>
+      <w:r>
+        <w:rPr>
+          <w:rFonts w:ascii="Times New Roman" w:hAnsi="Times New Roman" w:cs="Times New Roman"/>
+          <w:color w:val="000000"/>
+        </w:rPr>
+        <w:t>Ans:</w:t>
+      </w:r>
+    </w:p>
+    <w:p>
+      <w:pPr>
+        <w:autoSpaceDE w:val="0"/>
+        <w:autoSpaceDN w:val="0"/>
+        <w:adjustRightInd w:val="0"/>
+        <w:spacing w:after="0" w:line="240" w:lineRule="auto"/>
+        <w:rPr>
+          <w:rFonts w:ascii="Courier New" w:hAnsi="Courier New" w:cs="Courier New"/>
+          <w:sz w:val="24"/>
+          <w:szCs w:val="24"/>
+        </w:rPr>
+      </w:pPr>
+      <w:r>
+        <w:rPr>
+          <w:rFonts w:ascii="Courier New" w:hAnsi="Courier New" w:cs="Courier New"/>
+          <w:color w:val="3C763D"/>
+          <w:sz w:val="20"/>
+          <w:szCs w:val="20"/>
+        </w:rPr>
+        <w:t>%---------------------------------------------------------------------</w:t>
+      </w:r>
+    </w:p>
+    <w:p>
+      <w:pPr>
+        <w:autoSpaceDE w:val="0"/>
+        <w:autoSpaceDN w:val="0"/>
+        <w:adjustRightInd w:val="0"/>
+        <w:spacing w:after="0" w:line="240" w:lineRule="auto"/>
+        <w:rPr>
+          <w:rFonts w:ascii="Courier New" w:hAnsi="Courier New" w:cs="Courier New"/>
+          <w:sz w:val="24"/>
+          <w:szCs w:val="24"/>
+        </w:rPr>
+      </w:pPr>
+      <w:r>
+        <w:rPr>
+          <w:rFonts w:ascii="Courier New" w:hAnsi="Courier New" w:cs="Courier New"/>
+          <w:color w:val="3C763D"/>
+          <w:sz w:val="20"/>
+          <w:szCs w:val="20"/>
+        </w:rPr>
+        <w:t xml:space="preserve">% file </w:t>
+      </w:r>
+      <w:proofErr w:type="gramStart"/>
+      <w:r>
+        <w:rPr>
+          <w:rFonts w:ascii="Courier New" w:hAnsi="Courier New" w:cs="Courier New"/>
+          <w:color w:val="3C763D"/>
+          <w:sz w:val="20"/>
+          <w:szCs w:val="20"/>
+        </w:rPr>
+        <w:t>name :</w:t>
+      </w:r>
+      <w:proofErr w:type="gramEnd"/>
+      <w:r>
+        <w:rPr>
+          <w:rFonts w:ascii="Courier New" w:hAnsi="Courier New" w:cs="Courier New"/>
+          <w:color w:val="3C763D"/>
+          <w:sz w:val="20"/>
+          <w:szCs w:val="20"/>
+        </w:rPr>
+        <w:t xml:space="preserve"> hmwk_4_prob_1_hemoglobin_exercise.m</w:t>
+      </w:r>
+    </w:p>
+    <w:p>
+      <w:pPr>
+        <w:autoSpaceDE w:val="0"/>
+        <w:autoSpaceDN w:val="0"/>
+        <w:adjustRightInd w:val="0"/>
+        <w:spacing w:after="0" w:line="240" w:lineRule="auto"/>
+        <w:rPr>
+          <w:rFonts w:ascii="Courier New" w:hAnsi="Courier New" w:cs="Courier New"/>
+          <w:sz w:val="24"/>
+          <w:szCs w:val="24"/>
+        </w:rPr>
+      </w:pPr>
+      <w:r>
+        <w:rPr>
+          <w:rFonts w:ascii="Courier New" w:hAnsi="Courier New" w:cs="Courier New"/>
+          <w:color w:val="3C763D"/>
+          <w:sz w:val="20"/>
+          <w:szCs w:val="20"/>
+        </w:rPr>
+        <w:t>% Student: Ray Duran</w:t>
+      </w:r>
+    </w:p>
+    <w:p>
+      <w:pPr>
+        <w:autoSpaceDE w:val="0"/>
+        <w:autoSpaceDN w:val="0"/>
+        <w:adjustRightInd w:val="0"/>
+        <w:spacing w:after="0" w:line="240" w:lineRule="auto"/>
+        <w:rPr>
+          <w:rFonts w:ascii="Courier New" w:hAnsi="Courier New" w:cs="Courier New"/>
+          <w:sz w:val="24"/>
+          <w:szCs w:val="24"/>
+        </w:rPr>
+      </w:pPr>
+      <w:r>
+        <w:rPr>
+          <w:rFonts w:ascii="Courier New" w:hAnsi="Courier New" w:cs="Courier New"/>
+          <w:color w:val="3C763D"/>
+          <w:sz w:val="20"/>
+          <w:szCs w:val="20"/>
+        </w:rPr>
+        <w:t>% Date: 4/15/22</w:t>
+      </w:r>
+    </w:p>
+    <w:p>
+      <w:pPr>
+        <w:autoSpaceDE w:val="0"/>
+        <w:autoSpaceDN w:val="0"/>
+        <w:adjustRightInd w:val="0"/>
+        <w:spacing w:after="0" w:line="240" w:lineRule="auto"/>
+        <w:rPr>
+          <w:rFonts w:ascii="Courier New" w:hAnsi="Courier New" w:cs="Courier New"/>
+          <w:sz w:val="24"/>
+          <w:szCs w:val="24"/>
+        </w:rPr>
+      </w:pPr>
+      <w:r>
+        <w:rPr>
+          <w:rFonts w:ascii="Courier New" w:hAnsi="Courier New" w:cs="Courier New"/>
+          <w:color w:val="3C763D"/>
+          <w:sz w:val="20"/>
+          <w:szCs w:val="20"/>
+        </w:rPr>
+        <w:t xml:space="preserve">% </w:t>
+      </w:r>
+      <w:proofErr w:type="gramStart"/>
+      <w:r>
+        <w:rPr>
+          <w:rFonts w:ascii="Courier New" w:hAnsi="Courier New" w:cs="Courier New"/>
+          <w:color w:val="3C763D"/>
+          <w:sz w:val="20"/>
+          <w:szCs w:val="20"/>
+        </w:rPr>
+        <w:t>Class :</w:t>
+      </w:r>
+      <w:proofErr w:type="gramEnd"/>
+      <w:r>
+        <w:rPr>
+          <w:rFonts w:ascii="Courier New" w:hAnsi="Courier New" w:cs="Courier New"/>
+          <w:color w:val="3C763D"/>
+          <w:sz w:val="20"/>
+          <w:szCs w:val="20"/>
+        </w:rPr>
+        <w:t xml:space="preserve"> BME 690 Professor Liang, Spring Semester</w:t>
+      </w:r>
+    </w:p>
+    <w:p>
+      <w:pPr>
+        <w:autoSpaceDE w:val="0"/>
+        <w:autoSpaceDN w:val="0"/>
+        <w:adjustRightInd w:val="0"/>
+        <w:spacing w:after="0" w:line="240" w:lineRule="auto"/>
+        <w:rPr>
+          <w:rFonts w:ascii="Courier New" w:hAnsi="Courier New" w:cs="Courier New"/>
+          <w:sz w:val="24"/>
+          <w:szCs w:val="24"/>
+        </w:rPr>
+      </w:pPr>
+      <w:r>
+        <w:rPr>
+          <w:rFonts w:ascii="Courier New" w:hAnsi="Courier New" w:cs="Courier New"/>
+          <w:color w:val="3C763D"/>
+          <w:sz w:val="20"/>
+          <w:szCs w:val="20"/>
+        </w:rPr>
+        <w:t>% University of North Dakota</w:t>
+      </w:r>
+    </w:p>
+    <w:p>
+      <w:pPr>
+        <w:autoSpaceDE w:val="0"/>
+        <w:autoSpaceDN w:val="0"/>
+        <w:adjustRightInd w:val="0"/>
+        <w:spacing w:after="0" w:line="240" w:lineRule="auto"/>
+        <w:rPr>
+          <w:rFonts w:ascii="Courier New" w:hAnsi="Courier New" w:cs="Courier New"/>
+          <w:sz w:val="24"/>
+          <w:szCs w:val="24"/>
+        </w:rPr>
+      </w:pPr>
+      <w:r>
+        <w:rPr>
+          <w:rFonts w:ascii="Courier New" w:hAnsi="Courier New" w:cs="Courier New"/>
+          <w:color w:val="3C763D"/>
+          <w:sz w:val="20"/>
+          <w:szCs w:val="20"/>
+        </w:rPr>
+        <w:t xml:space="preserve">% </w:t>
+      </w:r>
+      <w:proofErr w:type="spellStart"/>
+      <w:r>
+        <w:rPr>
+          <w:rFonts w:ascii="Courier New" w:hAnsi="Courier New" w:cs="Courier New"/>
+          <w:color w:val="3C763D"/>
+          <w:sz w:val="20"/>
+          <w:szCs w:val="20"/>
+        </w:rPr>
+        <w:t>Descr</w:t>
+      </w:r>
+      <w:proofErr w:type="spellEnd"/>
+      <w:r>
+        <w:rPr>
+          <w:rFonts w:ascii="Courier New" w:hAnsi="Courier New" w:cs="Courier New"/>
+          <w:color w:val="3C763D"/>
+          <w:sz w:val="20"/>
+          <w:szCs w:val="20"/>
+        </w:rPr>
+        <w:t xml:space="preserve">: </w:t>
+      </w:r>
+    </w:p>
+    <w:p>
+      <w:pPr>
+        <w:autoSpaceDE w:val="0"/>
+        <w:autoSpaceDN w:val="0"/>
+        <w:adjustRightInd w:val="0"/>
+        <w:spacing w:after="0" w:line="240" w:lineRule="auto"/>
+        <w:rPr>
+          <w:rFonts w:ascii="Courier New" w:hAnsi="Courier New" w:cs="Courier New"/>
+          <w:sz w:val="24"/>
+          <w:szCs w:val="24"/>
+        </w:rPr>
+      </w:pPr>
+      <w:r>
+        <w:rPr>
+          <w:rFonts w:ascii="Courier New" w:hAnsi="Courier New" w:cs="Courier New"/>
+          <w:color w:val="3C763D"/>
+          <w:sz w:val="20"/>
+          <w:szCs w:val="20"/>
+        </w:rPr>
+        <w:t xml:space="preserve">% Convert from Molar extinction coefficient for hemoglobin to </w:t>
+      </w:r>
+    </w:p>
+    <w:p>
+      <w:pPr>
+        <w:autoSpaceDE w:val="0"/>
+        <w:autoSpaceDN w:val="0"/>
+        <w:adjustRightInd w:val="0"/>
+        <w:spacing w:after="0" w:line="240" w:lineRule="auto"/>
+        <w:rPr>
+          <w:rFonts w:ascii="Courier New" w:hAnsi="Courier New" w:cs="Courier New"/>
+          <w:sz w:val="24"/>
+          <w:szCs w:val="24"/>
+        </w:rPr>
+      </w:pPr>
+      <w:r>
+        <w:rPr>
+          <w:rFonts w:ascii="Courier New" w:hAnsi="Courier New" w:cs="Courier New"/>
+          <w:color w:val="3C763D"/>
+          <w:sz w:val="20"/>
+          <w:szCs w:val="20"/>
+        </w:rPr>
+        <w:t xml:space="preserve">% </w:t>
+      </w:r>
+      <w:proofErr w:type="spellStart"/>
+      <w:proofErr w:type="gramStart"/>
+      <w:r>
+        <w:rPr>
+          <w:rFonts w:ascii="Courier New" w:hAnsi="Courier New" w:cs="Courier New"/>
+          <w:color w:val="3C763D"/>
+          <w:sz w:val="20"/>
+          <w:szCs w:val="20"/>
+        </w:rPr>
+        <w:t>absorbption</w:t>
+      </w:r>
+      <w:proofErr w:type="spellEnd"/>
+      <w:proofErr w:type="gramEnd"/>
+      <w:r>
+        <w:rPr>
+          <w:rFonts w:ascii="Courier New" w:hAnsi="Courier New" w:cs="Courier New"/>
+          <w:color w:val="3C763D"/>
+          <w:sz w:val="20"/>
+          <w:szCs w:val="20"/>
+        </w:rPr>
+        <w:t xml:space="preserve"> coefficient</w:t>
+      </w:r>
+    </w:p>
+    <w:p>
+      <w:pPr>
+        <w:autoSpaceDE w:val="0"/>
+        <w:autoSpaceDN w:val="0"/>
+        <w:adjustRightInd w:val="0"/>
+        <w:spacing w:after="0" w:line="240" w:lineRule="auto"/>
+        <w:rPr>
+          <w:rFonts w:ascii="Courier New" w:hAnsi="Courier New" w:cs="Courier New"/>
+          <w:sz w:val="24"/>
+          <w:szCs w:val="24"/>
+        </w:rPr>
+      </w:pPr>
+      <w:r>
+        <w:rPr>
+          <w:rFonts w:ascii="Courier New" w:hAnsi="Courier New" w:cs="Courier New"/>
+          <w:color w:val="3C763D"/>
+          <w:sz w:val="20"/>
+          <w:szCs w:val="20"/>
+        </w:rPr>
+        <w:t xml:space="preserve">% </w:t>
+      </w:r>
+      <w:proofErr w:type="spellStart"/>
+      <w:r>
+        <w:rPr>
+          <w:rFonts w:ascii="Courier New" w:hAnsi="Courier New" w:cs="Courier New"/>
+          <w:color w:val="3C763D"/>
+          <w:sz w:val="20"/>
+          <w:szCs w:val="20"/>
+        </w:rPr>
+        <w:t>Instr</w:t>
+      </w:r>
+      <w:proofErr w:type="spellEnd"/>
+      <w:r>
+        <w:rPr>
+          <w:rFonts w:ascii="Courier New" w:hAnsi="Courier New" w:cs="Courier New"/>
+          <w:color w:val="3C763D"/>
+          <w:sz w:val="20"/>
+          <w:szCs w:val="20"/>
+        </w:rPr>
+        <w:t>: Import data as table</w:t>
+      </w:r>
+    </w:p>
+    <w:p>
+      <w:pPr>
+        <w:autoSpaceDE w:val="0"/>
+        <w:autoSpaceDN w:val="0"/>
+        <w:adjustRightInd w:val="0"/>
+        <w:spacing w:after="0" w:line="240" w:lineRule="auto"/>
+        <w:rPr>
+          <w:rFonts w:ascii="Courier New" w:hAnsi="Courier New" w:cs="Courier New"/>
+          <w:sz w:val="24"/>
+          <w:szCs w:val="24"/>
+        </w:rPr>
+      </w:pPr>
+      <w:r>
+        <w:rPr>
+          <w:rFonts w:ascii="Courier New" w:hAnsi="Courier New" w:cs="Courier New"/>
+          <w:color w:val="3C763D"/>
+          <w:sz w:val="20"/>
+          <w:szCs w:val="20"/>
+        </w:rPr>
+        <w:t>%---------------------------------------------------------------------</w:t>
+      </w:r>
+    </w:p>
+    <w:p>
+      <w:pPr>
+        <w:autoSpaceDE w:val="0"/>
+        <w:autoSpaceDN w:val="0"/>
+        <w:adjustRightInd w:val="0"/>
+        <w:spacing w:after="0" w:line="240" w:lineRule="auto"/>
+        <w:rPr>
+          <w:rFonts w:ascii="Courier New" w:hAnsi="Courier New" w:cs="Courier New"/>
+          <w:sz w:val="24"/>
+          <w:szCs w:val="24"/>
+        </w:rPr>
+      </w:pPr>
+      <w:r>
+        <w:rPr>
+          <w:rFonts w:ascii="Courier New" w:hAnsi="Courier New" w:cs="Courier New"/>
+          <w:color w:val="3C763D"/>
+          <w:sz w:val="20"/>
+          <w:szCs w:val="20"/>
+        </w:rPr>
+        <w:t xml:space="preserve"> </w:t>
+      </w:r>
+    </w:p>
+    <w:p>
+      <w:pPr>
+        <w:autoSpaceDE w:val="0"/>
+        <w:autoSpaceDN w:val="0"/>
+        <w:adjustRightInd w:val="0"/>
+        <w:spacing w:after="0" w:line="240" w:lineRule="auto"/>
+        <w:rPr>
+          <w:rFonts w:ascii="Courier New" w:hAnsi="Courier New" w:cs="Courier New"/>
+          <w:sz w:val="24"/>
+          <w:szCs w:val="24"/>
+        </w:rPr>
+      </w:pPr>
+      <w:r>
+        <w:rPr>
+          <w:rFonts w:ascii="Courier New" w:hAnsi="Courier New" w:cs="Courier New"/>
+          <w:color w:val="3C763D"/>
+          <w:sz w:val="20"/>
+          <w:szCs w:val="20"/>
+        </w:rPr>
+        <w:t>%%Prepare data for input by separating into columns</w:t>
+      </w:r>
+    </w:p>
+    <w:p>
+      <w:pPr>
+        <w:autoSpaceDE w:val="0"/>
+        <w:autoSpaceDN w:val="0"/>
+        <w:adjustRightInd w:val="0"/>
+        <w:spacing w:after="0" w:line="240" w:lineRule="auto"/>
+        <w:rPr>
+          <w:rFonts w:ascii="Courier New" w:hAnsi="Courier New" w:cs="Courier New"/>
+          <w:sz w:val="24"/>
+          <w:szCs w:val="24"/>
+        </w:rPr>
+      </w:pPr>
+      <w:proofErr w:type="spellStart"/>
+      <w:r>
+        <w:rPr>
+          <w:rFonts w:ascii="Courier New" w:hAnsi="Courier New" w:cs="Courier New"/>
+          <w:color w:val="000000"/>
+          <w:sz w:val="20"/>
+          <w:szCs w:val="20"/>
+        </w:rPr>
+        <w:t>hemo_cell</w:t>
+      </w:r>
+      <w:proofErr w:type="spellEnd"/>
+      <w:r>
+        <w:rPr>
+          <w:rFonts w:ascii="Courier New" w:hAnsi="Courier New" w:cs="Courier New"/>
+          <w:color w:val="000000"/>
+          <w:sz w:val="20"/>
+          <w:szCs w:val="20"/>
+        </w:rPr>
+        <w:t xml:space="preserve"> = table2cell(</w:t>
+      </w:r>
+      <w:proofErr w:type="spellStart"/>
+      <w:r>
+        <w:rPr>
+          <w:rFonts w:ascii="Courier New" w:hAnsi="Courier New" w:cs="Courier New"/>
+          <w:color w:val="000000"/>
+          <w:sz w:val="20"/>
+          <w:szCs w:val="20"/>
+        </w:rPr>
+        <w:t>hemoextdata</w:t>
+      </w:r>
+      <w:proofErr w:type="spellEnd"/>
+      <w:proofErr w:type="gramStart"/>
+      <w:r>
+        <w:rPr>
+          <w:rFonts w:ascii="Courier New" w:hAnsi="Courier New" w:cs="Courier New"/>
+          <w:color w:val="000000"/>
+          <w:sz w:val="20"/>
+          <w:szCs w:val="20"/>
+        </w:rPr>
+        <w:t>);</w:t>
+      </w:r>
+      <w:proofErr w:type="gramEnd"/>
+    </w:p>
+    <w:p>
+      <w:pPr>
+        <w:autoSpaceDE w:val="0"/>
+        <w:autoSpaceDN w:val="0"/>
+        <w:adjustRightInd w:val="0"/>
+        <w:spacing w:after="0" w:line="240" w:lineRule="auto"/>
+        <w:rPr>
+          <w:rFonts w:ascii="Courier New" w:hAnsi="Courier New" w:cs="Courier New"/>
+          <w:sz w:val="24"/>
+          <w:szCs w:val="24"/>
+        </w:rPr>
+      </w:pPr>
+      <w:proofErr w:type="spellStart"/>
+      <w:r>
+        <w:rPr>
+          <w:rFonts w:ascii="Courier New" w:hAnsi="Courier New" w:cs="Courier New"/>
+          <w:color w:val="000000"/>
+          <w:sz w:val="20"/>
+          <w:szCs w:val="20"/>
+        </w:rPr>
+        <w:t>len</w:t>
+      </w:r>
+      <w:proofErr w:type="spellEnd"/>
+      <w:r>
+        <w:rPr>
+          <w:rFonts w:ascii="Courier New" w:hAnsi="Courier New" w:cs="Courier New"/>
+          <w:color w:val="000000"/>
+          <w:sz w:val="20"/>
+          <w:szCs w:val="20"/>
+        </w:rPr>
+        <w:t xml:space="preserve"> = size(hemo_cell,1</w:t>
+      </w:r>
+      <w:proofErr w:type="gramStart"/>
+      <w:r>
+        <w:rPr>
+          <w:rFonts w:ascii="Courier New" w:hAnsi="Courier New" w:cs="Courier New"/>
+          <w:color w:val="000000"/>
+          <w:sz w:val="20"/>
+          <w:szCs w:val="20"/>
+        </w:rPr>
+        <w:t>);</w:t>
+      </w:r>
+      <w:proofErr w:type="gramEnd"/>
+    </w:p>
+    <w:p>
+      <w:pPr>
+        <w:autoSpaceDE w:val="0"/>
+        <w:autoSpaceDN w:val="0"/>
+        <w:adjustRightInd w:val="0"/>
+        <w:spacing w:after="0" w:line="240" w:lineRule="auto"/>
+        <w:rPr>
+          <w:rFonts w:ascii="Courier New" w:hAnsi="Courier New" w:cs="Courier New"/>
+          <w:sz w:val="24"/>
+          <w:szCs w:val="24"/>
+        </w:rPr>
+      </w:pPr>
+      <w:proofErr w:type="spellStart"/>
+      <w:r>
+        <w:rPr>
+          <w:rFonts w:ascii="Courier New" w:hAnsi="Courier New" w:cs="Courier New"/>
+          <w:color w:val="000000"/>
+          <w:sz w:val="20"/>
+          <w:szCs w:val="20"/>
+        </w:rPr>
+        <w:t>len</w:t>
+      </w:r>
+      <w:proofErr w:type="spellEnd"/>
+      <w:r>
+        <w:rPr>
+          <w:rFonts w:ascii="Courier New" w:hAnsi="Courier New" w:cs="Courier New"/>
+          <w:color w:val="000000"/>
+          <w:sz w:val="20"/>
+          <w:szCs w:val="20"/>
+        </w:rPr>
+        <w:t xml:space="preserve"> = len-1; </w:t>
+      </w:r>
+      <w:r>
+        <w:rPr>
+          <w:rFonts w:ascii="Courier New" w:hAnsi="Courier New" w:cs="Courier New"/>
+          <w:color w:val="3C763D"/>
+          <w:sz w:val="20"/>
+          <w:szCs w:val="20"/>
+        </w:rPr>
+        <w:t>% remove header</w:t>
+      </w:r>
+    </w:p>
+    <w:p>
+      <w:pPr>
+        <w:autoSpaceDE w:val="0"/>
+        <w:autoSpaceDN w:val="0"/>
+        <w:adjustRightInd w:val="0"/>
+        <w:spacing w:after="0" w:line="240" w:lineRule="auto"/>
+        <w:rPr>
+          <w:rFonts w:ascii="Courier New" w:hAnsi="Courier New" w:cs="Courier New"/>
+          <w:sz w:val="24"/>
+          <w:szCs w:val="24"/>
+        </w:rPr>
+      </w:pPr>
+      <w:r>
+        <w:rPr>
+          <w:rFonts w:ascii="Courier New" w:hAnsi="Courier New" w:cs="Courier New"/>
+          <w:color w:val="3C763D"/>
+          <w:sz w:val="20"/>
+          <w:szCs w:val="20"/>
+        </w:rPr>
+        <w:t xml:space="preserve"> </w:t>
+      </w:r>
+    </w:p>
+    <w:p>
+      <w:pPr>
+        <w:autoSpaceDE w:val="0"/>
+        <w:autoSpaceDN w:val="0"/>
+        <w:adjustRightInd w:val="0"/>
+        <w:spacing w:after="0" w:line="240" w:lineRule="auto"/>
+        <w:rPr>
+          <w:rFonts w:ascii="Courier New" w:hAnsi="Courier New" w:cs="Courier New"/>
+          <w:sz w:val="24"/>
+          <w:szCs w:val="24"/>
+        </w:rPr>
+      </w:pPr>
+      <w:proofErr w:type="spellStart"/>
+      <w:r>
+        <w:rPr>
+          <w:rFonts w:ascii="Courier New" w:hAnsi="Courier New" w:cs="Courier New"/>
+          <w:color w:val="000000"/>
+          <w:sz w:val="20"/>
+          <w:szCs w:val="20"/>
+        </w:rPr>
+        <w:t>hemo_data_num_array</w:t>
+      </w:r>
+      <w:proofErr w:type="spellEnd"/>
+      <w:r>
+        <w:rPr>
+          <w:rFonts w:ascii="Courier New" w:hAnsi="Courier New" w:cs="Courier New"/>
+          <w:color w:val="000000"/>
+          <w:sz w:val="20"/>
+          <w:szCs w:val="20"/>
+        </w:rPr>
+        <w:t xml:space="preserve"> = zeros(len,3</w:t>
+      </w:r>
+      <w:proofErr w:type="gramStart"/>
+      <w:r>
+        <w:rPr>
+          <w:rFonts w:ascii="Courier New" w:hAnsi="Courier New" w:cs="Courier New"/>
+          <w:color w:val="000000"/>
+          <w:sz w:val="20"/>
+          <w:szCs w:val="20"/>
+        </w:rPr>
+        <w:t>);</w:t>
+      </w:r>
+      <w:proofErr w:type="gramEnd"/>
+    </w:p>
+    <w:p>
+      <w:pPr>
+        <w:autoSpaceDE w:val="0"/>
+        <w:autoSpaceDN w:val="0"/>
+        <w:adjustRightInd w:val="0"/>
+        <w:spacing w:after="0" w:line="240" w:lineRule="auto"/>
+        <w:rPr>
+          <w:rFonts w:ascii="Courier New" w:hAnsi="Courier New" w:cs="Courier New"/>
+          <w:sz w:val="24"/>
+          <w:szCs w:val="24"/>
+        </w:rPr>
+      </w:pPr>
+      <w:r>
+        <w:rPr>
+          <w:rFonts w:ascii="Courier New" w:hAnsi="Courier New" w:cs="Courier New"/>
+          <w:color w:val="000000"/>
+          <w:sz w:val="20"/>
+          <w:szCs w:val="20"/>
+        </w:rPr>
+        <w:t xml:space="preserve"> </w:t>
+      </w:r>
+    </w:p>
+    <w:p>
+      <w:pPr>
+        <w:autoSpaceDE w:val="0"/>
+        <w:autoSpaceDN w:val="0"/>
+        <w:adjustRightInd w:val="0"/>
+        <w:spacing w:after="0" w:line="240" w:lineRule="auto"/>
+        <w:rPr>
+          <w:rFonts w:ascii="Courier New" w:hAnsi="Courier New" w:cs="Courier New"/>
+          <w:sz w:val="24"/>
+          <w:szCs w:val="24"/>
+        </w:rPr>
+      </w:pPr>
+      <w:r>
+        <w:rPr>
+          <w:rFonts w:ascii="Courier New" w:hAnsi="Courier New" w:cs="Courier New"/>
+          <w:color w:val="0000FF"/>
+          <w:sz w:val="20"/>
+          <w:szCs w:val="20"/>
+        </w:rPr>
+        <w:t>for</w:t>
+      </w:r>
+      <w:r>
+        <w:rPr>
+          <w:rFonts w:ascii="Courier New" w:hAnsi="Courier New" w:cs="Courier New"/>
+          <w:color w:val="000000"/>
+          <w:sz w:val="20"/>
+          <w:szCs w:val="20"/>
+        </w:rPr>
+        <w:t xml:space="preserve"> k = </w:t>
+      </w:r>
+      <w:proofErr w:type="gramStart"/>
+      <w:r>
+        <w:rPr>
+          <w:rFonts w:ascii="Courier New" w:hAnsi="Courier New" w:cs="Courier New"/>
+          <w:color w:val="000000"/>
+          <w:sz w:val="20"/>
+          <w:szCs w:val="20"/>
+        </w:rPr>
+        <w:t>2 :</w:t>
+      </w:r>
+      <w:proofErr w:type="spellStart"/>
+      <w:r>
+        <w:rPr>
+          <w:rFonts w:ascii="Courier New" w:hAnsi="Courier New" w:cs="Courier New"/>
+          <w:color w:val="000000"/>
+          <w:sz w:val="20"/>
+          <w:szCs w:val="20"/>
+        </w:rPr>
+        <w:t>len</w:t>
+      </w:r>
+      <w:proofErr w:type="spellEnd"/>
+      <w:proofErr w:type="gramEnd"/>
+    </w:p>
+    <w:p>
+      <w:pPr>
+        <w:autoSpaceDE w:val="0"/>
+        <w:autoSpaceDN w:val="0"/>
+        <w:adjustRightInd w:val="0"/>
+        <w:spacing w:after="0" w:line="240" w:lineRule="auto"/>
+        <w:rPr>
+          <w:rFonts w:ascii="Courier New" w:hAnsi="Courier New" w:cs="Courier New"/>
+          <w:sz w:val="24"/>
+          <w:szCs w:val="24"/>
+        </w:rPr>
+      </w:pPr>
+      <w:r>
+        <w:rPr>
+          <w:rFonts w:ascii="Courier New" w:hAnsi="Courier New" w:cs="Courier New"/>
+          <w:color w:val="000000"/>
+          <w:sz w:val="20"/>
+          <w:szCs w:val="20"/>
+        </w:rPr>
+        <w:t xml:space="preserve">   </w:t>
+      </w:r>
+      <w:proofErr w:type="spellStart"/>
+      <w:r>
+        <w:rPr>
+          <w:rFonts w:ascii="Courier New" w:hAnsi="Courier New" w:cs="Courier New"/>
+          <w:color w:val="000000"/>
+          <w:sz w:val="20"/>
+          <w:szCs w:val="20"/>
+        </w:rPr>
+        <w:t>temp_str_split</w:t>
+      </w:r>
+      <w:proofErr w:type="spellEnd"/>
+      <w:r>
+        <w:rPr>
+          <w:rFonts w:ascii="Courier New" w:hAnsi="Courier New" w:cs="Courier New"/>
+          <w:color w:val="000000"/>
+          <w:sz w:val="20"/>
+          <w:szCs w:val="20"/>
+        </w:rPr>
+        <w:t xml:space="preserve"> </w:t>
+      </w:r>
+      <w:proofErr w:type="gramStart"/>
+      <w:r>
+        <w:rPr>
+          <w:rFonts w:ascii="Courier New" w:hAnsi="Courier New" w:cs="Courier New"/>
+          <w:color w:val="000000"/>
+          <w:sz w:val="20"/>
+          <w:szCs w:val="20"/>
+        </w:rPr>
+        <w:t xml:space="preserve">=  </w:t>
+      </w:r>
+      <w:proofErr w:type="spellStart"/>
+      <w:r>
+        <w:rPr>
+          <w:rFonts w:ascii="Courier New" w:hAnsi="Courier New" w:cs="Courier New"/>
+          <w:color w:val="000000"/>
+          <w:sz w:val="20"/>
+          <w:szCs w:val="20"/>
+        </w:rPr>
+        <w:t>strsplit</w:t>
+      </w:r>
+      <w:proofErr w:type="spellEnd"/>
+      <w:proofErr w:type="gramEnd"/>
+      <w:r>
+        <w:rPr>
+          <w:rFonts w:ascii="Courier New" w:hAnsi="Courier New" w:cs="Courier New"/>
+          <w:color w:val="000000"/>
+          <w:sz w:val="20"/>
+          <w:szCs w:val="20"/>
+        </w:rPr>
+        <w:t>(</w:t>
+      </w:r>
+      <w:proofErr w:type="spellStart"/>
+      <w:r>
+        <w:rPr>
+          <w:rFonts w:ascii="Courier New" w:hAnsi="Courier New" w:cs="Courier New"/>
+          <w:color w:val="000000"/>
+          <w:sz w:val="20"/>
+          <w:szCs w:val="20"/>
+        </w:rPr>
+        <w:t>hemo_cell</w:t>
+      </w:r>
+      <w:proofErr w:type="spellEnd"/>
+      <w:r>
+        <w:rPr>
+          <w:rFonts w:ascii="Courier New" w:hAnsi="Courier New" w:cs="Courier New"/>
+          <w:color w:val="000000"/>
+          <w:sz w:val="20"/>
+          <w:szCs w:val="20"/>
+        </w:rPr>
+        <w:t>{k});</w:t>
+      </w:r>
+    </w:p>
+    <w:p>
+      <w:pPr>
+        <w:autoSpaceDE w:val="0"/>
+        <w:autoSpaceDN w:val="0"/>
+        <w:adjustRightInd w:val="0"/>
+        <w:spacing w:after="0" w:line="240" w:lineRule="auto"/>
+        <w:rPr>
+          <w:rFonts w:ascii="Courier New" w:hAnsi="Courier New" w:cs="Courier New"/>
+          <w:sz w:val="24"/>
+          <w:szCs w:val="24"/>
+        </w:rPr>
+      </w:pPr>
+      <w:r>
+        <w:rPr>
+          <w:rFonts w:ascii="Courier New" w:hAnsi="Courier New" w:cs="Courier New"/>
+          <w:color w:val="000000"/>
+          <w:sz w:val="20"/>
+          <w:szCs w:val="20"/>
+        </w:rPr>
+        <w:t xml:space="preserve">   </w:t>
+      </w:r>
+      <w:r>
+        <w:rPr>
+          <w:rFonts w:ascii="Courier New" w:hAnsi="Courier New" w:cs="Courier New"/>
+          <w:color w:val="3C763D"/>
+          <w:sz w:val="20"/>
+          <w:szCs w:val="20"/>
+        </w:rPr>
+        <w:t>%</w:t>
+      </w:r>
+      <w:proofErr w:type="gramStart"/>
+      <w:r>
+        <w:rPr>
+          <w:rFonts w:ascii="Courier New" w:hAnsi="Courier New" w:cs="Courier New"/>
+          <w:color w:val="3C763D"/>
+          <w:sz w:val="20"/>
+          <w:szCs w:val="20"/>
+        </w:rPr>
+        <w:t>split</w:t>
+      </w:r>
+      <w:proofErr w:type="gramEnd"/>
+      <w:r>
+        <w:rPr>
+          <w:rFonts w:ascii="Courier New" w:hAnsi="Courier New" w:cs="Courier New"/>
+          <w:color w:val="3C763D"/>
+          <w:sz w:val="20"/>
+          <w:szCs w:val="20"/>
+        </w:rPr>
+        <w:t xml:space="preserve"> string array into columns for data proc.</w:t>
+      </w:r>
+    </w:p>
+    <w:p>
+      <w:pPr>
+        <w:autoSpaceDE w:val="0"/>
+        <w:autoSpaceDN w:val="0"/>
+        <w:adjustRightInd w:val="0"/>
+        <w:spacing w:after="0" w:line="240" w:lineRule="auto"/>
+        <w:rPr>
+          <w:rFonts w:ascii="Courier New" w:hAnsi="Courier New" w:cs="Courier New"/>
+          <w:sz w:val="24"/>
+          <w:szCs w:val="24"/>
+        </w:rPr>
+      </w:pPr>
+      <w:r>
+        <w:rPr>
+          <w:rFonts w:ascii="Courier New" w:hAnsi="Courier New" w:cs="Courier New"/>
+          <w:color w:val="000000"/>
+          <w:sz w:val="20"/>
+          <w:szCs w:val="20"/>
+        </w:rPr>
+        <w:t xml:space="preserve">   </w:t>
+      </w:r>
+      <w:proofErr w:type="spellStart"/>
+      <w:r>
+        <w:rPr>
+          <w:rFonts w:ascii="Courier New" w:hAnsi="Courier New" w:cs="Courier New"/>
+          <w:color w:val="000000"/>
+          <w:sz w:val="20"/>
+          <w:szCs w:val="20"/>
+        </w:rPr>
+        <w:t>i</w:t>
+      </w:r>
+      <w:proofErr w:type="spellEnd"/>
+      <w:r>
+        <w:rPr>
+          <w:rFonts w:ascii="Courier New" w:hAnsi="Courier New" w:cs="Courier New"/>
+          <w:color w:val="000000"/>
+          <w:sz w:val="20"/>
+          <w:szCs w:val="20"/>
+        </w:rPr>
+        <w:t xml:space="preserve"> = k-</w:t>
+      </w:r>
+      <w:proofErr w:type="gramStart"/>
+      <w:r>
+        <w:rPr>
+          <w:rFonts w:ascii="Courier New" w:hAnsi="Courier New" w:cs="Courier New"/>
+          <w:color w:val="000000"/>
+          <w:sz w:val="20"/>
+          <w:szCs w:val="20"/>
+        </w:rPr>
+        <w:t>1;</w:t>
+      </w:r>
+      <w:proofErr w:type="gramEnd"/>
+    </w:p>
+    <w:p>
+      <w:pPr>
+        <w:autoSpaceDE w:val="0"/>
+        <w:autoSpaceDN w:val="0"/>
+        <w:adjustRightInd w:val="0"/>
+        <w:spacing w:after="0" w:line="240" w:lineRule="auto"/>
+        <w:rPr>
+          <w:rFonts w:ascii="Courier New" w:hAnsi="Courier New" w:cs="Courier New"/>
+          <w:sz w:val="24"/>
+          <w:szCs w:val="24"/>
+        </w:rPr>
+      </w:pPr>
+      <w:r>
+        <w:rPr>
+          <w:rFonts w:ascii="Courier New" w:hAnsi="Courier New" w:cs="Courier New"/>
+          <w:color w:val="000000"/>
+          <w:sz w:val="20"/>
+          <w:szCs w:val="20"/>
+        </w:rPr>
+        <w:t xml:space="preserve">   </w:t>
+      </w:r>
+      <w:r>
+        <w:rPr>
+          <w:rFonts w:ascii="Courier New" w:hAnsi="Courier New" w:cs="Courier New"/>
+          <w:color w:val="0000FF"/>
+          <w:sz w:val="20"/>
+          <w:szCs w:val="20"/>
+        </w:rPr>
+        <w:t>for</w:t>
+      </w:r>
+      <w:r>
+        <w:rPr>
+          <w:rFonts w:ascii="Courier New" w:hAnsi="Courier New" w:cs="Courier New"/>
+          <w:color w:val="000000"/>
+          <w:sz w:val="20"/>
+          <w:szCs w:val="20"/>
+        </w:rPr>
+        <w:t xml:space="preserve"> j = </w:t>
+      </w:r>
+      <w:proofErr w:type="gramStart"/>
+      <w:r>
+        <w:rPr>
+          <w:rFonts w:ascii="Courier New" w:hAnsi="Courier New" w:cs="Courier New"/>
+          <w:color w:val="000000"/>
+          <w:sz w:val="20"/>
+          <w:szCs w:val="20"/>
+        </w:rPr>
+        <w:t>1 :</w:t>
+      </w:r>
+      <w:proofErr w:type="gramEnd"/>
+      <w:r>
+        <w:rPr>
+          <w:rFonts w:ascii="Courier New" w:hAnsi="Courier New" w:cs="Courier New"/>
+          <w:color w:val="000000"/>
+          <w:sz w:val="20"/>
+          <w:szCs w:val="20"/>
+        </w:rPr>
+        <w:t xml:space="preserve"> 3</w:t>
+      </w:r>
+    </w:p>
+    <w:p>
+      <w:pPr>
+        <w:autoSpaceDE w:val="0"/>
+        <w:autoSpaceDN w:val="0"/>
+        <w:adjustRightInd w:val="0"/>
+        <w:spacing w:after="0" w:line="240" w:lineRule="auto"/>
+        <w:rPr>
+          <w:rFonts w:ascii="Courier New" w:hAnsi="Courier New" w:cs="Courier New"/>
+          <w:sz w:val="24"/>
+          <w:szCs w:val="24"/>
+        </w:rPr>
+      </w:pPr>
+      <w:r>
+        <w:rPr>
+          <w:rFonts w:ascii="Courier New" w:hAnsi="Courier New" w:cs="Courier New"/>
+          <w:color w:val="000000"/>
+          <w:sz w:val="20"/>
+          <w:szCs w:val="20"/>
+        </w:rPr>
+        <w:t xml:space="preserve">     </w:t>
+      </w:r>
+      <w:proofErr w:type="spellStart"/>
+      <w:r>
+        <w:rPr>
+          <w:rFonts w:ascii="Courier New" w:hAnsi="Courier New" w:cs="Courier New"/>
+          <w:color w:val="000000"/>
+          <w:sz w:val="20"/>
+          <w:szCs w:val="20"/>
+        </w:rPr>
+        <w:t>hemo_data_num_array</w:t>
+      </w:r>
+      <w:proofErr w:type="spellEnd"/>
+      <w:r>
+        <w:rPr>
+          <w:rFonts w:ascii="Courier New" w:hAnsi="Courier New" w:cs="Courier New"/>
+          <w:color w:val="000000"/>
+          <w:sz w:val="20"/>
+          <w:szCs w:val="20"/>
+        </w:rPr>
+        <w:t>(</w:t>
+      </w:r>
+      <w:proofErr w:type="spellStart"/>
+      <w:proofErr w:type="gramStart"/>
+      <w:r>
+        <w:rPr>
+          <w:rFonts w:ascii="Courier New" w:hAnsi="Courier New" w:cs="Courier New"/>
+          <w:color w:val="000000"/>
+          <w:sz w:val="20"/>
+          <w:szCs w:val="20"/>
+        </w:rPr>
+        <w:t>i,j</w:t>
+      </w:r>
+      <w:proofErr w:type="spellEnd"/>
+      <w:proofErr w:type="gramEnd"/>
+      <w:r>
+        <w:rPr>
+          <w:rFonts w:ascii="Courier New" w:hAnsi="Courier New" w:cs="Courier New"/>
+          <w:color w:val="000000"/>
+          <w:sz w:val="20"/>
+          <w:szCs w:val="20"/>
+        </w:rPr>
+        <w:t>) = str2num(</w:t>
+      </w:r>
+      <w:proofErr w:type="spellStart"/>
+      <w:r>
+        <w:rPr>
+          <w:rFonts w:ascii="Courier New" w:hAnsi="Courier New" w:cs="Courier New"/>
+          <w:color w:val="000000"/>
+          <w:sz w:val="20"/>
+          <w:szCs w:val="20"/>
+        </w:rPr>
+        <w:t>temp_str_split</w:t>
+      </w:r>
+      <w:proofErr w:type="spellEnd"/>
+      <w:r>
+        <w:rPr>
+          <w:rFonts w:ascii="Courier New" w:hAnsi="Courier New" w:cs="Courier New"/>
+          <w:color w:val="000000"/>
+          <w:sz w:val="20"/>
+          <w:szCs w:val="20"/>
+        </w:rPr>
+        <w:t>(j));</w:t>
+      </w:r>
+    </w:p>
+    <w:p>
+      <w:pPr>
+        <w:autoSpaceDE w:val="0"/>
+        <w:autoSpaceDN w:val="0"/>
+        <w:adjustRightInd w:val="0"/>
+        <w:spacing w:after="0" w:line="240" w:lineRule="auto"/>
+        <w:rPr>
+          <w:rFonts w:ascii="Courier New" w:hAnsi="Courier New" w:cs="Courier New"/>
+          <w:sz w:val="24"/>
+          <w:szCs w:val="24"/>
+        </w:rPr>
+      </w:pPr>
+      <w:r>
+        <w:rPr>
+          <w:rFonts w:ascii="Courier New" w:hAnsi="Courier New" w:cs="Courier New"/>
+          <w:color w:val="000000"/>
+          <w:sz w:val="20"/>
+          <w:szCs w:val="20"/>
+        </w:rPr>
+        <w:t xml:space="preserve">   </w:t>
+      </w:r>
+      <w:r>
+        <w:rPr>
+          <w:rFonts w:ascii="Courier New" w:hAnsi="Courier New" w:cs="Courier New"/>
+          <w:color w:val="0000FF"/>
+          <w:sz w:val="20"/>
+          <w:szCs w:val="20"/>
+        </w:rPr>
+        <w:t>end</w:t>
+      </w:r>
+    </w:p>
+    <w:p>
+      <w:pPr>
+        <w:autoSpaceDE w:val="0"/>
+        <w:autoSpaceDN w:val="0"/>
+        <w:adjustRightInd w:val="0"/>
+        <w:spacing w:after="0" w:line="240" w:lineRule="auto"/>
+        <w:rPr>
+          <w:rFonts w:ascii="Courier New" w:hAnsi="Courier New" w:cs="Courier New"/>
+          <w:sz w:val="24"/>
+          <w:szCs w:val="24"/>
+        </w:rPr>
+      </w:pPr>
+      <w:r>
+        <w:rPr>
+          <w:rFonts w:ascii="Courier New" w:hAnsi="Courier New" w:cs="Courier New"/>
+          <w:color w:val="0000FF"/>
+          <w:sz w:val="20"/>
+          <w:szCs w:val="20"/>
+        </w:rPr>
+        <w:t xml:space="preserve"> </w:t>
+      </w:r>
+    </w:p>
+    <w:p>
+      <w:pPr>
+        <w:autoSpaceDE w:val="0"/>
+        <w:autoSpaceDN w:val="0"/>
+        <w:adjustRightInd w:val="0"/>
+        <w:spacing w:after="0" w:line="240" w:lineRule="auto"/>
+        <w:rPr>
+          <w:rFonts w:ascii="Courier New" w:hAnsi="Courier New" w:cs="Courier New"/>
+          <w:sz w:val="24"/>
+          <w:szCs w:val="24"/>
+        </w:rPr>
+      </w:pPr>
+      <w:r>
+        <w:rPr>
+          <w:rFonts w:ascii="Courier New" w:hAnsi="Courier New" w:cs="Courier New"/>
+          <w:color w:val="0000FF"/>
+          <w:sz w:val="20"/>
+          <w:szCs w:val="20"/>
+        </w:rPr>
+        <w:t>end</w:t>
+      </w:r>
+    </w:p>
+    <w:p>
+      <w:pPr>
+        <w:autoSpaceDE w:val="0"/>
+        <w:autoSpaceDN w:val="0"/>
+        <w:adjustRightInd w:val="0"/>
+        <w:spacing w:after="0" w:line="240" w:lineRule="auto"/>
+        <w:rPr>
+          <w:rFonts w:ascii="Courier New" w:hAnsi="Courier New" w:cs="Courier New"/>
+          <w:sz w:val="24"/>
+          <w:szCs w:val="24"/>
+        </w:rPr>
+      </w:pPr>
+      <w:r>
+        <w:rPr>
+          <w:rFonts w:ascii="Courier New" w:hAnsi="Courier New" w:cs="Courier New"/>
+          <w:color w:val="0000FF"/>
+          <w:sz w:val="20"/>
+          <w:szCs w:val="20"/>
+        </w:rPr>
+        <w:t xml:space="preserve"> </w:t>
+      </w:r>
+    </w:p>
+    <w:p>
+      <w:pPr>
+        <w:autoSpaceDE w:val="0"/>
+        <w:autoSpaceDN w:val="0"/>
+        <w:adjustRightInd w:val="0"/>
+        <w:spacing w:after="0" w:line="240" w:lineRule="auto"/>
+        <w:rPr>
+          <w:rFonts w:ascii="Courier New" w:hAnsi="Courier New" w:cs="Courier New"/>
+          <w:sz w:val="24"/>
+          <w:szCs w:val="24"/>
+        </w:rPr>
+      </w:pPr>
+      <w:r>
+        <w:rPr>
+          <w:rFonts w:ascii="Courier New" w:hAnsi="Courier New" w:cs="Courier New"/>
+          <w:color w:val="3C763D"/>
+          <w:sz w:val="20"/>
+          <w:szCs w:val="20"/>
+        </w:rPr>
+        <w:t xml:space="preserve">%% Convert from Molar extinction </w:t>
+      </w:r>
+      <w:proofErr w:type="spellStart"/>
+      <w:r>
+        <w:rPr>
+          <w:rFonts w:ascii="Courier New" w:hAnsi="Courier New" w:cs="Courier New"/>
+          <w:color w:val="3C763D"/>
+          <w:sz w:val="20"/>
+          <w:szCs w:val="20"/>
+        </w:rPr>
+        <w:t>coeff</w:t>
+      </w:r>
+      <w:proofErr w:type="spellEnd"/>
+      <w:r>
+        <w:rPr>
+          <w:rFonts w:ascii="Courier New" w:hAnsi="Courier New" w:cs="Courier New"/>
+          <w:color w:val="3C763D"/>
+          <w:sz w:val="20"/>
+          <w:szCs w:val="20"/>
+        </w:rPr>
+        <w:t xml:space="preserve">. to </w:t>
+      </w:r>
+      <w:proofErr w:type="spellStart"/>
+      <w:r>
+        <w:rPr>
+          <w:rFonts w:ascii="Courier New" w:hAnsi="Courier New" w:cs="Courier New"/>
+          <w:color w:val="3C763D"/>
+          <w:sz w:val="20"/>
+          <w:szCs w:val="20"/>
+        </w:rPr>
+        <w:t>absor</w:t>
+      </w:r>
+      <w:proofErr w:type="spellEnd"/>
+      <w:r>
+        <w:rPr>
+          <w:rFonts w:ascii="Courier New" w:hAnsi="Courier New" w:cs="Courier New"/>
+          <w:color w:val="3C763D"/>
+          <w:sz w:val="20"/>
+          <w:szCs w:val="20"/>
+        </w:rPr>
+        <w:t xml:space="preserve">. </w:t>
+      </w:r>
+      <w:proofErr w:type="spellStart"/>
+      <w:r>
+        <w:rPr>
+          <w:rFonts w:ascii="Courier New" w:hAnsi="Courier New" w:cs="Courier New"/>
+          <w:color w:val="3C763D"/>
+          <w:sz w:val="20"/>
+          <w:szCs w:val="20"/>
+        </w:rPr>
+        <w:t>coeff</w:t>
+      </w:r>
+      <w:proofErr w:type="spellEnd"/>
+      <w:r>
+        <w:rPr>
+          <w:rFonts w:ascii="Courier New" w:hAnsi="Courier New" w:cs="Courier New"/>
+          <w:color w:val="3C763D"/>
+          <w:sz w:val="20"/>
+          <w:szCs w:val="20"/>
+        </w:rPr>
+        <w:t>. for Hb02</w:t>
+      </w:r>
+    </w:p>
+    <w:p>
+      <w:pPr>
+        <w:autoSpaceDE w:val="0"/>
+        <w:autoSpaceDN w:val="0"/>
+        <w:adjustRightInd w:val="0"/>
+        <w:spacing w:after="0" w:line="240" w:lineRule="auto"/>
+        <w:rPr>
+          <w:rFonts w:ascii="Courier New" w:hAnsi="Courier New" w:cs="Courier New"/>
+          <w:sz w:val="24"/>
+          <w:szCs w:val="24"/>
+        </w:rPr>
+      </w:pPr>
+      <w:r>
+        <w:rPr>
+          <w:rFonts w:ascii="Courier New" w:hAnsi="Courier New" w:cs="Courier New"/>
+          <w:color w:val="0000FF"/>
+          <w:sz w:val="20"/>
+          <w:szCs w:val="20"/>
+        </w:rPr>
+        <w:t>for</w:t>
+      </w:r>
+      <w:r>
+        <w:rPr>
+          <w:rFonts w:ascii="Courier New" w:hAnsi="Courier New" w:cs="Courier New"/>
+          <w:color w:val="000000"/>
+          <w:sz w:val="20"/>
+          <w:szCs w:val="20"/>
+        </w:rPr>
+        <w:t xml:space="preserve"> </w:t>
+      </w:r>
+      <w:proofErr w:type="spellStart"/>
+      <w:r>
+        <w:rPr>
+          <w:rFonts w:ascii="Courier New" w:hAnsi="Courier New" w:cs="Courier New"/>
+          <w:color w:val="000000"/>
+          <w:sz w:val="20"/>
+          <w:szCs w:val="20"/>
+        </w:rPr>
+        <w:t>i</w:t>
+      </w:r>
+      <w:proofErr w:type="spellEnd"/>
+      <w:r>
+        <w:rPr>
+          <w:rFonts w:ascii="Courier New" w:hAnsi="Courier New" w:cs="Courier New"/>
+          <w:color w:val="000000"/>
+          <w:sz w:val="20"/>
+          <w:szCs w:val="20"/>
+        </w:rPr>
+        <w:t xml:space="preserve"> = </w:t>
+      </w:r>
+      <w:proofErr w:type="gramStart"/>
+      <w:r>
+        <w:rPr>
+          <w:rFonts w:ascii="Courier New" w:hAnsi="Courier New" w:cs="Courier New"/>
+          <w:color w:val="000000"/>
+          <w:sz w:val="20"/>
+          <w:szCs w:val="20"/>
+        </w:rPr>
+        <w:t>1 :</w:t>
+      </w:r>
+      <w:proofErr w:type="gramEnd"/>
+      <w:r>
+        <w:rPr>
+          <w:rFonts w:ascii="Courier New" w:hAnsi="Courier New" w:cs="Courier New"/>
+          <w:color w:val="000000"/>
+          <w:sz w:val="20"/>
+          <w:szCs w:val="20"/>
+        </w:rPr>
+        <w:t xml:space="preserve"> len-1</w:t>
+      </w:r>
+    </w:p>
+    <w:p>
+      <w:pPr>
+        <w:autoSpaceDE w:val="0"/>
+        <w:autoSpaceDN w:val="0"/>
+        <w:adjustRightInd w:val="0"/>
+        <w:spacing w:after="0" w:line="240" w:lineRule="auto"/>
+        <w:rPr>
+          <w:rFonts w:ascii="Courier New" w:hAnsi="Courier New" w:cs="Courier New"/>
+          <w:sz w:val="24"/>
+          <w:szCs w:val="24"/>
+        </w:rPr>
+      </w:pPr>
+      <w:r>
+        <w:rPr>
+          <w:rFonts w:ascii="Courier New" w:hAnsi="Courier New" w:cs="Courier New"/>
+          <w:color w:val="000000"/>
+          <w:sz w:val="20"/>
+          <w:szCs w:val="20"/>
+        </w:rPr>
+        <w:t xml:space="preserve">  A_hb02(</w:t>
+      </w:r>
+      <w:proofErr w:type="spellStart"/>
+      <w:r>
+        <w:rPr>
+          <w:rFonts w:ascii="Courier New" w:hAnsi="Courier New" w:cs="Courier New"/>
+          <w:color w:val="000000"/>
+          <w:sz w:val="20"/>
+          <w:szCs w:val="20"/>
+        </w:rPr>
+        <w:t>i</w:t>
+      </w:r>
+      <w:proofErr w:type="spellEnd"/>
+      <w:r>
+        <w:rPr>
+          <w:rFonts w:ascii="Courier New" w:hAnsi="Courier New" w:cs="Courier New"/>
+          <w:color w:val="000000"/>
+          <w:sz w:val="20"/>
+          <w:szCs w:val="20"/>
+        </w:rPr>
+        <w:t xml:space="preserve">) = </w:t>
+      </w:r>
+      <w:proofErr w:type="spellStart"/>
+      <w:r>
+        <w:rPr>
+          <w:rFonts w:ascii="Courier New" w:hAnsi="Courier New" w:cs="Courier New"/>
+          <w:color w:val="000000"/>
+          <w:sz w:val="20"/>
+          <w:szCs w:val="20"/>
+        </w:rPr>
+        <w:t>hemo_data_num_array</w:t>
+      </w:r>
+      <w:proofErr w:type="spellEnd"/>
+      <w:r>
+        <w:rPr>
+          <w:rFonts w:ascii="Courier New" w:hAnsi="Courier New" w:cs="Courier New"/>
+          <w:color w:val="000000"/>
+          <w:sz w:val="20"/>
+          <w:szCs w:val="20"/>
+        </w:rPr>
+        <w:t>(i,</w:t>
+      </w:r>
+      <w:proofErr w:type="gramStart"/>
+      <w:r>
+        <w:rPr>
+          <w:rFonts w:ascii="Courier New" w:hAnsi="Courier New" w:cs="Courier New"/>
+          <w:color w:val="000000"/>
+          <w:sz w:val="20"/>
+          <w:szCs w:val="20"/>
+        </w:rPr>
+        <w:t>2)*</w:t>
+      </w:r>
+      <w:proofErr w:type="gramEnd"/>
+      <w:r>
+        <w:rPr>
+          <w:rFonts w:ascii="Courier New" w:hAnsi="Courier New" w:cs="Courier New"/>
+          <w:color w:val="000000"/>
+          <w:sz w:val="20"/>
+          <w:szCs w:val="20"/>
+        </w:rPr>
+        <w:t>2.303*150/64500;</w:t>
+      </w:r>
+    </w:p>
+    <w:p>
+      <w:pPr>
+        <w:autoSpaceDE w:val="0"/>
+        <w:autoSpaceDN w:val="0"/>
+        <w:adjustRightInd w:val="0"/>
+        <w:spacing w:after="0" w:line="240" w:lineRule="auto"/>
+        <w:rPr>
+          <w:rFonts w:ascii="Courier New" w:hAnsi="Courier New" w:cs="Courier New"/>
+          <w:sz w:val="24"/>
+          <w:szCs w:val="24"/>
+        </w:rPr>
+      </w:pPr>
+      <w:r>
+        <w:rPr>
+          <w:rFonts w:ascii="Courier New" w:hAnsi="Courier New" w:cs="Courier New"/>
+          <w:color w:val="000000"/>
+          <w:sz w:val="20"/>
+          <w:szCs w:val="20"/>
+        </w:rPr>
+        <w:t xml:space="preserve"> </w:t>
+      </w:r>
+    </w:p>
+    <w:p>
+      <w:pPr>
+        <w:autoSpaceDE w:val="0"/>
+        <w:autoSpaceDN w:val="0"/>
+        <w:adjustRightInd w:val="0"/>
+        <w:spacing w:after="0" w:line="240" w:lineRule="auto"/>
+        <w:rPr>
+          <w:rFonts w:ascii="Courier New" w:hAnsi="Courier New" w:cs="Courier New"/>
+          <w:sz w:val="24"/>
+          <w:szCs w:val="24"/>
+        </w:rPr>
+      </w:pPr>
+      <w:r>
+        <w:rPr>
+          <w:rFonts w:ascii="Courier New" w:hAnsi="Courier New" w:cs="Courier New"/>
+          <w:color w:val="000000"/>
+          <w:sz w:val="20"/>
+          <w:szCs w:val="20"/>
+        </w:rPr>
+        <w:t xml:space="preserve">  </w:t>
+      </w:r>
+    </w:p>
+    <w:p>
+      <w:pPr>
+        <w:autoSpaceDE w:val="0"/>
+        <w:autoSpaceDN w:val="0"/>
+        <w:adjustRightInd w:val="0"/>
+        <w:spacing w:after="0" w:line="240" w:lineRule="auto"/>
+        <w:rPr>
+          <w:rFonts w:ascii="Courier New" w:hAnsi="Courier New" w:cs="Courier New"/>
+          <w:sz w:val="24"/>
+          <w:szCs w:val="24"/>
+        </w:rPr>
+      </w:pPr>
+      <w:r>
+        <w:rPr>
+          <w:rFonts w:ascii="Courier New" w:hAnsi="Courier New" w:cs="Courier New"/>
+          <w:color w:val="0000FF"/>
+          <w:sz w:val="20"/>
+          <w:szCs w:val="20"/>
+        </w:rPr>
+        <w:t>end</w:t>
+      </w:r>
+    </w:p>
+    <w:p>
+      <w:pPr>
+        <w:autoSpaceDE w:val="0"/>
+        <w:autoSpaceDN w:val="0"/>
+        <w:adjustRightInd w:val="0"/>
+        <w:spacing w:after="0" w:line="240" w:lineRule="auto"/>
+        <w:rPr>
+          <w:rFonts w:ascii="Courier New" w:hAnsi="Courier New" w:cs="Courier New"/>
+          <w:sz w:val="24"/>
+          <w:szCs w:val="24"/>
+        </w:rPr>
+      </w:pPr>
+      <w:r>
+        <w:rPr>
+          <w:rFonts w:ascii="Courier New" w:hAnsi="Courier New" w:cs="Courier New"/>
+          <w:color w:val="0000FF"/>
+          <w:sz w:val="20"/>
+          <w:szCs w:val="20"/>
+        </w:rPr>
+        <w:t xml:space="preserve"> </w:t>
+      </w:r>
+    </w:p>
+    <w:p>
+      <w:pPr>
+        <w:autoSpaceDE w:val="0"/>
+        <w:autoSpaceDN w:val="0"/>
+        <w:adjustRightInd w:val="0"/>
+        <w:spacing w:after="0" w:line="240" w:lineRule="auto"/>
+        <w:rPr>
+          <w:rFonts w:ascii="Courier New" w:hAnsi="Courier New" w:cs="Courier New"/>
+          <w:sz w:val="24"/>
+          <w:szCs w:val="24"/>
+        </w:rPr>
+      </w:pPr>
+      <w:r>
+        <w:rPr>
+          <w:rFonts w:ascii="Courier New" w:hAnsi="Courier New" w:cs="Courier New"/>
+          <w:color w:val="3C763D"/>
+          <w:sz w:val="20"/>
+          <w:szCs w:val="20"/>
+        </w:rPr>
+        <w:t xml:space="preserve">%% Convert from Molar extinction </w:t>
+      </w:r>
+      <w:proofErr w:type="spellStart"/>
+      <w:r>
+        <w:rPr>
+          <w:rFonts w:ascii="Courier New" w:hAnsi="Courier New" w:cs="Courier New"/>
+          <w:color w:val="3C763D"/>
+          <w:sz w:val="20"/>
+          <w:szCs w:val="20"/>
+        </w:rPr>
+        <w:t>coeff</w:t>
+      </w:r>
+      <w:proofErr w:type="spellEnd"/>
+      <w:r>
+        <w:rPr>
+          <w:rFonts w:ascii="Courier New" w:hAnsi="Courier New" w:cs="Courier New"/>
+          <w:color w:val="3C763D"/>
+          <w:sz w:val="20"/>
+          <w:szCs w:val="20"/>
+        </w:rPr>
+        <w:t xml:space="preserve">. to </w:t>
+      </w:r>
+      <w:proofErr w:type="spellStart"/>
+      <w:r>
+        <w:rPr>
+          <w:rFonts w:ascii="Courier New" w:hAnsi="Courier New" w:cs="Courier New"/>
+          <w:color w:val="3C763D"/>
+          <w:sz w:val="20"/>
+          <w:szCs w:val="20"/>
+        </w:rPr>
+        <w:t>absor</w:t>
+      </w:r>
+      <w:proofErr w:type="spellEnd"/>
+      <w:r>
+        <w:rPr>
+          <w:rFonts w:ascii="Courier New" w:hAnsi="Courier New" w:cs="Courier New"/>
+          <w:color w:val="3C763D"/>
+          <w:sz w:val="20"/>
+          <w:szCs w:val="20"/>
+        </w:rPr>
+        <w:t xml:space="preserve">. </w:t>
+      </w:r>
+      <w:proofErr w:type="spellStart"/>
+      <w:r>
+        <w:rPr>
+          <w:rFonts w:ascii="Courier New" w:hAnsi="Courier New" w:cs="Courier New"/>
+          <w:color w:val="3C763D"/>
+          <w:sz w:val="20"/>
+          <w:szCs w:val="20"/>
+        </w:rPr>
+        <w:t>coeff</w:t>
+      </w:r>
+      <w:proofErr w:type="spellEnd"/>
+      <w:r>
+        <w:rPr>
+          <w:rFonts w:ascii="Courier New" w:hAnsi="Courier New" w:cs="Courier New"/>
+          <w:color w:val="3C763D"/>
+          <w:sz w:val="20"/>
+          <w:szCs w:val="20"/>
+        </w:rPr>
+        <w:t>. for Hb</w:t>
+      </w:r>
+    </w:p>
+    <w:p>
+      <w:pPr>
+        <w:autoSpaceDE w:val="0"/>
+        <w:autoSpaceDN w:val="0"/>
+        <w:adjustRightInd w:val="0"/>
+        <w:spacing w:after="0" w:line="240" w:lineRule="auto"/>
+        <w:rPr>
+          <w:rFonts w:ascii="Courier New" w:hAnsi="Courier New" w:cs="Courier New"/>
+          <w:sz w:val="24"/>
+          <w:szCs w:val="24"/>
+        </w:rPr>
+      </w:pPr>
+      <w:r>
+        <w:rPr>
+          <w:rFonts w:ascii="Courier New" w:hAnsi="Courier New" w:cs="Courier New"/>
+          <w:color w:val="0000FF"/>
+          <w:sz w:val="20"/>
+          <w:szCs w:val="20"/>
+        </w:rPr>
+        <w:t>for</w:t>
+      </w:r>
+      <w:r>
+        <w:rPr>
+          <w:rFonts w:ascii="Courier New" w:hAnsi="Courier New" w:cs="Courier New"/>
+          <w:color w:val="000000"/>
+          <w:sz w:val="20"/>
+          <w:szCs w:val="20"/>
+        </w:rPr>
+        <w:t xml:space="preserve"> </w:t>
+      </w:r>
+      <w:proofErr w:type="spellStart"/>
+      <w:r>
+        <w:rPr>
+          <w:rFonts w:ascii="Courier New" w:hAnsi="Courier New" w:cs="Courier New"/>
+          <w:color w:val="000000"/>
+          <w:sz w:val="20"/>
+          <w:szCs w:val="20"/>
+        </w:rPr>
+        <w:t>i</w:t>
+      </w:r>
+      <w:proofErr w:type="spellEnd"/>
+      <w:r>
+        <w:rPr>
+          <w:rFonts w:ascii="Courier New" w:hAnsi="Courier New" w:cs="Courier New"/>
+          <w:color w:val="000000"/>
+          <w:sz w:val="20"/>
+          <w:szCs w:val="20"/>
+        </w:rPr>
+        <w:t xml:space="preserve"> = </w:t>
+      </w:r>
+      <w:proofErr w:type="gramStart"/>
+      <w:r>
+        <w:rPr>
+          <w:rFonts w:ascii="Courier New" w:hAnsi="Courier New" w:cs="Courier New"/>
+          <w:color w:val="000000"/>
+          <w:sz w:val="20"/>
+          <w:szCs w:val="20"/>
+        </w:rPr>
+        <w:t>1 :</w:t>
+      </w:r>
+      <w:proofErr w:type="gramEnd"/>
+      <w:r>
+        <w:rPr>
+          <w:rFonts w:ascii="Courier New" w:hAnsi="Courier New" w:cs="Courier New"/>
+          <w:color w:val="000000"/>
+          <w:sz w:val="20"/>
+          <w:szCs w:val="20"/>
+        </w:rPr>
+        <w:t xml:space="preserve"> len-1</w:t>
+      </w:r>
+    </w:p>
+    <w:p>
+      <w:pPr>
+        <w:autoSpaceDE w:val="0"/>
+        <w:autoSpaceDN w:val="0"/>
+        <w:adjustRightInd w:val="0"/>
+        <w:spacing w:after="0" w:line="240" w:lineRule="auto"/>
+        <w:rPr>
+          <w:rFonts w:ascii="Courier New" w:hAnsi="Courier New" w:cs="Courier New"/>
+          <w:sz w:val="24"/>
+          <w:szCs w:val="24"/>
+        </w:rPr>
+      </w:pPr>
+      <w:r>
+        <w:rPr>
+          <w:rFonts w:ascii="Courier New" w:hAnsi="Courier New" w:cs="Courier New"/>
+          <w:color w:val="000000"/>
+          <w:sz w:val="20"/>
+          <w:szCs w:val="20"/>
+        </w:rPr>
+        <w:t xml:space="preserve">  </w:t>
+      </w:r>
+      <w:proofErr w:type="spellStart"/>
+      <w:r>
+        <w:rPr>
+          <w:rFonts w:ascii="Courier New" w:hAnsi="Courier New" w:cs="Courier New"/>
+          <w:color w:val="000000"/>
+          <w:sz w:val="20"/>
+          <w:szCs w:val="20"/>
+        </w:rPr>
+        <w:t>A_hb</w:t>
+      </w:r>
+      <w:proofErr w:type="spellEnd"/>
+      <w:r>
+        <w:rPr>
+          <w:rFonts w:ascii="Courier New" w:hAnsi="Courier New" w:cs="Courier New"/>
+          <w:color w:val="000000"/>
+          <w:sz w:val="20"/>
+          <w:szCs w:val="20"/>
+        </w:rPr>
+        <w:t>(</w:t>
+      </w:r>
+      <w:proofErr w:type="spellStart"/>
+      <w:r>
+        <w:rPr>
+          <w:rFonts w:ascii="Courier New" w:hAnsi="Courier New" w:cs="Courier New"/>
+          <w:color w:val="000000"/>
+          <w:sz w:val="20"/>
+          <w:szCs w:val="20"/>
+        </w:rPr>
+        <w:t>i</w:t>
+      </w:r>
+      <w:proofErr w:type="spellEnd"/>
+      <w:r>
+        <w:rPr>
+          <w:rFonts w:ascii="Courier New" w:hAnsi="Courier New" w:cs="Courier New"/>
+          <w:color w:val="000000"/>
+          <w:sz w:val="20"/>
+          <w:szCs w:val="20"/>
+        </w:rPr>
+        <w:t xml:space="preserve">) = </w:t>
+      </w:r>
+      <w:proofErr w:type="spellStart"/>
+      <w:r>
+        <w:rPr>
+          <w:rFonts w:ascii="Courier New" w:hAnsi="Courier New" w:cs="Courier New"/>
+          <w:color w:val="000000"/>
+          <w:sz w:val="20"/>
+          <w:szCs w:val="20"/>
+        </w:rPr>
+        <w:t>hemo_data_num_array</w:t>
+      </w:r>
+      <w:proofErr w:type="spellEnd"/>
+      <w:r>
+        <w:rPr>
+          <w:rFonts w:ascii="Courier New" w:hAnsi="Courier New" w:cs="Courier New"/>
+          <w:color w:val="000000"/>
+          <w:sz w:val="20"/>
+          <w:szCs w:val="20"/>
+        </w:rPr>
+        <w:t>(i,</w:t>
+      </w:r>
+      <w:proofErr w:type="gramStart"/>
+      <w:r>
+        <w:rPr>
+          <w:rFonts w:ascii="Courier New" w:hAnsi="Courier New" w:cs="Courier New"/>
+          <w:color w:val="000000"/>
+          <w:sz w:val="20"/>
+          <w:szCs w:val="20"/>
+        </w:rPr>
+        <w:t>3)*</w:t>
+      </w:r>
+      <w:proofErr w:type="gramEnd"/>
+      <w:r>
+        <w:rPr>
+          <w:rFonts w:ascii="Courier New" w:hAnsi="Courier New" w:cs="Courier New"/>
+          <w:color w:val="000000"/>
+          <w:sz w:val="20"/>
+          <w:szCs w:val="20"/>
+        </w:rPr>
+        <w:t xml:space="preserve">2.303*150/64500; </w:t>
+      </w:r>
+      <w:r>
+        <w:rPr>
+          <w:rFonts w:ascii="Courier New" w:hAnsi="Courier New" w:cs="Courier New"/>
+          <w:color w:val="3C763D"/>
+          <w:sz w:val="20"/>
+          <w:szCs w:val="20"/>
+        </w:rPr>
+        <w:t>% units are cm^-1</w:t>
+      </w:r>
+    </w:p>
+    <w:p>
+      <w:pPr>
+        <w:autoSpaceDE w:val="0"/>
+        <w:autoSpaceDN w:val="0"/>
+        <w:adjustRightInd w:val="0"/>
+        <w:spacing w:after="0" w:line="240" w:lineRule="auto"/>
+        <w:rPr>
+          <w:rFonts w:ascii="Courier New" w:hAnsi="Courier New" w:cs="Courier New"/>
+          <w:sz w:val="24"/>
+          <w:szCs w:val="24"/>
+        </w:rPr>
+      </w:pPr>
+      <w:r>
+        <w:rPr>
+          <w:rFonts w:ascii="Courier New" w:hAnsi="Courier New" w:cs="Courier New"/>
+          <w:color w:val="3C763D"/>
+          <w:sz w:val="20"/>
+          <w:szCs w:val="20"/>
+        </w:rPr>
+        <w:t xml:space="preserve"> </w:t>
+      </w:r>
+    </w:p>
+    <w:p>
+      <w:pPr>
+        <w:autoSpaceDE w:val="0"/>
+        <w:autoSpaceDN w:val="0"/>
+        <w:adjustRightInd w:val="0"/>
+        <w:spacing w:after="0" w:line="240" w:lineRule="auto"/>
+        <w:rPr>
+          <w:rFonts w:ascii="Courier New" w:hAnsi="Courier New" w:cs="Courier New"/>
+          <w:sz w:val="24"/>
+          <w:szCs w:val="24"/>
+        </w:rPr>
+      </w:pPr>
+      <w:r>
+        <w:rPr>
+          <w:rFonts w:ascii="Courier New" w:hAnsi="Courier New" w:cs="Courier New"/>
+          <w:color w:val="000000"/>
+          <w:sz w:val="20"/>
+          <w:szCs w:val="20"/>
+        </w:rPr>
+        <w:t xml:space="preserve">  </w:t>
+      </w:r>
+    </w:p>
+    <w:p>
+      <w:pPr>
+        <w:autoSpaceDE w:val="0"/>
+        <w:autoSpaceDN w:val="0"/>
+        <w:adjustRightInd w:val="0"/>
+        <w:spacing w:after="0" w:line="240" w:lineRule="auto"/>
+        <w:rPr>
+          <w:rFonts w:ascii="Courier New" w:hAnsi="Courier New" w:cs="Courier New"/>
+          <w:sz w:val="24"/>
+          <w:szCs w:val="24"/>
+        </w:rPr>
+      </w:pPr>
+      <w:r>
+        <w:rPr>
+          <w:rFonts w:ascii="Courier New" w:hAnsi="Courier New" w:cs="Courier New"/>
+          <w:color w:val="0000FF"/>
+          <w:sz w:val="20"/>
+          <w:szCs w:val="20"/>
+        </w:rPr>
+        <w:t>end</w:t>
+      </w:r>
+    </w:p>
+    <w:p>
+      <w:pPr>
+        <w:autoSpaceDE w:val="0"/>
+        <w:autoSpaceDN w:val="0"/>
+        <w:adjustRightInd w:val="0"/>
+        <w:spacing w:after="0" w:line="240" w:lineRule="auto"/>
+        <w:rPr>
+          <w:rFonts w:ascii="Courier New" w:hAnsi="Courier New" w:cs="Courier New"/>
+          <w:sz w:val="24"/>
+          <w:szCs w:val="24"/>
+        </w:rPr>
+      </w:pPr>
+      <w:r>
+        <w:rPr>
+          <w:rFonts w:ascii="Courier New" w:hAnsi="Courier New" w:cs="Courier New"/>
+          <w:color w:val="0000FF"/>
+          <w:sz w:val="20"/>
+          <w:szCs w:val="20"/>
+        </w:rPr>
+        <w:t xml:space="preserve"> </w:t>
+      </w:r>
+    </w:p>
+    <w:p>
+      <w:pPr>
+        <w:autoSpaceDE w:val="0"/>
+        <w:autoSpaceDN w:val="0"/>
+        <w:adjustRightInd w:val="0"/>
+        <w:spacing w:after="0" w:line="240" w:lineRule="auto"/>
+        <w:rPr>
+          <w:rFonts w:ascii="Courier New" w:hAnsi="Courier New" w:cs="Courier New"/>
+          <w:sz w:val="24"/>
+          <w:szCs w:val="24"/>
+        </w:rPr>
+      </w:pPr>
+      <w:r>
+        <w:rPr>
+          <w:rFonts w:ascii="Courier New" w:hAnsi="Courier New" w:cs="Courier New"/>
+          <w:color w:val="3C763D"/>
+          <w:sz w:val="20"/>
+          <w:szCs w:val="20"/>
+        </w:rPr>
+        <w:t xml:space="preserve">%% plot </w:t>
+      </w:r>
+      <w:proofErr w:type="spellStart"/>
+      <w:r>
+        <w:rPr>
+          <w:rFonts w:ascii="Courier New" w:hAnsi="Courier New" w:cs="Courier New"/>
+          <w:color w:val="3C763D"/>
+          <w:sz w:val="20"/>
+          <w:szCs w:val="20"/>
+        </w:rPr>
+        <w:t>absorbtionn</w:t>
+      </w:r>
+      <w:proofErr w:type="spellEnd"/>
+      <w:r>
+        <w:rPr>
+          <w:rFonts w:ascii="Courier New" w:hAnsi="Courier New" w:cs="Courier New"/>
+          <w:color w:val="3C763D"/>
+          <w:sz w:val="20"/>
+          <w:szCs w:val="20"/>
+        </w:rPr>
+        <w:t xml:space="preserve"> vs </w:t>
+      </w:r>
+      <w:proofErr w:type="spellStart"/>
+      <w:r>
+        <w:rPr>
+          <w:rFonts w:ascii="Courier New" w:hAnsi="Courier New" w:cs="Courier New"/>
+          <w:color w:val="3C763D"/>
+          <w:sz w:val="20"/>
+          <w:szCs w:val="20"/>
+        </w:rPr>
+        <w:t>lamda</w:t>
+      </w:r>
+      <w:proofErr w:type="spellEnd"/>
+    </w:p>
+    <w:p>
+      <w:pPr>
+        <w:autoSpaceDE w:val="0"/>
+        <w:autoSpaceDN w:val="0"/>
+        <w:adjustRightInd w:val="0"/>
+        <w:spacing w:after="0" w:line="240" w:lineRule="auto"/>
+        <w:rPr>
+          <w:rFonts w:ascii="Courier New" w:hAnsi="Courier New" w:cs="Courier New"/>
+          <w:sz w:val="24"/>
+          <w:szCs w:val="24"/>
+        </w:rPr>
+      </w:pPr>
+      <w:proofErr w:type="spellStart"/>
+      <w:r>
+        <w:rPr>
+          <w:rFonts w:ascii="Courier New" w:hAnsi="Courier New" w:cs="Courier New"/>
+          <w:color w:val="000000"/>
+          <w:sz w:val="20"/>
+          <w:szCs w:val="20"/>
+        </w:rPr>
+        <w:t>x_axis</w:t>
+      </w:r>
+      <w:proofErr w:type="spellEnd"/>
+      <w:r>
+        <w:rPr>
+          <w:rFonts w:ascii="Courier New" w:hAnsi="Courier New" w:cs="Courier New"/>
+          <w:color w:val="000000"/>
+          <w:sz w:val="20"/>
+          <w:szCs w:val="20"/>
+        </w:rPr>
+        <w:t xml:space="preserve"> = [</w:t>
+      </w:r>
+      <w:proofErr w:type="gramStart"/>
+      <w:r>
+        <w:rPr>
+          <w:rFonts w:ascii="Courier New" w:hAnsi="Courier New" w:cs="Courier New"/>
+          <w:color w:val="000000"/>
+          <w:sz w:val="20"/>
+          <w:szCs w:val="20"/>
+        </w:rPr>
+        <w:t>1:len</w:t>
+      </w:r>
+      <w:proofErr w:type="gramEnd"/>
+      <w:r>
+        <w:rPr>
+          <w:rFonts w:ascii="Courier New" w:hAnsi="Courier New" w:cs="Courier New"/>
+          <w:color w:val="000000"/>
+          <w:sz w:val="20"/>
+          <w:szCs w:val="20"/>
+        </w:rPr>
+        <w:t>-1];</w:t>
+      </w:r>
+    </w:p>
+    <w:p>
+      <w:pPr>
+        <w:autoSpaceDE w:val="0"/>
+        <w:autoSpaceDN w:val="0"/>
+        <w:adjustRightInd w:val="0"/>
+        <w:spacing w:after="0" w:line="240" w:lineRule="auto"/>
+        <w:rPr>
+          <w:rFonts w:ascii="Courier New" w:hAnsi="Courier New" w:cs="Courier New"/>
+          <w:sz w:val="24"/>
+          <w:szCs w:val="24"/>
+        </w:rPr>
+      </w:pPr>
+      <w:proofErr w:type="gramStart"/>
+      <w:r>
+        <w:rPr>
+          <w:rFonts w:ascii="Courier New" w:hAnsi="Courier New" w:cs="Courier New"/>
+          <w:color w:val="000000"/>
+          <w:sz w:val="20"/>
+          <w:szCs w:val="20"/>
+        </w:rPr>
+        <w:lastRenderedPageBreak/>
+        <w:t>figure(</w:t>
+      </w:r>
+      <w:proofErr w:type="gramEnd"/>
+      <w:r>
+        <w:rPr>
+          <w:rFonts w:ascii="Courier New" w:hAnsi="Courier New" w:cs="Courier New"/>
+          <w:color w:val="000000"/>
+          <w:sz w:val="20"/>
+          <w:szCs w:val="20"/>
+        </w:rPr>
+        <w:t>1)</w:t>
+      </w:r>
+    </w:p>
+    <w:p>
+      <w:pPr>
+        <w:autoSpaceDE w:val="0"/>
+        <w:autoSpaceDN w:val="0"/>
+        <w:adjustRightInd w:val="0"/>
+        <w:spacing w:after="0" w:line="240" w:lineRule="auto"/>
+        <w:rPr>
+          <w:rFonts w:ascii="Courier New" w:hAnsi="Courier New" w:cs="Courier New"/>
+          <w:sz w:val="24"/>
+          <w:szCs w:val="24"/>
+        </w:rPr>
+      </w:pPr>
+      <w:r>
+        <w:rPr>
+          <w:rFonts w:ascii="Courier New" w:hAnsi="Courier New" w:cs="Courier New"/>
+          <w:color w:val="000000"/>
+          <w:sz w:val="20"/>
+          <w:szCs w:val="20"/>
+        </w:rPr>
+        <w:t>plot(x_</w:t>
+      </w:r>
+      <w:proofErr w:type="gramStart"/>
+      <w:r>
+        <w:rPr>
+          <w:rFonts w:ascii="Courier New" w:hAnsi="Courier New" w:cs="Courier New"/>
+          <w:color w:val="000000"/>
+          <w:sz w:val="20"/>
+          <w:szCs w:val="20"/>
+        </w:rPr>
+        <w:t>axis,A</w:t>
+      </w:r>
+      <w:proofErr w:type="gramEnd"/>
+      <w:r>
+        <w:rPr>
+          <w:rFonts w:ascii="Courier New" w:hAnsi="Courier New" w:cs="Courier New"/>
+          <w:color w:val="000000"/>
+          <w:sz w:val="20"/>
+          <w:szCs w:val="20"/>
+        </w:rPr>
+        <w:t>_hb02,</w:t>
+      </w:r>
+      <w:r>
+        <w:rPr>
+          <w:rFonts w:ascii="Courier New" w:hAnsi="Courier New" w:cs="Courier New"/>
+          <w:color w:val="A020F0"/>
+          <w:sz w:val="20"/>
+          <w:szCs w:val="20"/>
+        </w:rPr>
+        <w:t>'r'</w:t>
+      </w:r>
+      <w:r>
+        <w:rPr>
+          <w:rFonts w:ascii="Courier New" w:hAnsi="Courier New" w:cs="Courier New"/>
+          <w:color w:val="000000"/>
+          <w:sz w:val="20"/>
+          <w:szCs w:val="20"/>
+        </w:rPr>
+        <w:t>);</w:t>
+      </w:r>
+    </w:p>
+    <w:p>
+      <w:pPr>
+        <w:autoSpaceDE w:val="0"/>
+        <w:autoSpaceDN w:val="0"/>
+        <w:adjustRightInd w:val="0"/>
+        <w:spacing w:after="0" w:line="240" w:lineRule="auto"/>
+        <w:rPr>
+          <w:rFonts w:ascii="Courier New" w:hAnsi="Courier New" w:cs="Courier New"/>
+          <w:sz w:val="24"/>
+          <w:szCs w:val="24"/>
+        </w:rPr>
+      </w:pPr>
+      <w:r>
+        <w:rPr>
+          <w:rFonts w:ascii="Courier New" w:hAnsi="Courier New" w:cs="Courier New"/>
+          <w:color w:val="000000"/>
+          <w:sz w:val="20"/>
+          <w:szCs w:val="20"/>
+        </w:rPr>
+        <w:t xml:space="preserve">hold </w:t>
+      </w:r>
+      <w:r>
+        <w:rPr>
+          <w:rFonts w:ascii="Courier New" w:hAnsi="Courier New" w:cs="Courier New"/>
+          <w:color w:val="A020F0"/>
+          <w:sz w:val="20"/>
+          <w:szCs w:val="20"/>
+        </w:rPr>
+        <w:t>on</w:t>
+      </w:r>
+    </w:p>
+    <w:p>
+      <w:pPr>
+        <w:autoSpaceDE w:val="0"/>
+        <w:autoSpaceDN w:val="0"/>
+        <w:adjustRightInd w:val="0"/>
+        <w:spacing w:after="0" w:line="240" w:lineRule="auto"/>
+        <w:rPr>
+          <w:rFonts w:ascii="Courier New" w:hAnsi="Courier New" w:cs="Courier New"/>
+          <w:sz w:val="24"/>
+          <w:szCs w:val="24"/>
+        </w:rPr>
+      </w:pPr>
+      <w:r>
+        <w:rPr>
+          <w:rFonts w:ascii="Courier New" w:hAnsi="Courier New" w:cs="Courier New"/>
+          <w:color w:val="000000"/>
+          <w:sz w:val="20"/>
+          <w:szCs w:val="20"/>
+        </w:rPr>
+        <w:t>plot(x_</w:t>
+      </w:r>
+      <w:proofErr w:type="gramStart"/>
+      <w:r>
+        <w:rPr>
+          <w:rFonts w:ascii="Courier New" w:hAnsi="Courier New" w:cs="Courier New"/>
+          <w:color w:val="000000"/>
+          <w:sz w:val="20"/>
+          <w:szCs w:val="20"/>
+        </w:rPr>
+        <w:t>axis,A</w:t>
+      </w:r>
+      <w:proofErr w:type="gramEnd"/>
+      <w:r>
+        <w:rPr>
+          <w:rFonts w:ascii="Courier New" w:hAnsi="Courier New" w:cs="Courier New"/>
+          <w:color w:val="000000"/>
+          <w:sz w:val="20"/>
+          <w:szCs w:val="20"/>
+        </w:rPr>
+        <w:t>_</w:t>
+      </w:r>
+      <w:proofErr w:type="spellStart"/>
+      <w:r>
+        <w:rPr>
+          <w:rFonts w:ascii="Courier New" w:hAnsi="Courier New" w:cs="Courier New"/>
+          <w:color w:val="000000"/>
+          <w:sz w:val="20"/>
+          <w:szCs w:val="20"/>
+        </w:rPr>
+        <w:t>hb</w:t>
+      </w:r>
+      <w:proofErr w:type="spellEnd"/>
+      <w:r>
+        <w:rPr>
+          <w:rFonts w:ascii="Courier New" w:hAnsi="Courier New" w:cs="Courier New"/>
+          <w:color w:val="000000"/>
+          <w:sz w:val="20"/>
+          <w:szCs w:val="20"/>
+        </w:rPr>
+        <w:t>,</w:t>
+      </w:r>
+      <w:r>
+        <w:rPr>
+          <w:rFonts w:ascii="Courier New" w:hAnsi="Courier New" w:cs="Courier New"/>
+          <w:color w:val="A020F0"/>
+          <w:sz w:val="20"/>
+          <w:szCs w:val="20"/>
+        </w:rPr>
+        <w:t>'b'</w:t>
+      </w:r>
+      <w:r>
+        <w:rPr>
+          <w:rFonts w:ascii="Courier New" w:hAnsi="Courier New" w:cs="Courier New"/>
+          <w:color w:val="000000"/>
+          <w:sz w:val="20"/>
+          <w:szCs w:val="20"/>
+        </w:rPr>
+        <w:t>);</w:t>
+      </w:r>
+    </w:p>
+    <w:p>
+      <w:pPr>
+        <w:autoSpaceDE w:val="0"/>
+        <w:autoSpaceDN w:val="0"/>
+        <w:adjustRightInd w:val="0"/>
+        <w:spacing w:after="0" w:line="240" w:lineRule="auto"/>
+        <w:rPr>
+          <w:rFonts w:ascii="Courier New" w:hAnsi="Courier New" w:cs="Courier New"/>
+          <w:sz w:val="24"/>
+          <w:szCs w:val="24"/>
+        </w:rPr>
+      </w:pPr>
+      <w:r>
+        <w:rPr>
+          <w:rFonts w:ascii="Courier New" w:hAnsi="Courier New" w:cs="Courier New"/>
+          <w:color w:val="000000"/>
+          <w:sz w:val="20"/>
+          <w:szCs w:val="20"/>
+        </w:rPr>
+        <w:t xml:space="preserve"> </w:t>
+      </w:r>
+    </w:p>
+    <w:p>
+      <w:pPr>
+        <w:autoSpaceDE w:val="0"/>
+        <w:autoSpaceDN w:val="0"/>
+        <w:adjustRightInd w:val="0"/>
+        <w:spacing w:after="0" w:line="240" w:lineRule="auto"/>
+        <w:rPr>
+          <w:rFonts w:ascii="Courier New" w:hAnsi="Courier New" w:cs="Courier New"/>
+          <w:sz w:val="24"/>
+          <w:szCs w:val="24"/>
+        </w:rPr>
+      </w:pPr>
+      <w:proofErr w:type="spellStart"/>
+      <w:proofErr w:type="gramStart"/>
+      <w:r>
+        <w:rPr>
+          <w:rFonts w:ascii="Courier New" w:hAnsi="Courier New" w:cs="Courier New"/>
+          <w:color w:val="000000"/>
+          <w:sz w:val="20"/>
+          <w:szCs w:val="20"/>
+        </w:rPr>
+        <w:t>xticklabels</w:t>
+      </w:r>
+      <w:proofErr w:type="spellEnd"/>
+      <w:r>
+        <w:rPr>
+          <w:rFonts w:ascii="Courier New" w:hAnsi="Courier New" w:cs="Courier New"/>
+          <w:color w:val="000000"/>
+          <w:sz w:val="20"/>
+          <w:szCs w:val="20"/>
+        </w:rPr>
+        <w:t>(</w:t>
+      </w:r>
+      <w:proofErr w:type="gramEnd"/>
+      <w:r>
+        <w:rPr>
+          <w:rFonts w:ascii="Courier New" w:hAnsi="Courier New" w:cs="Courier New"/>
+          <w:color w:val="000000"/>
+          <w:sz w:val="20"/>
+          <w:szCs w:val="20"/>
+        </w:rPr>
+        <w:t>{</w:t>
+      </w:r>
+      <w:r>
+        <w:rPr>
+          <w:rFonts w:ascii="Courier New" w:hAnsi="Courier New" w:cs="Courier New"/>
+          <w:color w:val="A020F0"/>
+          <w:sz w:val="20"/>
+          <w:szCs w:val="20"/>
+        </w:rPr>
+        <w:t>'200'</w:t>
+      </w:r>
+      <w:r>
+        <w:rPr>
+          <w:rFonts w:ascii="Courier New" w:hAnsi="Courier New" w:cs="Courier New"/>
+          <w:color w:val="000000"/>
+          <w:sz w:val="20"/>
+          <w:szCs w:val="20"/>
+        </w:rPr>
+        <w:t xml:space="preserve">, </w:t>
+      </w:r>
+      <w:r>
+        <w:rPr>
+          <w:rFonts w:ascii="Courier New" w:hAnsi="Courier New" w:cs="Courier New"/>
+          <w:color w:val="A020F0"/>
+          <w:sz w:val="20"/>
+          <w:szCs w:val="20"/>
+        </w:rPr>
+        <w:t>'400'</w:t>
+      </w:r>
+      <w:r>
+        <w:rPr>
+          <w:rFonts w:ascii="Courier New" w:hAnsi="Courier New" w:cs="Courier New"/>
+          <w:color w:val="000000"/>
+          <w:sz w:val="20"/>
+          <w:szCs w:val="20"/>
+        </w:rPr>
+        <w:t xml:space="preserve">, </w:t>
+      </w:r>
+      <w:r>
+        <w:rPr>
+          <w:rFonts w:ascii="Courier New" w:hAnsi="Courier New" w:cs="Courier New"/>
+          <w:color w:val="A020F0"/>
+          <w:sz w:val="20"/>
+          <w:szCs w:val="20"/>
+        </w:rPr>
+        <w:t>'600'</w:t>
+      </w:r>
+      <w:r>
+        <w:rPr>
+          <w:rFonts w:ascii="Courier New" w:hAnsi="Courier New" w:cs="Courier New"/>
+          <w:color w:val="000000"/>
+          <w:sz w:val="20"/>
+          <w:szCs w:val="20"/>
+        </w:rPr>
+        <w:t xml:space="preserve">, </w:t>
+      </w:r>
+      <w:r>
+        <w:rPr>
+          <w:rFonts w:ascii="Courier New" w:hAnsi="Courier New" w:cs="Courier New"/>
+          <w:color w:val="A020F0"/>
+          <w:sz w:val="20"/>
+          <w:szCs w:val="20"/>
+        </w:rPr>
+        <w:t>'800'</w:t>
+      </w:r>
+      <w:r>
+        <w:rPr>
+          <w:rFonts w:ascii="Courier New" w:hAnsi="Courier New" w:cs="Courier New"/>
+          <w:color w:val="000000"/>
+          <w:sz w:val="20"/>
+          <w:szCs w:val="20"/>
+        </w:rPr>
+        <w:t xml:space="preserve">, </w:t>
+      </w:r>
+      <w:r>
+        <w:rPr>
+          <w:rFonts w:ascii="Courier New" w:hAnsi="Courier New" w:cs="Courier New"/>
+          <w:color w:val="A020F0"/>
+          <w:sz w:val="20"/>
+          <w:szCs w:val="20"/>
+        </w:rPr>
+        <w:t>'1000'</w:t>
+      </w:r>
+      <w:r>
+        <w:rPr>
+          <w:rFonts w:ascii="Courier New" w:hAnsi="Courier New" w:cs="Courier New"/>
+          <w:color w:val="000000"/>
+          <w:sz w:val="20"/>
+          <w:szCs w:val="20"/>
+        </w:rPr>
+        <w:t>});</w:t>
+      </w:r>
+    </w:p>
+    <w:p>
+      <w:pPr>
+        <w:autoSpaceDE w:val="0"/>
+        <w:autoSpaceDN w:val="0"/>
+        <w:adjustRightInd w:val="0"/>
+        <w:spacing w:after="0" w:line="240" w:lineRule="auto"/>
+        <w:rPr>
+          <w:rFonts w:ascii="Courier New" w:hAnsi="Courier New" w:cs="Courier New"/>
+          <w:sz w:val="24"/>
+          <w:szCs w:val="24"/>
+        </w:rPr>
+      </w:pPr>
+      <w:proofErr w:type="spellStart"/>
+      <w:proofErr w:type="gramStart"/>
+      <w:r>
+        <w:rPr>
+          <w:rFonts w:ascii="Courier New" w:hAnsi="Courier New" w:cs="Courier New"/>
+          <w:color w:val="000000"/>
+          <w:sz w:val="20"/>
+          <w:szCs w:val="20"/>
+        </w:rPr>
+        <w:t>xlabel</w:t>
+      </w:r>
+      <w:proofErr w:type="spellEnd"/>
+      <w:r>
+        <w:rPr>
+          <w:rFonts w:ascii="Courier New" w:hAnsi="Courier New" w:cs="Courier New"/>
+          <w:color w:val="000000"/>
+          <w:sz w:val="20"/>
+          <w:szCs w:val="20"/>
+        </w:rPr>
+        <w:t>(</w:t>
+      </w:r>
+      <w:proofErr w:type="gramEnd"/>
+      <w:r>
+        <w:rPr>
+          <w:rFonts w:ascii="Courier New" w:hAnsi="Courier New" w:cs="Courier New"/>
+          <w:color w:val="A020F0"/>
+          <w:sz w:val="20"/>
+          <w:szCs w:val="20"/>
+        </w:rPr>
+        <w:t>'Wavelength (nm) '</w:t>
+      </w:r>
+      <w:r>
+        <w:rPr>
+          <w:rFonts w:ascii="Courier New" w:hAnsi="Courier New" w:cs="Courier New"/>
+          <w:color w:val="000000"/>
+          <w:sz w:val="20"/>
+          <w:szCs w:val="20"/>
+        </w:rPr>
+        <w:t>);</w:t>
+      </w:r>
+    </w:p>
+    <w:p>
+      <w:pPr>
+        <w:autoSpaceDE w:val="0"/>
+        <w:autoSpaceDN w:val="0"/>
+        <w:adjustRightInd w:val="0"/>
+        <w:spacing w:after="0" w:line="240" w:lineRule="auto"/>
+        <w:rPr>
+          <w:rFonts w:ascii="Courier New" w:hAnsi="Courier New" w:cs="Courier New"/>
+          <w:sz w:val="24"/>
+          <w:szCs w:val="24"/>
+        </w:rPr>
+      </w:pPr>
+      <w:proofErr w:type="spellStart"/>
+      <w:proofErr w:type="gramStart"/>
+      <w:r>
+        <w:rPr>
+          <w:rFonts w:ascii="Courier New" w:hAnsi="Courier New" w:cs="Courier New"/>
+          <w:color w:val="000000"/>
+          <w:sz w:val="20"/>
+          <w:szCs w:val="20"/>
+        </w:rPr>
+        <w:t>ylabel</w:t>
+      </w:r>
+      <w:proofErr w:type="spellEnd"/>
+      <w:r>
+        <w:rPr>
+          <w:rFonts w:ascii="Courier New" w:hAnsi="Courier New" w:cs="Courier New"/>
+          <w:color w:val="000000"/>
+          <w:sz w:val="20"/>
+          <w:szCs w:val="20"/>
+        </w:rPr>
+        <w:t>(</w:t>
+      </w:r>
+      <w:proofErr w:type="gramEnd"/>
+      <w:r>
+        <w:rPr>
+          <w:rFonts w:ascii="Courier New" w:hAnsi="Courier New" w:cs="Courier New"/>
+          <w:color w:val="A020F0"/>
+          <w:sz w:val="20"/>
+          <w:szCs w:val="20"/>
+        </w:rPr>
+        <w:t xml:space="preserve">'Molar </w:t>
+      </w:r>
+      <w:proofErr w:type="spellStart"/>
+      <w:r>
+        <w:rPr>
+          <w:rFonts w:ascii="Courier New" w:hAnsi="Courier New" w:cs="Courier New"/>
+          <w:color w:val="A020F0"/>
+          <w:sz w:val="20"/>
+          <w:szCs w:val="20"/>
+        </w:rPr>
+        <w:t>Absorbtion</w:t>
+      </w:r>
+      <w:proofErr w:type="spellEnd"/>
+      <w:r>
+        <w:rPr>
+          <w:rFonts w:ascii="Courier New" w:hAnsi="Courier New" w:cs="Courier New"/>
+          <w:color w:val="A020F0"/>
+          <w:sz w:val="20"/>
+          <w:szCs w:val="20"/>
+        </w:rPr>
+        <w:t xml:space="preserve"> </w:t>
+      </w:r>
+      <w:proofErr w:type="spellStart"/>
+      <w:r>
+        <w:rPr>
+          <w:rFonts w:ascii="Courier New" w:hAnsi="Courier New" w:cs="Courier New"/>
+          <w:color w:val="A020F0"/>
+          <w:sz w:val="20"/>
+          <w:szCs w:val="20"/>
+        </w:rPr>
+        <w:t>coeff</w:t>
+      </w:r>
+      <w:proofErr w:type="spellEnd"/>
+      <w:r>
+        <w:rPr>
+          <w:rFonts w:ascii="Courier New" w:hAnsi="Courier New" w:cs="Courier New"/>
+          <w:color w:val="A020F0"/>
+          <w:sz w:val="20"/>
+          <w:szCs w:val="20"/>
+        </w:rPr>
+        <w:t>(cm^-1/M'</w:t>
+      </w:r>
+      <w:r>
+        <w:rPr>
+          <w:rFonts w:ascii="Courier New" w:hAnsi="Courier New" w:cs="Courier New"/>
+          <w:color w:val="000000"/>
+          <w:sz w:val="20"/>
+          <w:szCs w:val="20"/>
+        </w:rPr>
+        <w:t>);</w:t>
+      </w:r>
+    </w:p>
+    <w:p>
+      <w:pPr>
+        <w:autoSpaceDE w:val="0"/>
+        <w:autoSpaceDN w:val="0"/>
+        <w:adjustRightInd w:val="0"/>
+        <w:spacing w:after="0" w:line="240" w:lineRule="auto"/>
+        <w:rPr>
+          <w:rFonts w:ascii="Courier New" w:hAnsi="Courier New" w:cs="Courier New"/>
+          <w:sz w:val="24"/>
+          <w:szCs w:val="24"/>
+        </w:rPr>
+      </w:pPr>
+      <w:r>
+        <w:rPr>
+          <w:rFonts w:ascii="Courier New" w:hAnsi="Courier New" w:cs="Courier New"/>
+          <w:color w:val="000000"/>
+          <w:sz w:val="20"/>
+          <w:szCs w:val="20"/>
+        </w:rPr>
+        <w:t xml:space="preserve"> </w:t>
+      </w:r>
+    </w:p>
+    <w:p>
+      <w:pPr>
+        <w:autoSpaceDE w:val="0"/>
+        <w:autoSpaceDN w:val="0"/>
+        <w:adjustRightInd w:val="0"/>
+        <w:spacing w:after="0" w:line="240" w:lineRule="auto"/>
+        <w:rPr>
+          <w:rFonts w:ascii="Courier New" w:hAnsi="Courier New" w:cs="Courier New"/>
+          <w:color w:val="000000"/>
+          <w:sz w:val="20"/>
+          <w:szCs w:val="20"/>
+        </w:rPr>
+      </w:pPr>
+      <w:r>
+        <w:rPr>
+          <w:rFonts w:ascii="Courier New" w:hAnsi="Courier New" w:cs="Courier New"/>
+          <w:color w:val="000000"/>
+          <w:sz w:val="20"/>
+          <w:szCs w:val="20"/>
+        </w:rPr>
+        <w:t xml:space="preserve">debug = </w:t>
+      </w:r>
+      <w:proofErr w:type="gramStart"/>
+      <w:r>
+        <w:rPr>
+          <w:rFonts w:ascii="Courier New" w:hAnsi="Courier New" w:cs="Courier New"/>
+          <w:color w:val="000000"/>
+          <w:sz w:val="20"/>
+          <w:szCs w:val="20"/>
+        </w:rPr>
+        <w:t>1;</w:t>
+      </w:r>
+      <w:proofErr w:type="gramEnd"/>
+    </w:p>
+    <w:p>
+      <w:pPr>
+        <w:autoSpaceDE w:val="0"/>
+        <w:autoSpaceDN w:val="0"/>
+        <w:adjustRightInd w:val="0"/>
+        <w:spacing w:after="0" w:line="240" w:lineRule="auto"/>
+        <w:rPr>
+          <w:rFonts w:ascii="Courier New" w:hAnsi="Courier New" w:cs="Courier New"/>
+          <w:color w:val="000000"/>
+          <w:sz w:val="20"/>
+          <w:szCs w:val="20"/>
+        </w:rPr>
+      </w:pPr>
+    </w:p>
+    <w:p>
+      <w:pPr>
+        <w:autoSpaceDE w:val="0"/>
+        <w:autoSpaceDN w:val="0"/>
+        <w:adjustRightInd w:val="0"/>
+        <w:spacing w:after="0" w:line="240" w:lineRule="auto"/>
+        <w:rPr>
+          <w:rFonts w:ascii="Courier New" w:hAnsi="Courier New" w:cs="Courier New"/>
+          <w:sz w:val="24"/>
+          <w:szCs w:val="24"/>
+        </w:rPr>
+      </w:pPr>
+      <w:r>
+        <w:rPr>
+          <w:rFonts w:ascii="Courier New" w:hAnsi="Courier New" w:cs="Courier New"/>
+          <w:noProof/>
+          <w:sz w:val="24"/>
+          <w:szCs w:val="24"/>
+        </w:rPr>
+        <w:drawing>
+          <wp:inline distT="0" distB="0" distL="0" distR="0" wp14:anchorId="4B10A608" wp14:editId="34DB20B9">
+            <wp:extent cx="5324475" cy="3990975"/>
+            <wp:effectExtent l="0" t="0" r="0" b="0"/>
+            <wp:docPr id="2" name="Picture 2"/>
+            <wp:cNvGraphicFramePr>
+              <a:graphicFrameLocks xmlns:a="http://schemas.openxmlformats.org/drawingml/2006/main" noChangeAspect="1"/>
+            </wp:cNvGraphicFramePr>
+            <a:graphic xmlns:a="http://schemas.openxmlformats.org/drawingml/2006/main">
+              <a:graphicData uri="http://schemas.openxmlformats.org/drawingml/2006/picture">
+                <pic:pic xmlns:pic="http://schemas.openxmlformats.org/drawingml/2006/picture">
+                  <pic:nvPicPr>
+                    <pic:cNvPr id="0" name="Picture 1"/>
+                    <pic:cNvPicPr>
+                      <a:picLocks noChangeAspect="1" noChangeArrowheads="1"/>
+                    </pic:cNvPicPr>
+                  </pic:nvPicPr>
+                  <pic:blipFill>
+                    <a:blip r:embed="rId6">
+                      <a:extLst>
+                        <a:ext uri="{28A0092B-C50C-407E-A947-70E740481C1C}">
+                          <a14:useLocalDpi xmlns:a14="http://schemas.microsoft.com/office/drawing/2010/main" val="0"/>
+                        </a:ext>
+                      </a:extLst>
+                    </a:blip>
+                    <a:srcRect/>
+                    <a:stretch>
+                      <a:fillRect/>
+                    </a:stretch>
+                  </pic:blipFill>
+                  <pic:spPr bwMode="auto">
+                    <a:xfrm>
+                      <a:off x="0" y="0"/>
+                      <a:ext cx="5324475" cy="3990975"/>
+                    </a:xfrm>
+                    <a:prstGeom prst="rect">
+                      <a:avLst/>
+                    </a:prstGeom>
+                    <a:noFill/>
+                    <a:ln>
+                      <a:noFill/>
+                    </a:ln>
+                  </pic:spPr>
+                </pic:pic>
+              </a:graphicData>
+            </a:graphic>
+          </wp:inline>
+        </w:drawing>
+      </w:r>
+    </w:p>
+    <w:p>
+      <w:pPr>
+        <w:autoSpaceDE w:val="0"/>
+        <w:autoSpaceDN w:val="0"/>
+        <w:adjustRightInd w:val="0"/>
+        <w:spacing w:after="0" w:line="240" w:lineRule="auto"/>
+        <w:rPr>
+          <w:rFonts w:ascii="Times New Roman" w:hAnsi="Times New Roman" w:cs="Times New Roman"/>
+          <w:color w:val="000000"/>
+          <w:sz w:val="24"/>
+          <w:szCs w:val="24"/>
+        </w:rPr>
+      </w:pPr>
     </w:p>
     <w:p>
       <w:pPr>
@@ -261,7 +2839,15 @@
           <w:rFonts w:ascii="Times New Roman" w:hAnsi="Times New Roman" w:cs="Times New Roman"/>
           <w:color w:val="000000"/>
         </w:rPr>
-        <w:t xml:space="preserve">blue light. Now with the violet light exciting the blue fluorescent, if the green fluorescent is not in proximity of protein X it will not emit any light. However, if protein X is very close to protein Y, then when the violet light is emitted, the blue fluorescent protein, attached to protein X will emit and cause the green fluorescent protein, attached to protein Y to emit, thereby proving indirectly that protein X and protein Y are </w:t>
+        <w:t xml:space="preserve">blue light. Now with the violet light exciting the blue fluorescent, if the green fluorescent is not in proximity of protein X it will not emit any light. However, if </w:t>
+      </w:r>
+      <w:r>
+        <w:rPr>
+          <w:rFonts w:ascii="Times New Roman" w:hAnsi="Times New Roman" w:cs="Times New Roman"/>
+          <w:color w:val="000000"/>
+        </w:rPr>
+        <w:lastRenderedPageBreak/>
+        <w:t xml:space="preserve">protein X is very close to protein Y, then when the violet light is emitted, the blue fluorescent protein, attached to protein X will emit and cause the green fluorescent protein, attached to protein Y to emit, thereby proving indirectly that protein X and protein Y are </w:t>
       </w:r>
       <w:r>
         <w:rPr>
@@ -577,7 +3163,234 @@
           <w:rFonts w:ascii="Times New Roman" w:hAnsi="Times New Roman" w:cs="Times New Roman"/>
           <w:color w:val="000000"/>
         </w:rPr>
-        <w:t xml:space="preserve"> light that is slowed down by the thickness of a specimen, also diffracted, lags at a quarter wavelength </w:t>
+        <w:t xml:space="preserve"> light that is slowed down by the thickness of a specimen, also diffracted, lags at a quarter wavelength with the light that was not affected by the specimen.</w:t>
+      </w:r>
+      <w:r>
+        <w:rPr>
+          <w:rFonts w:ascii="Times New Roman" w:hAnsi="Times New Roman" w:cs="Times New Roman"/>
+          <w:color w:val="000000"/>
+        </w:rPr>
+        <w:t xml:space="preserve"> </w:t>
+      </w:r>
+      <w:r>
+        <w:rPr>
+          <w:rFonts w:ascii="Times New Roman" w:hAnsi="Times New Roman" w:cs="Times New Roman"/>
+          <w:color w:val="000000"/>
+        </w:rPr>
+        <w:t>So, if the undisturbed light is sped up by a quarter wavelength there is a destructive interference at the eyepiece that would cause darkness that our eyes are sensitive to and would be able to see.</w:t>
+      </w:r>
+      <w:r>
+        <w:rPr>
+          <w:rFonts w:ascii="Times New Roman" w:hAnsi="Times New Roman" w:cs="Times New Roman"/>
+          <w:color w:val="000000"/>
+        </w:rPr>
+        <w:t xml:space="preserve"> One</w:t>
+      </w:r>
+      <w:r>
+        <w:rPr>
+          <w:rFonts w:ascii="Times New Roman" w:hAnsi="Times New Roman" w:cs="Times New Roman"/>
+          <w:color w:val="000000"/>
+        </w:rPr>
+        <w:t xml:space="preserve"> system configuration of </w:t>
+      </w:r>
+      <w:r>
+        <w:rPr>
+          <w:rFonts w:ascii="Times New Roman" w:hAnsi="Times New Roman" w:cs="Times New Roman"/>
+          <w:color w:val="000000"/>
+        </w:rPr>
+        <w:t>phase contrast microscopes</w:t>
+      </w:r>
+      <w:r>
+        <w:rPr>
+          <w:rFonts w:ascii="Times New Roman" w:hAnsi="Times New Roman" w:cs="Times New Roman"/>
+          <w:color w:val="000000"/>
+        </w:rPr>
+        <w:t xml:space="preserve"> is like a darkfield microscope but has the addition of a phase plate. So, then a system configuration of a phase contract microscopy would be from top to bottom: </w:t>
+      </w:r>
+      <w:r>
+        <w:rPr>
+          <w:rFonts w:ascii="Times New Roman" w:hAnsi="Times New Roman" w:cs="Times New Roman"/>
+          <w:color w:val="000000"/>
+        </w:rPr>
+        <w:t>an</w:t>
+      </w:r>
+      <w:r>
+        <w:rPr>
+          <w:rFonts w:ascii="Times New Roman" w:hAnsi="Times New Roman" w:cs="Times New Roman"/>
+          <w:color w:val="000000"/>
+        </w:rPr>
+        <w:t xml:space="preserve"> ocular eyepiece, phase plate, objective lens, the specimen, a condenser annulus, and the light </w:t>
+      </w:r>
+      <w:r>
+        <w:rPr>
+          <w:rFonts w:ascii="Times New Roman" w:hAnsi="Times New Roman" w:cs="Times New Roman"/>
+          <w:color w:val="000000"/>
+        </w:rPr>
+        <w:t>source. Some</w:t>
+      </w:r>
+      <w:r>
+        <w:rPr>
+          <w:rFonts w:ascii="Times New Roman" w:hAnsi="Times New Roman" w:cs="Times New Roman"/>
+          <w:color w:val="000000"/>
+        </w:rPr>
+        <w:t xml:space="preserve"> of the advantages of the phase contrasting method are</w:t>
+      </w:r>
+      <w:r>
+        <w:rPr>
+          <w:rFonts w:ascii="Times New Roman" w:hAnsi="Times New Roman" w:cs="Times New Roman"/>
+          <w:color w:val="000000"/>
+        </w:rPr>
+        <w:t xml:space="preserve"> the ability to observe without staining the specimen. This is a</w:t>
+      </w:r>
+      <w:r>
+        <w:rPr>
+          <w:rFonts w:ascii="Times New Roman" w:hAnsi="Times New Roman" w:cs="Times New Roman"/>
+          <w:color w:val="000000"/>
+        </w:rPr>
+        <w:t>n a</w:t>
+      </w:r>
+      <w:r>
+        <w:rPr>
+          <w:rFonts w:ascii="Times New Roman" w:hAnsi="Times New Roman" w:cs="Times New Roman"/>
+          <w:color w:val="000000"/>
+        </w:rPr>
+        <w:t xml:space="preserve">dvantage as </w:t>
+      </w:r>
+      <w:r>
+        <w:rPr>
+          <w:rFonts w:ascii="Times New Roman" w:hAnsi="Times New Roman" w:cs="Times New Roman"/>
+          <w:color w:val="000000"/>
+        </w:rPr>
+        <w:t>this cut</w:t>
+      </w:r>
+      <w:r>
+        <w:rPr>
+          <w:rFonts w:ascii="Times New Roman" w:hAnsi="Times New Roman" w:cs="Times New Roman"/>
+          <w:color w:val="000000"/>
+        </w:rPr>
+        <w:t xml:space="preserve"> down on any toxicity and allows for the possibility </w:t>
+      </w:r>
+      <w:r>
+        <w:rPr>
+          <w:rFonts w:ascii="Times New Roman" w:hAnsi="Times New Roman" w:cs="Times New Roman"/>
+          <w:color w:val="000000"/>
+        </w:rPr>
+        <w:t>of in</w:t>
+      </w:r>
+      <w:r>
+        <w:rPr>
+          <w:rFonts w:ascii="Times New Roman" w:hAnsi="Times New Roman" w:cs="Times New Roman"/>
+          <w:color w:val="000000"/>
+        </w:rPr>
+        <w:t xml:space="preserve">-vivo imaging. </w:t>
+      </w:r>
+      <w:r>
+        <w:rPr>
+          <w:rFonts w:ascii="Times New Roman" w:hAnsi="Times New Roman" w:cs="Times New Roman"/>
+          <w:color w:val="000000"/>
+        </w:rPr>
+        <w:t>Closely related to the above advantage of phase contrast is the ability to contrast objects that don’t necessarily absorb light.</w:t>
+      </w:r>
+    </w:p>
+    <w:p>
+      <w:pPr>
+        <w:autoSpaceDE w:val="0"/>
+        <w:autoSpaceDN w:val="0"/>
+        <w:adjustRightInd w:val="0"/>
+        <w:spacing w:after="0" w:line="240" w:lineRule="auto"/>
+        <w:rPr>
+          <w:rFonts w:ascii="Times New Roman" w:hAnsi="Times New Roman" w:cs="Times New Roman"/>
+          <w:color w:val="000000"/>
+        </w:rPr>
+      </w:pPr>
+    </w:p>
+    <w:p>
+      <w:pPr>
+        <w:autoSpaceDE w:val="0"/>
+        <w:autoSpaceDN w:val="0"/>
+        <w:adjustRightInd w:val="0"/>
+        <w:spacing w:after="0" w:line="240" w:lineRule="auto"/>
+        <w:rPr>
+          <w:rFonts w:ascii="Times New Roman" w:hAnsi="Times New Roman" w:cs="Times New Roman"/>
+          <w:color w:val="000000"/>
+        </w:rPr>
+      </w:pPr>
+      <w:r>
+        <w:rPr>
+          <w:rFonts w:ascii="Times New Roman" w:hAnsi="Times New Roman" w:cs="Times New Roman"/>
+          <w:color w:val="000000"/>
+        </w:rPr>
+        <w:t xml:space="preserve">Differential Interference </w:t>
+      </w:r>
+      <w:r>
+        <w:rPr>
+          <w:rFonts w:ascii="Times New Roman" w:hAnsi="Times New Roman" w:cs="Times New Roman"/>
+          <w:color w:val="000000"/>
+        </w:rPr>
+        <w:t>contrast (DIC)</w:t>
+      </w:r>
+      <w:r>
+        <w:rPr>
+          <w:rFonts w:ascii="Times New Roman" w:hAnsi="Times New Roman" w:cs="Times New Roman"/>
+          <w:color w:val="000000"/>
+        </w:rPr>
+        <w:t xml:space="preserve"> microscopy is an improvement on the original phase contrast by Zernike’s original ide</w:t>
+      </w:r>
+      <w:r>
+        <w:rPr>
+          <w:rFonts w:ascii="Times New Roman" w:hAnsi="Times New Roman" w:cs="Times New Roman"/>
+          <w:color w:val="000000"/>
+        </w:rPr>
+        <w:t>a. The basics of</w:t>
+      </w:r>
+      <w:r>
+        <w:rPr>
+          <w:rFonts w:ascii="Times New Roman" w:hAnsi="Times New Roman" w:cs="Times New Roman"/>
+          <w:color w:val="000000"/>
+        </w:rPr>
+        <w:t xml:space="preserve"> DIC are that a prism splits our polarized light into two orth</w:t>
+      </w:r>
+      <w:r>
+        <w:rPr>
+          <w:rFonts w:ascii="Times New Roman" w:hAnsi="Times New Roman" w:cs="Times New Roman"/>
+          <w:color w:val="000000"/>
+        </w:rPr>
+        <w:t>ogonal rays of light. The light then passes thru the sample and then</w:t>
+      </w:r>
+      <w:r>
+        <w:rPr>
+          <w:rFonts w:ascii="Times New Roman" w:hAnsi="Times New Roman" w:cs="Times New Roman"/>
+          <w:color w:val="000000"/>
+        </w:rPr>
+        <w:t xml:space="preserve"> </w:t>
+      </w:r>
+      <w:r>
+        <w:rPr>
+          <w:rFonts w:ascii="Times New Roman" w:hAnsi="Times New Roman" w:cs="Times New Roman"/>
+          <w:color w:val="000000"/>
+        </w:rPr>
+        <w:t>a second prism recombines and translates those beams of light into amplitudes that can be seen.</w:t>
+      </w:r>
+      <w:r>
+        <w:rPr>
+          <w:rFonts w:ascii="Times New Roman" w:hAnsi="Times New Roman" w:cs="Times New Roman"/>
+          <w:color w:val="000000"/>
+        </w:rPr>
+        <w:t xml:space="preserve"> The main characteristic of the DIC is that contrast in directional and that there is a maximum in one direction and a minimum in another direction. Comparing this to </w:t>
+      </w:r>
+      <w:r>
+        <w:rPr>
+          <w:rFonts w:ascii="Times New Roman" w:hAnsi="Times New Roman" w:cs="Times New Roman"/>
+          <w:color w:val="000000"/>
+        </w:rPr>
+        <w:t xml:space="preserve">polarized microscopy the contrast is highlighted at the edges. Delving a bit more into the basic details, there are two overlapping airy disks in the image where one is brighter, and the other is darker than the background. Thus, the direction of the airy disk separation is the shear direction and direction of maximum contrast. In a system configuration the condensers above the light source can include multiple stages with internal lenses, aperture diaphragm and a Nomarski prism </w:t>
+      </w:r>
+      <w:r>
+        <w:rPr>
+          <w:rFonts w:ascii="Times New Roman" w:hAnsi="Times New Roman" w:cs="Times New Roman"/>
+          <w:color w:val="000000"/>
+        </w:rPr>
+        <w:t xml:space="preserve">to help create a </w:t>
       </w:r>
       <w:r>
         <w:rPr>
@@ -585,234 +3398,7 @@
           <w:color w:val="000000"/>
         </w:rPr>
         <w:lastRenderedPageBreak/>
-        <w:t>with the light that was not affected by the specimen.</w:t>
-      </w:r>
-      <w:r>
-        <w:rPr>
-          <w:rFonts w:ascii="Times New Roman" w:hAnsi="Times New Roman" w:cs="Times New Roman"/>
-          <w:color w:val="000000"/>
-        </w:rPr>
-        <w:t xml:space="preserve"> </w:t>
-      </w:r>
-      <w:r>
-        <w:rPr>
-          <w:rFonts w:ascii="Times New Roman" w:hAnsi="Times New Roman" w:cs="Times New Roman"/>
-          <w:color w:val="000000"/>
-        </w:rPr>
-        <w:t>So, if the undisturbed light is sped up by a quarter wavelength there is a destructive interference at the eyepiece that would cause darkness that our eyes are sensitive to and would be able to see.</w:t>
-      </w:r>
-      <w:r>
-        <w:rPr>
-          <w:rFonts w:ascii="Times New Roman" w:hAnsi="Times New Roman" w:cs="Times New Roman"/>
-          <w:color w:val="000000"/>
-        </w:rPr>
-        <w:t xml:space="preserve"> One</w:t>
-      </w:r>
-      <w:r>
-        <w:rPr>
-          <w:rFonts w:ascii="Times New Roman" w:hAnsi="Times New Roman" w:cs="Times New Roman"/>
-          <w:color w:val="000000"/>
-        </w:rPr>
-        <w:t xml:space="preserve"> system configuration of </w:t>
-      </w:r>
-      <w:r>
-        <w:rPr>
-          <w:rFonts w:ascii="Times New Roman" w:hAnsi="Times New Roman" w:cs="Times New Roman"/>
-          <w:color w:val="000000"/>
-        </w:rPr>
-        <w:t>phase contrast microscopes</w:t>
-      </w:r>
-      <w:r>
-        <w:rPr>
-          <w:rFonts w:ascii="Times New Roman" w:hAnsi="Times New Roman" w:cs="Times New Roman"/>
-          <w:color w:val="000000"/>
-        </w:rPr>
-        <w:t xml:space="preserve"> is like a darkfield microscope but has the addition of a phase plate. So, then a system configuration of a phase contract microscopy would be from top to bottom: </w:t>
-      </w:r>
-      <w:r>
-        <w:rPr>
-          <w:rFonts w:ascii="Times New Roman" w:hAnsi="Times New Roman" w:cs="Times New Roman"/>
-          <w:color w:val="000000"/>
-        </w:rPr>
-        <w:t>an</w:t>
-      </w:r>
-      <w:r>
-        <w:rPr>
-          <w:rFonts w:ascii="Times New Roman" w:hAnsi="Times New Roman" w:cs="Times New Roman"/>
-          <w:color w:val="000000"/>
-        </w:rPr>
-        <w:t xml:space="preserve"> ocular eyepiece, phase plate, objective lens, the specimen, a condenser annulus, and the light </w:t>
-      </w:r>
-      <w:r>
-        <w:rPr>
-          <w:rFonts w:ascii="Times New Roman" w:hAnsi="Times New Roman" w:cs="Times New Roman"/>
-          <w:color w:val="000000"/>
-        </w:rPr>
-        <w:t>source. Some</w:t>
-      </w:r>
-      <w:r>
-        <w:rPr>
-          <w:rFonts w:ascii="Times New Roman" w:hAnsi="Times New Roman" w:cs="Times New Roman"/>
-          <w:color w:val="000000"/>
-        </w:rPr>
-        <w:t xml:space="preserve"> of the advantages of the phase contrasting method are</w:t>
-      </w:r>
-      <w:r>
-        <w:rPr>
-          <w:rFonts w:ascii="Times New Roman" w:hAnsi="Times New Roman" w:cs="Times New Roman"/>
-          <w:color w:val="000000"/>
-        </w:rPr>
-        <w:t xml:space="preserve"> the ability to observe without staining the specimen. This is a</w:t>
-      </w:r>
-      <w:r>
-        <w:rPr>
-          <w:rFonts w:ascii="Times New Roman" w:hAnsi="Times New Roman" w:cs="Times New Roman"/>
-          <w:color w:val="000000"/>
-        </w:rPr>
-        <w:t>n a</w:t>
-      </w:r>
-      <w:r>
-        <w:rPr>
-          <w:rFonts w:ascii="Times New Roman" w:hAnsi="Times New Roman" w:cs="Times New Roman"/>
-          <w:color w:val="000000"/>
-        </w:rPr>
-        <w:t xml:space="preserve">dvantage as </w:t>
-      </w:r>
-      <w:r>
-        <w:rPr>
-          <w:rFonts w:ascii="Times New Roman" w:hAnsi="Times New Roman" w:cs="Times New Roman"/>
-          <w:color w:val="000000"/>
-        </w:rPr>
-        <w:t>this cut</w:t>
-      </w:r>
-      <w:r>
-        <w:rPr>
-          <w:rFonts w:ascii="Times New Roman" w:hAnsi="Times New Roman" w:cs="Times New Roman"/>
-          <w:color w:val="000000"/>
-        </w:rPr>
-        <w:t xml:space="preserve"> down on any toxicity and allows for the possibility </w:t>
-      </w:r>
-      <w:r>
-        <w:rPr>
-          <w:rFonts w:ascii="Times New Roman" w:hAnsi="Times New Roman" w:cs="Times New Roman"/>
-          <w:color w:val="000000"/>
-        </w:rPr>
-        <w:t>of in</w:t>
-      </w:r>
-      <w:r>
-        <w:rPr>
-          <w:rFonts w:ascii="Times New Roman" w:hAnsi="Times New Roman" w:cs="Times New Roman"/>
-          <w:color w:val="000000"/>
-        </w:rPr>
-        <w:t xml:space="preserve">-vivo imaging. </w:t>
-      </w:r>
-      <w:r>
-        <w:rPr>
-          <w:rFonts w:ascii="Times New Roman" w:hAnsi="Times New Roman" w:cs="Times New Roman"/>
-          <w:color w:val="000000"/>
-        </w:rPr>
-        <w:t>Closely related to the above advantage of phase contrast is the ability to contrast objects that don’t necessarily absorb light.</w:t>
-      </w:r>
-    </w:p>
-    <w:p>
-      <w:pPr>
-        <w:autoSpaceDE w:val="0"/>
-        <w:autoSpaceDN w:val="0"/>
-        <w:adjustRightInd w:val="0"/>
-        <w:spacing w:after="0" w:line="240" w:lineRule="auto"/>
-        <w:rPr>
-          <w:rFonts w:ascii="Times New Roman" w:hAnsi="Times New Roman" w:cs="Times New Roman"/>
-          <w:color w:val="000000"/>
-        </w:rPr>
-      </w:pPr>
-    </w:p>
-    <w:p>
-      <w:pPr>
-        <w:autoSpaceDE w:val="0"/>
-        <w:autoSpaceDN w:val="0"/>
-        <w:adjustRightInd w:val="0"/>
-        <w:spacing w:after="0" w:line="240" w:lineRule="auto"/>
-        <w:rPr>
-          <w:rFonts w:ascii="Times New Roman" w:hAnsi="Times New Roman" w:cs="Times New Roman"/>
-          <w:color w:val="000000"/>
-        </w:rPr>
-      </w:pPr>
-      <w:r>
-        <w:rPr>
-          <w:rFonts w:ascii="Times New Roman" w:hAnsi="Times New Roman" w:cs="Times New Roman"/>
-          <w:color w:val="000000"/>
-        </w:rPr>
-        <w:t xml:space="preserve">Differential Interference </w:t>
-      </w:r>
-      <w:r>
-        <w:rPr>
-          <w:rFonts w:ascii="Times New Roman" w:hAnsi="Times New Roman" w:cs="Times New Roman"/>
-          <w:color w:val="000000"/>
-        </w:rPr>
-        <w:t>contrast (DIC)</w:t>
-      </w:r>
-      <w:r>
-        <w:rPr>
-          <w:rFonts w:ascii="Times New Roman" w:hAnsi="Times New Roman" w:cs="Times New Roman"/>
-          <w:color w:val="000000"/>
-        </w:rPr>
-        <w:t xml:space="preserve"> microscopy is an improvement on the original phase contrast by Zernike’s original ide</w:t>
-      </w:r>
-      <w:r>
-        <w:rPr>
-          <w:rFonts w:ascii="Times New Roman" w:hAnsi="Times New Roman" w:cs="Times New Roman"/>
-          <w:color w:val="000000"/>
-        </w:rPr>
-        <w:t>a. The basics of</w:t>
-      </w:r>
-      <w:r>
-        <w:rPr>
-          <w:rFonts w:ascii="Times New Roman" w:hAnsi="Times New Roman" w:cs="Times New Roman"/>
-          <w:color w:val="000000"/>
-        </w:rPr>
-        <w:t xml:space="preserve"> DIC are that a prism splits our polarized light into two orth</w:t>
-      </w:r>
-      <w:r>
-        <w:rPr>
-          <w:rFonts w:ascii="Times New Roman" w:hAnsi="Times New Roman" w:cs="Times New Roman"/>
-          <w:color w:val="000000"/>
-        </w:rPr>
-        <w:t>ogonal rays of light. The light then passes thru the sample and then</w:t>
-      </w:r>
-      <w:r>
-        <w:rPr>
-          <w:rFonts w:ascii="Times New Roman" w:hAnsi="Times New Roman" w:cs="Times New Roman"/>
-          <w:color w:val="000000"/>
-        </w:rPr>
-        <w:t xml:space="preserve"> </w:t>
-      </w:r>
-      <w:r>
-        <w:rPr>
-          <w:rFonts w:ascii="Times New Roman" w:hAnsi="Times New Roman" w:cs="Times New Roman"/>
-          <w:color w:val="000000"/>
-        </w:rPr>
-        <w:t>a second prism recombines and translates those beams of light into amplitudes that can be seen.</w:t>
-      </w:r>
-      <w:r>
-        <w:rPr>
-          <w:rFonts w:ascii="Times New Roman" w:hAnsi="Times New Roman" w:cs="Times New Roman"/>
-          <w:color w:val="000000"/>
-        </w:rPr>
-        <w:t xml:space="preserve"> The main characteristic of the DIC is that contrast in directional and that there is a maximum in one direction and a minimum in another direction. Comparing this to </w:t>
-      </w:r>
-      <w:r>
-        <w:rPr>
-          <w:rFonts w:ascii="Times New Roman" w:hAnsi="Times New Roman" w:cs="Times New Roman"/>
-          <w:color w:val="000000"/>
-        </w:rPr>
-        <w:t xml:space="preserve">polarized microscopy the contrast is highlighted at the edges. Delving a bit more into the basic details, there are two overlapping airy disks in the image where one is brighter, and the other is darker than the background. Thus, the direction of the airy disk separation is the shear direction and direction of maximum contrast. In a system configuration the condensers above the light source can include multiple stages with internal lenses, aperture diaphragm and a Nomarski prism </w:t>
-      </w:r>
-      <w:r>
-        <w:rPr>
-          <w:rFonts w:ascii="Times New Roman" w:hAnsi="Times New Roman" w:cs="Times New Roman"/>
-          <w:color w:val="000000"/>
-        </w:rPr>
-        <w:t xml:space="preserve">to help create a kind of double dual beam interferometer. </w:t>
+        <w:t xml:space="preserve">kind of double dual beam interferometer. </w:t>
       </w:r>
       <w:r>
         <w:rPr>
@@ -1254,15 +3840,7 @@
           <w:rFonts w:ascii="Times New Roman" w:hAnsi="Times New Roman" w:cs="Times New Roman"/>
           <w:color w:val="000000"/>
         </w:rPr>
-        <w:t xml:space="preserve">oscopy is like confocal in that it focuses on a very small area, this differentiates both two-photon and confocal from wide-field fluorescence which has a wider focus area. So, while it focuses </w:t>
-      </w:r>
-      <w:r>
-        <w:rPr>
-          <w:rFonts w:ascii="Times New Roman" w:hAnsi="Times New Roman" w:cs="Times New Roman"/>
-          <w:color w:val="000000"/>
-        </w:rPr>
-        <w:lastRenderedPageBreak/>
-        <w:t xml:space="preserve">on a small area it is much brighter and sharper than confocal that has to use a pin hole as part of </w:t>
+        <w:t xml:space="preserve">oscopy is like confocal in that it focuses on a very small area, this differentiates both two-photon and confocal from wide-field fluorescence which has a wider focus area. So, while it focuses on a small area it is much brighter and sharper than confocal that has to use a pin hole as part of </w:t>
       </w:r>
       <w:proofErr w:type="gramStart"/>
       <w:r>
@@ -1598,6 +4176,7 @@
         <w:rPr>
           <w:rFonts w:ascii="Times New Roman" w:hAnsi="Times New Roman" w:cs="Times New Roman"/>
         </w:rPr>
+        <w:lastRenderedPageBreak/>
         <w:t>Part 2:</w:t>
       </w:r>
       <w:r>

</xml_diff>